<commit_message>
- retirer les premiers commentaires - ajouter nouvelles pages et mini-sommaire - test pour voir si la branch fonctionne toujours
</commit_message>
<xml_diff>
--- a/portefolio.docx
+++ b/portefolio.docx
@@ -3,20 +3,161 @@
 <w:document xmlns:wpc="http://schemas.microsoft.com/office/word/2010/wordprocessingCanvas" xmlns:cx="http://schemas.microsoft.com/office/drawing/2014/chartex" xmlns:cx1="http://schemas.microsoft.com/office/drawing/2015/9/8/chartex" xmlns:cx2="http://schemas.microsoft.com/office/drawing/2015/10/21/chartex" xmlns:cx3="http://schemas.microsoft.com/office/drawing/2016/5/9/chartex" xmlns:cx4="http://schemas.microsoft.com/office/drawing/2016/5/10/chartex" xmlns:cx5="http://schemas.microsoft.com/office/drawing/2016/5/11/chartex" xmlns:cx6="http://schemas.microsoft.com/office/drawing/2016/5/12/chartex" xmlns:cx7="http://schemas.microsoft.com/office/drawing/2016/5/13/chartex" xmlns:cx8="http://schemas.microsoft.com/office/drawing/2016/5/14/chartex" xmlns:mc="http://schemas.openxmlformats.org/markup-compatibility/2006" xmlns:aink="http://schemas.microsoft.com/office/drawing/2016/ink" xmlns:am3d="http://schemas.microsoft.com/office/drawing/2017/model3d" xmlns:o="urn:schemas-microsoft-com:office:office" xmlns:oel="http://schemas.microsoft.com/office/2019/extlst" xmlns:r="http://schemas.openxmlformats.org/officeDocument/2006/relationships" xmlns:m="http://schemas.openxmlformats.org/officeDocument/2006/math" xmlns:v="urn:schemas-microsoft-com:vml" xmlns:wp14="http://schemas.microsoft.com/office/word/2010/wordprocessingDrawing" xmlns:wp="http://schemas.openxmlformats.org/drawingml/2006/wordprocessingDrawing" xmlns:w10="urn:schemas-microsoft-com:office:word" xmlns:w="http://schemas.openxmlformats.org/wordprocessingml/2006/main" xmlns:w14="http://schemas.microsoft.com/office/word/2010/wordml" xmlns:w15="http://schemas.microsoft.com/office/word/2012/wordml" xmlns:w16cex="http://schemas.microsoft.com/office/word/2018/wordml/cex" xmlns:w16cid="http://schemas.microsoft.com/office/word/2016/wordml/cid" xmlns:w16="http://schemas.microsoft.com/office/word/2018/wordml" xmlns:w16sdtdh="http://schemas.microsoft.com/office/word/2020/wordml/sdtdatahash" xmlns:w16se="http://schemas.microsoft.com/office/word/2015/wordml/symex" xmlns:wpg="http://schemas.microsoft.com/office/word/2010/wordprocessingGroup" xmlns:wpi="http://schemas.microsoft.com/office/word/2010/wordprocessingInk" xmlns:wne="http://schemas.microsoft.com/office/word/2006/wordml" xmlns:wps="http://schemas.microsoft.com/office/word/2010/wordprocessingShape" mc:Ignorable="w14 w15 w16se w16cid w16 w16cex w16sdtdh wp14">
   <w:body>
     <w:p>
-      <w:r>
-        <w:t>T</w:t>
-      </w:r>
-      <w:r>
-        <w:t>est</w:t>
-      </w:r>
-      <w:r>
-        <w:t xml:space="preserve"> </w:t>
-      </w:r>
-    </w:p>
-    <w:p>
-      <w:r>
-        <w:t>AAAAAAAAAAAAAAAAAAAAAAAAAAAAAAAAAAAAA</w:t>
-      </w:r>
+      <w:pPr>
+        <w:spacing w:after="0"/>
+      </w:pPr>
+      <w:r>
+        <w:t xml:space="preserve">Portefolio de commandes </w:t>
+      </w:r>
+    </w:p>
+    <w:p>
+      <w:pPr>
+        <w:spacing w:after="0"/>
+      </w:pPr>
+    </w:p>
+    <w:p>
+      <w:pPr>
+        <w:spacing w:after="0"/>
+      </w:pPr>
+      <w:r>
+        <w:t xml:space="preserve">Cours </w:t>
+      </w:r>
+    </w:p>
+    <w:p>
+      <w:pPr>
+        <w:pStyle w:val="ListParagraph"/>
+        <w:numPr>
+          <w:ilvl w:val="0"/>
+          <w:numId w:val="3"/>
+        </w:numPr>
+        <w:spacing w:after="0"/>
+      </w:pPr>
+      <w:r>
+        <w:t>Réseaux</w:t>
+      </w:r>
+    </w:p>
+    <w:p>
+      <w:pPr>
+        <w:pStyle w:val="ListParagraph"/>
+        <w:numPr>
+          <w:ilvl w:val="0"/>
+          <w:numId w:val="3"/>
+        </w:numPr>
+        <w:spacing w:after="0"/>
+      </w:pPr>
+      <w:r>
+        <w:t xml:space="preserve">Système d’exploitation </w:t>
+      </w:r>
+    </w:p>
+    <w:p>
+      <w:pPr>
+        <w:pStyle w:val="ListParagraph"/>
+        <w:numPr>
+          <w:ilvl w:val="0"/>
+          <w:numId w:val="3"/>
+        </w:numPr>
+        <w:spacing w:after="0"/>
+      </w:pPr>
+      <w:r>
+        <w:t>Entreprise numérique (Git, peut s’appliquer à tout cours)</w:t>
+      </w:r>
+    </w:p>
+    <w:p>
+      <w:pPr>
+        <w:pStyle w:val="ListParagraph"/>
+        <w:numPr>
+          <w:ilvl w:val="0"/>
+          <w:numId w:val="3"/>
+        </w:numPr>
+        <w:spacing w:after="0"/>
+      </w:pPr>
+      <w:r>
+        <w:t xml:space="preserve">Autres </w:t>
+      </w:r>
+    </w:p>
+    <w:p>
+      <w:pPr>
+        <w:spacing w:after="0"/>
+      </w:pPr>
+    </w:p>
+    <w:p>
+      <w:pPr>
+        <w:spacing w:after="0"/>
+      </w:pPr>
+      <w:r>
+        <w:t>Répartition du document selon les cours, noter ses propres notes dans une couleur spécifique, on réassemblera le tout pour éviter la redondance.</w:t>
+      </w:r>
+    </w:p>
+    <w:p>
+      <w:pPr>
+        <w:spacing w:after="0"/>
+        <w:rPr>
+          <w:color w:val="F4B083" w:themeColor="accent2" w:themeTint="99"/>
+        </w:rPr>
+      </w:pPr>
+      <w:r>
+        <w:rPr>
+          <w:color w:val="F4B083" w:themeColor="accent2" w:themeTint="99"/>
+        </w:rPr>
+        <w:t xml:space="preserve">Charlotte </w:t>
+      </w:r>
+    </w:p>
+    <w:p>
+      <w:pPr>
+        <w:spacing w:after="0"/>
+      </w:pPr>
+    </w:p>
+    <w:p>
+      <w:r>
+        <w:br w:type="page"/>
+      </w:r>
+    </w:p>
+    <w:p>
+      <w:pPr>
+        <w:spacing w:after="0"/>
+      </w:pPr>
+      <w:r>
+        <w:lastRenderedPageBreak/>
+        <w:t>Réseaux</w:t>
+      </w:r>
+    </w:p>
+    <w:p>
+      <w:r>
+        <w:br w:type="page"/>
+      </w:r>
+    </w:p>
+    <w:p>
+      <w:pPr>
+        <w:spacing w:after="0"/>
+      </w:pPr>
+      <w:r>
+        <w:lastRenderedPageBreak/>
+        <w:t>Système d’exploitation</w:t>
+      </w:r>
+    </w:p>
+    <w:p>
+      <w:r>
+        <w:br w:type="page"/>
+      </w:r>
+    </w:p>
+    <w:p>
+      <w:pPr>
+        <w:spacing w:after="0"/>
+      </w:pPr>
+      <w:r>
+        <w:lastRenderedPageBreak/>
+        <w:t>Entreprise numérique</w:t>
+      </w:r>
+    </w:p>
+    <w:p>
+      <w:r>
+        <w:br w:type="page"/>
+      </w:r>
+    </w:p>
+    <w:p>
+      <w:pPr>
+        <w:spacing w:after="0"/>
+      </w:pPr>
     </w:p>
     <w:sectPr>
       <w:pgSz w:w="11906" w:h="16838"/>
@@ -26,6 +167,356 @@
     </w:sectPr>
   </w:body>
 </w:document>
+</file>
+
+<file path=word/numbering.xml><?xml version="1.0" encoding="utf-8"?>
+<w:numbering xmlns:wpc="http://schemas.microsoft.com/office/word/2010/wordprocessingCanvas" xmlns:cx="http://schemas.microsoft.com/office/drawing/2014/chartex" xmlns:cx1="http://schemas.microsoft.com/office/drawing/2015/9/8/chartex" xmlns:cx2="http://schemas.microsoft.com/office/drawing/2015/10/21/chartex" xmlns:cx3="http://schemas.microsoft.com/office/drawing/2016/5/9/chartex" xmlns:cx4="http://schemas.microsoft.com/office/drawing/2016/5/10/chartex" xmlns:cx5="http://schemas.microsoft.com/office/drawing/2016/5/11/chartex" xmlns:cx6="http://schemas.microsoft.com/office/drawing/2016/5/12/chartex" xmlns:cx7="http://schemas.microsoft.com/office/drawing/2016/5/13/chartex" xmlns:cx8="http://schemas.microsoft.com/office/drawing/2016/5/14/chartex" xmlns:mc="http://schemas.openxmlformats.org/markup-compatibility/2006" xmlns:aink="http://schemas.microsoft.com/office/drawing/2016/ink" xmlns:am3d="http://schemas.microsoft.com/office/drawing/2017/model3d" xmlns:o="urn:schemas-microsoft-com:office:office" xmlns:oel="http://schemas.microsoft.com/office/2019/extlst" xmlns:r="http://schemas.openxmlformats.org/officeDocument/2006/relationships" xmlns:m="http://schemas.openxmlformats.org/officeDocument/2006/math" xmlns:v="urn:schemas-microsoft-com:vml" xmlns:wp14="http://schemas.microsoft.com/office/word/2010/wordprocessingDrawing" xmlns:wp="http://schemas.openxmlformats.org/drawingml/2006/wordprocessingDrawing" xmlns:w10="urn:schemas-microsoft-com:office:word" xmlns:w="http://schemas.openxmlformats.org/wordprocessingml/2006/main" xmlns:w14="http://schemas.microsoft.com/office/word/2010/wordml" xmlns:w15="http://schemas.microsoft.com/office/word/2012/wordml" xmlns:w16cex="http://schemas.microsoft.com/office/word/2018/wordml/cex" xmlns:w16cid="http://schemas.microsoft.com/office/word/2016/wordml/cid" xmlns:w16="http://schemas.microsoft.com/office/word/2018/wordml" xmlns:w16sdtdh="http://schemas.microsoft.com/office/word/2020/wordml/sdtdatahash" xmlns:w16se="http://schemas.microsoft.com/office/word/2015/wordml/symex" xmlns:wpg="http://schemas.microsoft.com/office/word/2010/wordprocessingGroup" xmlns:wpi="http://schemas.microsoft.com/office/word/2010/wordprocessingInk" xmlns:wne="http://schemas.microsoft.com/office/word/2006/wordml" xmlns:wps="http://schemas.microsoft.com/office/word/2010/wordprocessingShape" mc:Ignorable="w14 w15 w16se w16cid w16 w16cex w16sdtdh wp14">
+  <w:abstractNum w:abstractNumId="0" w15:restartNumberingAfterBreak="0">
+    <w:nsid w:val="74EE1DF6"/>
+    <w:multiLevelType w:val="hybridMultilevel"/>
+    <w:tmpl w:val="D16CAABC"/>
+    <w:lvl w:ilvl="0" w:tplc="A59CF2B6">
+      <w:numFmt w:val="bullet"/>
+      <w:lvlText w:val="-"/>
+      <w:lvlJc w:val="left"/>
+      <w:pPr>
+        <w:ind w:left="720" w:hanging="360"/>
+      </w:pPr>
+      <w:rPr>
+        <w:rFonts w:ascii="Calibri" w:eastAsiaTheme="minorHAnsi" w:hAnsi="Calibri" w:cs="Calibri" w:hint="default"/>
+      </w:rPr>
+    </w:lvl>
+    <w:lvl w:ilvl="1" w:tplc="10000003" w:tentative="1">
+      <w:start w:val="1"/>
+      <w:numFmt w:val="bullet"/>
+      <w:lvlText w:val="o"/>
+      <w:lvlJc w:val="left"/>
+      <w:pPr>
+        <w:ind w:left="1440" w:hanging="360"/>
+      </w:pPr>
+      <w:rPr>
+        <w:rFonts w:ascii="Courier New" w:hAnsi="Courier New" w:cs="Courier New" w:hint="default"/>
+      </w:rPr>
+    </w:lvl>
+    <w:lvl w:ilvl="2" w:tplc="10000005" w:tentative="1">
+      <w:start w:val="1"/>
+      <w:numFmt w:val="bullet"/>
+      <w:lvlText w:val=""/>
+      <w:lvlJc w:val="left"/>
+      <w:pPr>
+        <w:ind w:left="2160" w:hanging="360"/>
+      </w:pPr>
+      <w:rPr>
+        <w:rFonts w:ascii="Wingdings" w:hAnsi="Wingdings" w:hint="default"/>
+      </w:rPr>
+    </w:lvl>
+    <w:lvl w:ilvl="3" w:tplc="10000001" w:tentative="1">
+      <w:start w:val="1"/>
+      <w:numFmt w:val="bullet"/>
+      <w:lvlText w:val=""/>
+      <w:lvlJc w:val="left"/>
+      <w:pPr>
+        <w:ind w:left="2880" w:hanging="360"/>
+      </w:pPr>
+      <w:rPr>
+        <w:rFonts w:ascii="Symbol" w:hAnsi="Symbol" w:hint="default"/>
+      </w:rPr>
+    </w:lvl>
+    <w:lvl w:ilvl="4" w:tplc="10000003" w:tentative="1">
+      <w:start w:val="1"/>
+      <w:numFmt w:val="bullet"/>
+      <w:lvlText w:val="o"/>
+      <w:lvlJc w:val="left"/>
+      <w:pPr>
+        <w:ind w:left="3600" w:hanging="360"/>
+      </w:pPr>
+      <w:rPr>
+        <w:rFonts w:ascii="Courier New" w:hAnsi="Courier New" w:cs="Courier New" w:hint="default"/>
+      </w:rPr>
+    </w:lvl>
+    <w:lvl w:ilvl="5" w:tplc="10000005" w:tentative="1">
+      <w:start w:val="1"/>
+      <w:numFmt w:val="bullet"/>
+      <w:lvlText w:val=""/>
+      <w:lvlJc w:val="left"/>
+      <w:pPr>
+        <w:ind w:left="4320" w:hanging="360"/>
+      </w:pPr>
+      <w:rPr>
+        <w:rFonts w:ascii="Wingdings" w:hAnsi="Wingdings" w:hint="default"/>
+      </w:rPr>
+    </w:lvl>
+    <w:lvl w:ilvl="6" w:tplc="10000001" w:tentative="1">
+      <w:start w:val="1"/>
+      <w:numFmt w:val="bullet"/>
+      <w:lvlText w:val=""/>
+      <w:lvlJc w:val="left"/>
+      <w:pPr>
+        <w:ind w:left="5040" w:hanging="360"/>
+      </w:pPr>
+      <w:rPr>
+        <w:rFonts w:ascii="Symbol" w:hAnsi="Symbol" w:hint="default"/>
+      </w:rPr>
+    </w:lvl>
+    <w:lvl w:ilvl="7" w:tplc="10000003" w:tentative="1">
+      <w:start w:val="1"/>
+      <w:numFmt w:val="bullet"/>
+      <w:lvlText w:val="o"/>
+      <w:lvlJc w:val="left"/>
+      <w:pPr>
+        <w:ind w:left="5760" w:hanging="360"/>
+      </w:pPr>
+      <w:rPr>
+        <w:rFonts w:ascii="Courier New" w:hAnsi="Courier New" w:cs="Courier New" w:hint="default"/>
+      </w:rPr>
+    </w:lvl>
+    <w:lvl w:ilvl="8" w:tplc="10000005" w:tentative="1">
+      <w:start w:val="1"/>
+      <w:numFmt w:val="bullet"/>
+      <w:lvlText w:val=""/>
+      <w:lvlJc w:val="left"/>
+      <w:pPr>
+        <w:ind w:left="6480" w:hanging="360"/>
+      </w:pPr>
+      <w:rPr>
+        <w:rFonts w:ascii="Wingdings" w:hAnsi="Wingdings" w:hint="default"/>
+      </w:rPr>
+    </w:lvl>
+  </w:abstractNum>
+  <w:abstractNum w:abstractNumId="1" w15:restartNumberingAfterBreak="0">
+    <w:nsid w:val="7801022E"/>
+    <w:multiLevelType w:val="hybridMultilevel"/>
+    <w:tmpl w:val="A0625646"/>
+    <w:lvl w:ilvl="0" w:tplc="03A8BEFE">
+      <w:numFmt w:val="bullet"/>
+      <w:lvlText w:val="-"/>
+      <w:lvlJc w:val="left"/>
+      <w:pPr>
+        <w:ind w:left="720" w:hanging="360"/>
+      </w:pPr>
+      <w:rPr>
+        <w:rFonts w:ascii="Calibri" w:eastAsiaTheme="minorHAnsi" w:hAnsi="Calibri" w:cs="Calibri" w:hint="default"/>
+      </w:rPr>
+    </w:lvl>
+    <w:lvl w:ilvl="1" w:tplc="10000003" w:tentative="1">
+      <w:start w:val="1"/>
+      <w:numFmt w:val="bullet"/>
+      <w:lvlText w:val="o"/>
+      <w:lvlJc w:val="left"/>
+      <w:pPr>
+        <w:ind w:left="1440" w:hanging="360"/>
+      </w:pPr>
+      <w:rPr>
+        <w:rFonts w:ascii="Courier New" w:hAnsi="Courier New" w:cs="Courier New" w:hint="default"/>
+      </w:rPr>
+    </w:lvl>
+    <w:lvl w:ilvl="2" w:tplc="10000005" w:tentative="1">
+      <w:start w:val="1"/>
+      <w:numFmt w:val="bullet"/>
+      <w:lvlText w:val=""/>
+      <w:lvlJc w:val="left"/>
+      <w:pPr>
+        <w:ind w:left="2160" w:hanging="360"/>
+      </w:pPr>
+      <w:rPr>
+        <w:rFonts w:ascii="Wingdings" w:hAnsi="Wingdings" w:hint="default"/>
+      </w:rPr>
+    </w:lvl>
+    <w:lvl w:ilvl="3" w:tplc="10000001" w:tentative="1">
+      <w:start w:val="1"/>
+      <w:numFmt w:val="bullet"/>
+      <w:lvlText w:val=""/>
+      <w:lvlJc w:val="left"/>
+      <w:pPr>
+        <w:ind w:left="2880" w:hanging="360"/>
+      </w:pPr>
+      <w:rPr>
+        <w:rFonts w:ascii="Symbol" w:hAnsi="Symbol" w:hint="default"/>
+      </w:rPr>
+    </w:lvl>
+    <w:lvl w:ilvl="4" w:tplc="10000003" w:tentative="1">
+      <w:start w:val="1"/>
+      <w:numFmt w:val="bullet"/>
+      <w:lvlText w:val="o"/>
+      <w:lvlJc w:val="left"/>
+      <w:pPr>
+        <w:ind w:left="3600" w:hanging="360"/>
+      </w:pPr>
+      <w:rPr>
+        <w:rFonts w:ascii="Courier New" w:hAnsi="Courier New" w:cs="Courier New" w:hint="default"/>
+      </w:rPr>
+    </w:lvl>
+    <w:lvl w:ilvl="5" w:tplc="10000005" w:tentative="1">
+      <w:start w:val="1"/>
+      <w:numFmt w:val="bullet"/>
+      <w:lvlText w:val=""/>
+      <w:lvlJc w:val="left"/>
+      <w:pPr>
+        <w:ind w:left="4320" w:hanging="360"/>
+      </w:pPr>
+      <w:rPr>
+        <w:rFonts w:ascii="Wingdings" w:hAnsi="Wingdings" w:hint="default"/>
+      </w:rPr>
+    </w:lvl>
+    <w:lvl w:ilvl="6" w:tplc="10000001" w:tentative="1">
+      <w:start w:val="1"/>
+      <w:numFmt w:val="bullet"/>
+      <w:lvlText w:val=""/>
+      <w:lvlJc w:val="left"/>
+      <w:pPr>
+        <w:ind w:left="5040" w:hanging="360"/>
+      </w:pPr>
+      <w:rPr>
+        <w:rFonts w:ascii="Symbol" w:hAnsi="Symbol" w:hint="default"/>
+      </w:rPr>
+    </w:lvl>
+    <w:lvl w:ilvl="7" w:tplc="10000003" w:tentative="1">
+      <w:start w:val="1"/>
+      <w:numFmt w:val="bullet"/>
+      <w:lvlText w:val="o"/>
+      <w:lvlJc w:val="left"/>
+      <w:pPr>
+        <w:ind w:left="5760" w:hanging="360"/>
+      </w:pPr>
+      <w:rPr>
+        <w:rFonts w:ascii="Courier New" w:hAnsi="Courier New" w:cs="Courier New" w:hint="default"/>
+      </w:rPr>
+    </w:lvl>
+    <w:lvl w:ilvl="8" w:tplc="10000005" w:tentative="1">
+      <w:start w:val="1"/>
+      <w:numFmt w:val="bullet"/>
+      <w:lvlText w:val=""/>
+      <w:lvlJc w:val="left"/>
+      <w:pPr>
+        <w:ind w:left="6480" w:hanging="360"/>
+      </w:pPr>
+      <w:rPr>
+        <w:rFonts w:ascii="Wingdings" w:hAnsi="Wingdings" w:hint="default"/>
+      </w:rPr>
+    </w:lvl>
+  </w:abstractNum>
+  <w:abstractNum w:abstractNumId="2" w15:restartNumberingAfterBreak="0">
+    <w:nsid w:val="798066AF"/>
+    <w:multiLevelType w:val="hybridMultilevel"/>
+    <w:tmpl w:val="942E3EE6"/>
+    <w:lvl w:ilvl="0" w:tplc="254AF646">
+      <w:numFmt w:val="bullet"/>
+      <w:lvlText w:val="-"/>
+      <w:lvlJc w:val="left"/>
+      <w:pPr>
+        <w:ind w:left="720" w:hanging="360"/>
+      </w:pPr>
+      <w:rPr>
+        <w:rFonts w:ascii="Calibri" w:eastAsiaTheme="minorHAnsi" w:hAnsi="Calibri" w:cs="Calibri" w:hint="default"/>
+      </w:rPr>
+    </w:lvl>
+    <w:lvl w:ilvl="1" w:tplc="10000003" w:tentative="1">
+      <w:start w:val="1"/>
+      <w:numFmt w:val="bullet"/>
+      <w:lvlText w:val="o"/>
+      <w:lvlJc w:val="left"/>
+      <w:pPr>
+        <w:ind w:left="1440" w:hanging="360"/>
+      </w:pPr>
+      <w:rPr>
+        <w:rFonts w:ascii="Courier New" w:hAnsi="Courier New" w:cs="Courier New" w:hint="default"/>
+      </w:rPr>
+    </w:lvl>
+    <w:lvl w:ilvl="2" w:tplc="10000005" w:tentative="1">
+      <w:start w:val="1"/>
+      <w:numFmt w:val="bullet"/>
+      <w:lvlText w:val=""/>
+      <w:lvlJc w:val="left"/>
+      <w:pPr>
+        <w:ind w:left="2160" w:hanging="360"/>
+      </w:pPr>
+      <w:rPr>
+        <w:rFonts w:ascii="Wingdings" w:hAnsi="Wingdings" w:hint="default"/>
+      </w:rPr>
+    </w:lvl>
+    <w:lvl w:ilvl="3" w:tplc="10000001" w:tentative="1">
+      <w:start w:val="1"/>
+      <w:numFmt w:val="bullet"/>
+      <w:lvlText w:val=""/>
+      <w:lvlJc w:val="left"/>
+      <w:pPr>
+        <w:ind w:left="2880" w:hanging="360"/>
+      </w:pPr>
+      <w:rPr>
+        <w:rFonts w:ascii="Symbol" w:hAnsi="Symbol" w:hint="default"/>
+      </w:rPr>
+    </w:lvl>
+    <w:lvl w:ilvl="4" w:tplc="10000003" w:tentative="1">
+      <w:start w:val="1"/>
+      <w:numFmt w:val="bullet"/>
+      <w:lvlText w:val="o"/>
+      <w:lvlJc w:val="left"/>
+      <w:pPr>
+        <w:ind w:left="3600" w:hanging="360"/>
+      </w:pPr>
+      <w:rPr>
+        <w:rFonts w:ascii="Courier New" w:hAnsi="Courier New" w:cs="Courier New" w:hint="default"/>
+      </w:rPr>
+    </w:lvl>
+    <w:lvl w:ilvl="5" w:tplc="10000005" w:tentative="1">
+      <w:start w:val="1"/>
+      <w:numFmt w:val="bullet"/>
+      <w:lvlText w:val=""/>
+      <w:lvlJc w:val="left"/>
+      <w:pPr>
+        <w:ind w:left="4320" w:hanging="360"/>
+      </w:pPr>
+      <w:rPr>
+        <w:rFonts w:ascii="Wingdings" w:hAnsi="Wingdings" w:hint="default"/>
+      </w:rPr>
+    </w:lvl>
+    <w:lvl w:ilvl="6" w:tplc="10000001" w:tentative="1">
+      <w:start w:val="1"/>
+      <w:numFmt w:val="bullet"/>
+      <w:lvlText w:val=""/>
+      <w:lvlJc w:val="left"/>
+      <w:pPr>
+        <w:ind w:left="5040" w:hanging="360"/>
+      </w:pPr>
+      <w:rPr>
+        <w:rFonts w:ascii="Symbol" w:hAnsi="Symbol" w:hint="default"/>
+      </w:rPr>
+    </w:lvl>
+    <w:lvl w:ilvl="7" w:tplc="10000003" w:tentative="1">
+      <w:start w:val="1"/>
+      <w:numFmt w:val="bullet"/>
+      <w:lvlText w:val="o"/>
+      <w:lvlJc w:val="left"/>
+      <w:pPr>
+        <w:ind w:left="5760" w:hanging="360"/>
+      </w:pPr>
+      <w:rPr>
+        <w:rFonts w:ascii="Courier New" w:hAnsi="Courier New" w:cs="Courier New" w:hint="default"/>
+      </w:rPr>
+    </w:lvl>
+    <w:lvl w:ilvl="8" w:tplc="10000005" w:tentative="1">
+      <w:start w:val="1"/>
+      <w:numFmt w:val="bullet"/>
+      <w:lvlText w:val=""/>
+      <w:lvlJc w:val="left"/>
+      <w:pPr>
+        <w:ind w:left="6480" w:hanging="360"/>
+      </w:pPr>
+      <w:rPr>
+        <w:rFonts w:ascii="Wingdings" w:hAnsi="Wingdings" w:hint="default"/>
+      </w:rPr>
+    </w:lvl>
+  </w:abstractNum>
+  <w:num w:numId="1" w16cid:durableId="965620138">
+    <w:abstractNumId w:val="2"/>
+  </w:num>
+  <w:num w:numId="2" w16cid:durableId="1041324537">
+    <w:abstractNumId w:val="1"/>
+  </w:num>
+  <w:num w:numId="3" w16cid:durableId="1020856715">
+    <w:abstractNumId w:val="0"/>
+  </w:num>
+</w:numbering>
 </file>
 
 <file path=word/styles.xml><?xml version="1.0" encoding="utf-8"?>
@@ -429,13 +920,13 @@
     <w:name w:val="Normal"/>
     <w:qFormat/>
   </w:style>
-  <w:style w:type="character" w:default="1" w:styleId="Policepardfaut">
+  <w:style w:type="character" w:default="1" w:styleId="DefaultParagraphFont">
     <w:name w:val="Default Paragraph Font"/>
     <w:uiPriority w:val="1"/>
     <w:semiHidden/>
     <w:unhideWhenUsed/>
   </w:style>
-  <w:style w:type="table" w:default="1" w:styleId="TableauNormal">
+  <w:style w:type="table" w:default="1" w:styleId="TableNormal">
     <w:name w:val="Normal Table"/>
     <w:uiPriority w:val="99"/>
     <w:semiHidden/>
@@ -450,11 +941,22 @@
       </w:tblCellMar>
     </w:tblPr>
   </w:style>
-  <w:style w:type="numbering" w:default="1" w:styleId="Aucuneliste">
+  <w:style w:type="numbering" w:default="1" w:styleId="NoList">
     <w:name w:val="No List"/>
     <w:uiPriority w:val="99"/>
     <w:semiHidden/>
     <w:unhideWhenUsed/>
+  </w:style>
+  <w:style w:type="paragraph" w:styleId="ListParagraph">
+    <w:name w:val="List Paragraph"/>
+    <w:basedOn w:val="Normal"/>
+    <w:uiPriority w:val="34"/>
+    <w:qFormat/>
+    <w:rsid w:val="00BC5597"/>
+    <w:pPr>
+      <w:ind w:left="720"/>
+      <w:contextualSpacing/>
+    </w:pPr>
   </w:style>
 </w:styles>
 </file>

</xml_diff>

<commit_message>
Commit du 26 avec git GUI. Début d'explication de la situation du travail Power Automate.
</commit_message>
<xml_diff>
--- a/portefolio.docx
+++ b/portefolio.docx
@@ -3,21 +3,1126 @@
 <w:document xmlns:wpc="http://schemas.microsoft.com/office/word/2010/wordprocessingCanvas" xmlns:cx="http://schemas.microsoft.com/office/drawing/2014/chartex" xmlns:cx1="http://schemas.microsoft.com/office/drawing/2015/9/8/chartex" xmlns:cx2="http://schemas.microsoft.com/office/drawing/2015/10/21/chartex" xmlns:cx3="http://schemas.microsoft.com/office/drawing/2016/5/9/chartex" xmlns:cx4="http://schemas.microsoft.com/office/drawing/2016/5/10/chartex" xmlns:cx5="http://schemas.microsoft.com/office/drawing/2016/5/11/chartex" xmlns:cx6="http://schemas.microsoft.com/office/drawing/2016/5/12/chartex" xmlns:cx7="http://schemas.microsoft.com/office/drawing/2016/5/13/chartex" xmlns:cx8="http://schemas.microsoft.com/office/drawing/2016/5/14/chartex" xmlns:mc="http://schemas.openxmlformats.org/markup-compatibility/2006" xmlns:aink="http://schemas.microsoft.com/office/drawing/2016/ink" xmlns:am3d="http://schemas.microsoft.com/office/drawing/2017/model3d" xmlns:o="urn:schemas-microsoft-com:office:office" xmlns:oel="http://schemas.microsoft.com/office/2019/extlst" xmlns:r="http://schemas.openxmlformats.org/officeDocument/2006/relationships" xmlns:m="http://schemas.openxmlformats.org/officeDocument/2006/math" xmlns:v="urn:schemas-microsoft-com:vml" xmlns:wp14="http://schemas.microsoft.com/office/word/2010/wordprocessingDrawing" xmlns:wp="http://schemas.openxmlformats.org/drawingml/2006/wordprocessingDrawing" xmlns:w10="urn:schemas-microsoft-com:office:word" xmlns:w="http://schemas.openxmlformats.org/wordprocessingml/2006/main" xmlns:w14="http://schemas.microsoft.com/office/word/2010/wordml" xmlns:w15="http://schemas.microsoft.com/office/word/2012/wordml" xmlns:w16cex="http://schemas.microsoft.com/office/word/2018/wordml/cex" xmlns:w16cid="http://schemas.microsoft.com/office/word/2016/wordml/cid" xmlns:w16="http://schemas.microsoft.com/office/word/2018/wordml" xmlns:w16sdtdh="http://schemas.microsoft.com/office/word/2020/wordml/sdtdatahash" xmlns:w16se="http://schemas.microsoft.com/office/word/2015/wordml/symex" xmlns:wpg="http://schemas.microsoft.com/office/word/2010/wordprocessingGroup" xmlns:wpi="http://schemas.microsoft.com/office/word/2010/wordprocessingInk" xmlns:wne="http://schemas.microsoft.com/office/word/2006/wordml" xmlns:wps="http://schemas.microsoft.com/office/word/2010/wordprocessingShape" mc:Ignorable="w14 w15 w16se w16cid w16 w16cex w16sdtdh wp14">
   <w:body>
     <w:p>
-      <w:r>
-        <w:t>T</w:t>
-      </w:r>
-      <w:r>
-        <w:t>est</w:t>
-      </w:r>
+      <w:pPr>
+        <w:rPr>
+          <w:lang w:val="fr-FR"/>
+        </w:rPr>
+      </w:pPr>
+      <w:r>
+        <w:rPr>
+          <w:lang w:val="fr-FR"/>
+        </w:rPr>
+        <w:t>Le sujet</w:t>
+      </w:r>
+    </w:p>
+    <w:p>
+      <w:pPr>
+        <w:pStyle w:val="Paragraphedeliste"/>
+        <w:numPr>
+          <w:ilvl w:val="0"/>
+          <w:numId w:val="1"/>
+        </w:numPr>
+        <w:rPr>
+          <w:lang w:val="fr-FR"/>
+        </w:rPr>
+      </w:pPr>
+      <w:r>
+        <w:rPr>
+          <w:lang w:val="fr-FR"/>
+        </w:rPr>
+        <w:t>La consigne</w:t>
+      </w:r>
+    </w:p>
+    <w:p>
+      <w:pPr>
+        <w:ind w:left="720"/>
+      </w:pPr>
+      <w:r>
+        <w:t>Description : Une école vous demande de gérer les inscriptions pour la rentrée 2024, avec des sections telles que l’informatique, latin-grec, mathématiques fortes et sciences fortes. Chaque secrétaire doit pouvoir soumettre les inscriptions via un formulaire. Chaque demande doit être validée manuellement par le responsable des inscriptions. Une fois validée, un courrier électronique de confirmation est envoyé au secrétaire et au futur élève, et les informations sont enregistrées dans un fichier Excel. En cas de refus, un courrier électronique avec la justification est envoyé</w:t>
+      </w:r>
+    </w:p>
+    <w:p>
+      <w:pPr>
+        <w:ind w:left="360"/>
+      </w:pPr>
+    </w:p>
+    <w:p>
+      <w:pPr>
+        <w:pStyle w:val="Paragraphedeliste"/>
+        <w:numPr>
+          <w:ilvl w:val="0"/>
+          <w:numId w:val="1"/>
+        </w:numPr>
+      </w:pPr>
+      <w:r>
+        <w:t>Décomposition en étapes</w:t>
+      </w:r>
+    </w:p>
+    <w:p>
+      <w:pPr>
+        <w:pStyle w:val="Paragraphedeliste"/>
+        <w:numPr>
+          <w:ilvl w:val="0"/>
+          <w:numId w:val="2"/>
+        </w:numPr>
+      </w:pPr>
+      <w:r>
+        <w:t xml:space="preserve">Un </w:t>
+      </w:r>
+      <w:r>
+        <w:t>potentiel</w:t>
+      </w:r>
+      <w:r>
+        <w:t xml:space="preserve"> nouvel</w:t>
+      </w:r>
+      <w:r>
+        <w:t xml:space="preserve"> étudiant remplis un formulaire.</w:t>
+      </w:r>
+    </w:p>
+    <w:p>
+      <w:pPr>
+        <w:pStyle w:val="Paragraphedeliste"/>
+        <w:numPr>
+          <w:ilvl w:val="0"/>
+          <w:numId w:val="2"/>
+        </w:numPr>
+      </w:pPr>
+      <w:r>
+        <w:t>Le formulaire rempli est envoyé au responsable des inscription.</w:t>
+      </w:r>
+    </w:p>
+    <w:p>
+      <w:pPr>
+        <w:pStyle w:val="Paragraphedeliste"/>
+        <w:numPr>
+          <w:ilvl w:val="0"/>
+          <w:numId w:val="2"/>
+        </w:numPr>
+      </w:pPr>
+      <w:r>
+        <w:t>Le responsable choisis de valider ou pas la demande d’inscription</w:t>
+      </w:r>
+      <w:r>
+        <w:t>.</w:t>
+      </w:r>
+    </w:p>
+    <w:p>
+      <w:pPr>
+        <w:pStyle w:val="Paragraphedeliste"/>
+        <w:numPr>
+          <w:ilvl w:val="0"/>
+          <w:numId w:val="2"/>
+        </w:numPr>
+      </w:pPr>
+      <w:r>
+        <w:t>En fonction de l’état de validation de la demande, un mail est envoyé au potentiel nouvel étudiant.</w:t>
+      </w:r>
+    </w:p>
+    <w:p>
+      <w:pPr>
+        <w:pStyle w:val="Paragraphedeliste"/>
+        <w:numPr>
+          <w:ilvl w:val="0"/>
+          <w:numId w:val="2"/>
+        </w:numPr>
+      </w:pPr>
+      <w:r>
+        <w:t xml:space="preserve">Si la demande a été validée, un tableau </w:t>
+      </w:r>
+      <w:proofErr w:type="spellStart"/>
+      <w:r>
+        <w:t>excel</w:t>
+      </w:r>
+      <w:proofErr w:type="spellEnd"/>
+      <w:r>
+        <w:t xml:space="preserve"> répertorie ce nouvel étudiant. </w:t>
+      </w:r>
+    </w:p>
+    <w:p/>
+    <w:p>
+      <w:pPr>
+        <w:pStyle w:val="Paragraphedeliste"/>
+        <w:numPr>
+          <w:ilvl w:val="0"/>
+          <w:numId w:val="1"/>
+        </w:numPr>
+      </w:pPr>
+      <w:r>
+        <w:t>Pratique Power Automate</w:t>
+      </w:r>
+    </w:p>
+    <w:p>
+      <w:pPr>
+        <w:pStyle w:val="Paragraphedeliste"/>
+        <w:numPr>
+          <w:ilvl w:val="0"/>
+          <w:numId w:val="2"/>
+        </w:numPr>
+      </w:pPr>
+      <w:r>
+        <w:t xml:space="preserve">Tout d’abord, il faut créer le formulaire que voici : </w:t>
+      </w:r>
+      <w:r>
+        <w:t>Titre de slide : Un potentiel nouvel étudiant remplis un formulaire.</w:t>
+      </w:r>
+    </w:p>
+    <w:p/>
+    <w:p>
+      <w:r>
+        <w:rPr>
+          <w:noProof/>
+        </w:rPr>
+        <w:drawing>
+          <wp:inline distT="0" distB="0" distL="0" distR="0" wp14:anchorId="3BE81034" wp14:editId="5CD4CE55">
+            <wp:extent cx="5202936" cy="2076909"/>
+            <wp:effectExtent l="0" t="0" r="0" b="0"/>
+            <wp:docPr id="288123967" name="Image 1" descr="Une image contenant texte, capture d’écran, Police, conception&#10;&#10;Description générée automatiquement"/>
+            <wp:cNvGraphicFramePr>
+              <a:graphicFrameLocks xmlns:a="http://schemas.openxmlformats.org/drawingml/2006/main" noChangeAspect="1"/>
+            </wp:cNvGraphicFramePr>
+            <a:graphic xmlns:a="http://schemas.openxmlformats.org/drawingml/2006/main">
+              <a:graphicData uri="http://schemas.openxmlformats.org/drawingml/2006/picture">
+                <pic:pic xmlns:pic="http://schemas.openxmlformats.org/drawingml/2006/picture">
+                  <pic:nvPicPr>
+                    <pic:cNvPr id="288123967" name="Image 1" descr="Une image contenant texte, capture d’écran, Police, conception&#10;&#10;Description générée automatiquement"/>
+                    <pic:cNvPicPr/>
+                  </pic:nvPicPr>
+                  <pic:blipFill>
+                    <a:blip r:embed="rId7">
+                      <a:extLst>
+                        <a:ext uri="{28A0092B-C50C-407E-A947-70E740481C1C}">
+                          <a14:useLocalDpi xmlns:a14="http://schemas.microsoft.com/office/drawing/2010/main" val="0"/>
+                        </a:ext>
+                      </a:extLst>
+                    </a:blip>
+                    <a:stretch>
+                      <a:fillRect/>
+                    </a:stretch>
+                  </pic:blipFill>
+                  <pic:spPr>
+                    <a:xfrm>
+                      <a:off x="0" y="0"/>
+                      <a:ext cx="5227008" cy="2086518"/>
+                    </a:xfrm>
+                    <a:prstGeom prst="rect">
+                      <a:avLst/>
+                    </a:prstGeom>
+                  </pic:spPr>
+                </pic:pic>
+              </a:graphicData>
+            </a:graphic>
+          </wp:inline>
+        </w:drawing>
+      </w:r>
+    </w:p>
+    <w:p>
+      <w:r>
+        <w:rPr>
+          <w:noProof/>
+        </w:rPr>
+        <w:lastRenderedPageBreak/>
+        <w:drawing>
+          <wp:inline distT="0" distB="0" distL="0" distR="0" wp14:anchorId="71F6BD1F" wp14:editId="0E62377B">
+            <wp:extent cx="5731510" cy="3872230"/>
+            <wp:effectExtent l="0" t="0" r="2540" b="0"/>
+            <wp:docPr id="1857431912" name="Image 3" descr="Une image contenant capture d’écran, texte, conception&#10;&#10;Description générée automatiquement"/>
+            <wp:cNvGraphicFramePr>
+              <a:graphicFrameLocks xmlns:a="http://schemas.openxmlformats.org/drawingml/2006/main" noChangeAspect="1"/>
+            </wp:cNvGraphicFramePr>
+            <a:graphic xmlns:a="http://schemas.openxmlformats.org/drawingml/2006/main">
+              <a:graphicData uri="http://schemas.openxmlformats.org/drawingml/2006/picture">
+                <pic:pic xmlns:pic="http://schemas.openxmlformats.org/drawingml/2006/picture">
+                  <pic:nvPicPr>
+                    <pic:cNvPr id="1857431912" name="Image 3" descr="Une image contenant capture d’écran, texte, conception&#10;&#10;Description générée automatiquement"/>
+                    <pic:cNvPicPr/>
+                  </pic:nvPicPr>
+                  <pic:blipFill>
+                    <a:blip r:embed="rId8">
+                      <a:extLst>
+                        <a:ext uri="{28A0092B-C50C-407E-A947-70E740481C1C}">
+                          <a14:useLocalDpi xmlns:a14="http://schemas.microsoft.com/office/drawing/2010/main" val="0"/>
+                        </a:ext>
+                      </a:extLst>
+                    </a:blip>
+                    <a:stretch>
+                      <a:fillRect/>
+                    </a:stretch>
+                  </pic:blipFill>
+                  <pic:spPr>
+                    <a:xfrm>
+                      <a:off x="0" y="0"/>
+                      <a:ext cx="5731510" cy="3872230"/>
+                    </a:xfrm>
+                    <a:prstGeom prst="rect">
+                      <a:avLst/>
+                    </a:prstGeom>
+                  </pic:spPr>
+                </pic:pic>
+              </a:graphicData>
+            </a:graphic>
+          </wp:inline>
+        </w:drawing>
+      </w:r>
+    </w:p>
+    <w:p>
+      <w:pPr>
+        <w:ind w:left="720"/>
+      </w:pPr>
+      <w:r>
+        <w:t xml:space="preserve">Comme questions, il y a évidemment les sections auxquelles le potentiel nouvel étudiant souhaite s’inscrire. On demande aussi des information personnels comme le nom et le prénom ainsi que le mail. Lorsqu’un utilisateur rempli le formulaire, il y a d’office une adresse mail enregistrée puisque le </w:t>
+      </w:r>
+      <w:r>
+        <w:t xml:space="preserve">formulaire n’est pas en anonyme. Demander une adresse mail permet aussi à l’utilisateur de rentrer une adresse mail spécial pour l’école ou le travail au cas où il souhaite ne recevoir les mails concernant son inscription sur cette adresse mail précisément. </w:t>
+      </w:r>
+    </w:p>
+    <w:p/>
+    <w:p>
+      <w:pPr>
+        <w:pStyle w:val="Paragraphedeliste"/>
+        <w:numPr>
+          <w:ilvl w:val="0"/>
+          <w:numId w:val="2"/>
+        </w:numPr>
+      </w:pPr>
+      <w:r>
+        <w:t>Ensuite on va créer le Power Automate :</w:t>
+      </w:r>
+    </w:p>
+    <w:p>
+      <w:pPr>
+        <w:pStyle w:val="Paragraphedeliste"/>
+        <w:ind w:left="1080"/>
+      </w:pPr>
+      <w:r>
+        <w:rPr>
+          <w:noProof/>
+        </w:rPr>
+        <w:lastRenderedPageBreak/>
+        <w:drawing>
+          <wp:inline distT="0" distB="0" distL="0" distR="0" wp14:anchorId="60CADC32" wp14:editId="0879986F">
+            <wp:extent cx="5105842" cy="3467400"/>
+            <wp:effectExtent l="0" t="0" r="0" b="0"/>
+            <wp:docPr id="354052093" name="Image 6" descr="Une image contenant texte, capture d’écran, logiciel, nombre&#10;&#10;Description générée automatiquement"/>
+            <wp:cNvGraphicFramePr>
+              <a:graphicFrameLocks xmlns:a="http://schemas.openxmlformats.org/drawingml/2006/main" noChangeAspect="1"/>
+            </wp:cNvGraphicFramePr>
+            <a:graphic xmlns:a="http://schemas.openxmlformats.org/drawingml/2006/main">
+              <a:graphicData uri="http://schemas.openxmlformats.org/drawingml/2006/picture">
+                <pic:pic xmlns:pic="http://schemas.openxmlformats.org/drawingml/2006/picture">
+                  <pic:nvPicPr>
+                    <pic:cNvPr id="354052093" name="Image 6" descr="Une image contenant texte, capture d’écran, logiciel, nombre&#10;&#10;Description générée automatiquement"/>
+                    <pic:cNvPicPr/>
+                  </pic:nvPicPr>
+                  <pic:blipFill>
+                    <a:blip r:embed="rId9">
+                      <a:extLst>
+                        <a:ext uri="{28A0092B-C50C-407E-A947-70E740481C1C}">
+                          <a14:useLocalDpi xmlns:a14="http://schemas.microsoft.com/office/drawing/2010/main" val="0"/>
+                        </a:ext>
+                      </a:extLst>
+                    </a:blip>
+                    <a:stretch>
+                      <a:fillRect/>
+                    </a:stretch>
+                  </pic:blipFill>
+                  <pic:spPr>
+                    <a:xfrm>
+                      <a:off x="0" y="0"/>
+                      <a:ext cx="5105842" cy="3467400"/>
+                    </a:xfrm>
+                    <a:prstGeom prst="rect">
+                      <a:avLst/>
+                    </a:prstGeom>
+                  </pic:spPr>
+                </pic:pic>
+              </a:graphicData>
+            </a:graphic>
+          </wp:inline>
+        </w:drawing>
+      </w:r>
+    </w:p>
+    <w:p>
+      <w:pPr>
+        <w:pStyle w:val="Paragraphedeliste"/>
+        <w:numPr>
+          <w:ilvl w:val="0"/>
+          <w:numId w:val="4"/>
+        </w:numPr>
+      </w:pPr>
+      <w:r>
+        <w:t xml:space="preserve">L’élément déclencheur du programme sera l’envoi d’une réponse à un formulaire, A chaque fois que quelqu’un répondra au formulaire, le programme se mettre en marche </w:t>
+      </w:r>
+    </w:p>
+    <w:p>
+      <w:pPr>
+        <w:pStyle w:val="Paragraphedeliste"/>
+        <w:numPr>
+          <w:ilvl w:val="0"/>
+          <w:numId w:val="4"/>
+        </w:numPr>
+      </w:pPr>
+      <w:r>
+        <w:t xml:space="preserve">Une </w:t>
+      </w:r>
+      <w:r>
+        <w:t>étape</w:t>
+      </w:r>
+      <w:r>
+        <w:t xml:space="preserve"> est ajoutée pour enregistrer les </w:t>
+      </w:r>
+      <w:r>
+        <w:t xml:space="preserve">données </w:t>
+      </w:r>
+      <w:r>
+        <w:t xml:space="preserve">afin de les stocker dans un fichier </w:t>
+      </w:r>
+      <w:proofErr w:type="spellStart"/>
+      <w:r>
+        <w:t>excel</w:t>
+      </w:r>
+      <w:proofErr w:type="spellEnd"/>
+      <w:r>
+        <w:t xml:space="preserve"> et les réutiliser plus tard dans le programme.</w:t>
+      </w:r>
+    </w:p>
+    <w:p/>
+    <w:p/>
+    <w:p>
+      <w:pPr>
+        <w:pStyle w:val="Paragraphedeliste"/>
+        <w:numPr>
+          <w:ilvl w:val="0"/>
+          <w:numId w:val="2"/>
+        </w:numPr>
+      </w:pPr>
+      <w:r>
+        <w:t>Le formulaire rempli est envoyé au responsable des inscription.</w:t>
+      </w:r>
+    </w:p>
+    <w:p>
+      <w:pPr>
+        <w:pStyle w:val="Paragraphedeliste"/>
+        <w:ind w:left="1080"/>
+      </w:pPr>
+      <w:r>
+        <w:rPr>
+          <w:noProof/>
+        </w:rPr>
+        <w:drawing>
+          <wp:inline distT="0" distB="0" distL="0" distR="0" wp14:anchorId="31714671" wp14:editId="693005FA">
+            <wp:extent cx="4854361" cy="3139712"/>
+            <wp:effectExtent l="0" t="0" r="3810" b="3810"/>
+            <wp:docPr id="1732771304" name="Image 7" descr="Une image contenant texte, capture d’écran, nombre, logiciel&#10;&#10;Description générée automatiquement"/>
+            <wp:cNvGraphicFramePr>
+              <a:graphicFrameLocks xmlns:a="http://schemas.openxmlformats.org/drawingml/2006/main" noChangeAspect="1"/>
+            </wp:cNvGraphicFramePr>
+            <a:graphic xmlns:a="http://schemas.openxmlformats.org/drawingml/2006/main">
+              <a:graphicData uri="http://schemas.openxmlformats.org/drawingml/2006/picture">
+                <pic:pic xmlns:pic="http://schemas.openxmlformats.org/drawingml/2006/picture">
+                  <pic:nvPicPr>
+                    <pic:cNvPr id="1732771304" name="Image 7" descr="Une image contenant texte, capture d’écran, nombre, logiciel&#10;&#10;Description générée automatiquement"/>
+                    <pic:cNvPicPr/>
+                  </pic:nvPicPr>
+                  <pic:blipFill>
+                    <a:blip r:embed="rId10">
+                      <a:extLst>
+                        <a:ext uri="{28A0092B-C50C-407E-A947-70E740481C1C}">
+                          <a14:useLocalDpi xmlns:a14="http://schemas.microsoft.com/office/drawing/2010/main" val="0"/>
+                        </a:ext>
+                      </a:extLst>
+                    </a:blip>
+                    <a:stretch>
+                      <a:fillRect/>
+                    </a:stretch>
+                  </pic:blipFill>
+                  <pic:spPr>
+                    <a:xfrm>
+                      <a:off x="0" y="0"/>
+                      <a:ext cx="4854361" cy="3139712"/>
+                    </a:xfrm>
+                    <a:prstGeom prst="rect">
+                      <a:avLst/>
+                    </a:prstGeom>
+                  </pic:spPr>
+                </pic:pic>
+              </a:graphicData>
+            </a:graphic>
+          </wp:inline>
+        </w:drawing>
+      </w:r>
+    </w:p>
+    <w:p>
+      <w:pPr>
+        <w:pStyle w:val="Paragraphedeliste"/>
+        <w:ind w:left="1080"/>
+      </w:pPr>
+      <w:r>
+        <w:rPr>
+          <w:noProof/>
+        </w:rPr>
+        <w:lastRenderedPageBreak/>
+        <w:drawing>
+          <wp:inline distT="0" distB="0" distL="0" distR="0" wp14:anchorId="4F8D744F" wp14:editId="75AF9CEE">
+            <wp:extent cx="5731510" cy="3810635"/>
+            <wp:effectExtent l="0" t="0" r="2540" b="0"/>
+            <wp:docPr id="1348876333" name="Image 8" descr="Une image contenant texte, capture d’écran, logiciel, Logiciel multimédia&#10;&#10;Description générée automatiquement"/>
+            <wp:cNvGraphicFramePr>
+              <a:graphicFrameLocks xmlns:a="http://schemas.openxmlformats.org/drawingml/2006/main" noChangeAspect="1"/>
+            </wp:cNvGraphicFramePr>
+            <a:graphic xmlns:a="http://schemas.openxmlformats.org/drawingml/2006/main">
+              <a:graphicData uri="http://schemas.openxmlformats.org/drawingml/2006/picture">
+                <pic:pic xmlns:pic="http://schemas.openxmlformats.org/drawingml/2006/picture">
+                  <pic:nvPicPr>
+                    <pic:cNvPr id="1348876333" name="Image 8" descr="Une image contenant texte, capture d’écran, logiciel, Logiciel multimédia&#10;&#10;Description générée automatiquement"/>
+                    <pic:cNvPicPr/>
+                  </pic:nvPicPr>
+                  <pic:blipFill>
+                    <a:blip r:embed="rId11">
+                      <a:extLst>
+                        <a:ext uri="{28A0092B-C50C-407E-A947-70E740481C1C}">
+                          <a14:useLocalDpi xmlns:a14="http://schemas.microsoft.com/office/drawing/2010/main" val="0"/>
+                        </a:ext>
+                      </a:extLst>
+                    </a:blip>
+                    <a:stretch>
+                      <a:fillRect/>
+                    </a:stretch>
+                  </pic:blipFill>
+                  <pic:spPr>
+                    <a:xfrm>
+                      <a:off x="0" y="0"/>
+                      <a:ext cx="5731510" cy="3810635"/>
+                    </a:xfrm>
+                    <a:prstGeom prst="rect">
+                      <a:avLst/>
+                    </a:prstGeom>
+                  </pic:spPr>
+                </pic:pic>
+              </a:graphicData>
+            </a:graphic>
+          </wp:inline>
+        </w:drawing>
+      </w:r>
+    </w:p>
+    <w:p>
+      <w:pPr>
+        <w:ind w:left="720"/>
+      </w:pPr>
+      <w:r>
+        <w:rPr>
+          <w:i/>
+          <w:iCs/>
+        </w:rPr>
+        <w:t>Photo du programme qui envoie le mail et du mail en pratique reçu.</w:t>
+      </w:r>
+    </w:p>
+    <w:p>
+      <w:pPr>
+        <w:ind w:left="720"/>
+      </w:pPr>
+      <w:r>
+        <w:t xml:space="preserve">On rajoute l’étape envoyer un mail avec option qui sera destiné au responsable des inscriptions. Dans ce mail, on y met </w:t>
+      </w:r>
+      <w:r>
+        <w:t xml:space="preserve">le prénom et le nom de l’étudiant ainsi que les sections qu’il veut choisir. </w:t>
+      </w:r>
+    </w:p>
+    <w:p>
+      <w:pPr>
+        <w:ind w:left="720"/>
+      </w:pPr>
+      <w:r>
+        <w:t>Ce mail comportera deux options que devra choisir le responsable : valider ou refuser l’inscription.</w:t>
+      </w:r>
+    </w:p>
+    <w:p>
+      <w:pPr>
+        <w:ind w:left="720"/>
+      </w:pPr>
+    </w:p>
+    <w:p>
+      <w:pPr>
+        <w:pStyle w:val="Paragraphedeliste"/>
+        <w:numPr>
+          <w:ilvl w:val="0"/>
+          <w:numId w:val="2"/>
+        </w:numPr>
+      </w:pPr>
+      <w:r>
+        <w:t xml:space="preserve">Si il décide de refuser : </w:t>
+      </w:r>
+    </w:p>
+    <w:p>
+      <w:pPr>
+        <w:ind w:left="1080"/>
+      </w:pPr>
+      <w:r>
+        <w:lastRenderedPageBreak/>
+        <w:t>Afin de décider de l’action en fonction du choix du responsable, il faut ajouter une étape de condition</w:t>
+      </w:r>
+      <w:r>
+        <w:t xml:space="preserve"> : </w:t>
+      </w:r>
+      <w:r>
+        <w:rPr>
+          <w:noProof/>
+        </w:rPr>
+        <w:drawing>
+          <wp:inline distT="0" distB="0" distL="0" distR="0" wp14:anchorId="44FBC74A" wp14:editId="5E5C2ABA">
+            <wp:extent cx="4900085" cy="3444538"/>
+            <wp:effectExtent l="0" t="0" r="0" b="3810"/>
+            <wp:docPr id="1941160215" name="Image 9" descr="Une image contenant texte, capture d’écran, logiciel, Icône d’ordinateur&#10;&#10;Description générée automatiquement"/>
+            <wp:cNvGraphicFramePr>
+              <a:graphicFrameLocks xmlns:a="http://schemas.openxmlformats.org/drawingml/2006/main" noChangeAspect="1"/>
+            </wp:cNvGraphicFramePr>
+            <a:graphic xmlns:a="http://schemas.openxmlformats.org/drawingml/2006/main">
+              <a:graphicData uri="http://schemas.openxmlformats.org/drawingml/2006/picture">
+                <pic:pic xmlns:pic="http://schemas.openxmlformats.org/drawingml/2006/picture">
+                  <pic:nvPicPr>
+                    <pic:cNvPr id="1941160215" name="Image 9" descr="Une image contenant texte, capture d’écran, logiciel, Icône d’ordinateur&#10;&#10;Description générée automatiquement"/>
+                    <pic:cNvPicPr/>
+                  </pic:nvPicPr>
+                  <pic:blipFill>
+                    <a:blip r:embed="rId12">
+                      <a:extLst>
+                        <a:ext uri="{28A0092B-C50C-407E-A947-70E740481C1C}">
+                          <a14:useLocalDpi xmlns:a14="http://schemas.microsoft.com/office/drawing/2010/main" val="0"/>
+                        </a:ext>
+                      </a:extLst>
+                    </a:blip>
+                    <a:stretch>
+                      <a:fillRect/>
+                    </a:stretch>
+                  </pic:blipFill>
+                  <pic:spPr>
+                    <a:xfrm>
+                      <a:off x="0" y="0"/>
+                      <a:ext cx="4900085" cy="3444538"/>
+                    </a:xfrm>
+                    <a:prstGeom prst="rect">
+                      <a:avLst/>
+                    </a:prstGeom>
+                  </pic:spPr>
+                </pic:pic>
+              </a:graphicData>
+            </a:graphic>
+          </wp:inline>
+        </w:drawing>
+      </w:r>
+    </w:p>
+    <w:p>
+      <w:pPr>
+        <w:ind w:left="1080"/>
+      </w:pPr>
+      <w:r>
+        <w:t xml:space="preserve">La condition repose sur l’option choisie par le responsable. Si elle est égale à valider, c’est-à-dire si le responsable clique sur valider, il va exécuter une action qu’on verra juste après. Sinon, il enverra le mail de refus : </w:t>
+      </w:r>
+      <w:r>
+        <w:rPr>
+          <w:noProof/>
+        </w:rPr>
+        <w:drawing>
+          <wp:inline distT="0" distB="0" distL="0" distR="0" wp14:anchorId="6A3D75DE" wp14:editId="7F3D5559">
+            <wp:extent cx="5113463" cy="4206605"/>
+            <wp:effectExtent l="0" t="0" r="0" b="3810"/>
+            <wp:docPr id="586423114" name="Image 10" descr="Une image contenant texte, capture d’écran, logiciel, Page web&#10;&#10;Description générée automatiquement"/>
+            <wp:cNvGraphicFramePr>
+              <a:graphicFrameLocks xmlns:a="http://schemas.openxmlformats.org/drawingml/2006/main" noChangeAspect="1"/>
+            </wp:cNvGraphicFramePr>
+            <a:graphic xmlns:a="http://schemas.openxmlformats.org/drawingml/2006/main">
+              <a:graphicData uri="http://schemas.openxmlformats.org/drawingml/2006/picture">
+                <pic:pic xmlns:pic="http://schemas.openxmlformats.org/drawingml/2006/picture">
+                  <pic:nvPicPr>
+                    <pic:cNvPr id="586423114" name="Image 10" descr="Une image contenant texte, capture d’écran, logiciel, Page web&#10;&#10;Description générée automatiquement"/>
+                    <pic:cNvPicPr/>
+                  </pic:nvPicPr>
+                  <pic:blipFill>
+                    <a:blip r:embed="rId13">
+                      <a:extLst>
+                        <a:ext uri="{28A0092B-C50C-407E-A947-70E740481C1C}">
+                          <a14:useLocalDpi xmlns:a14="http://schemas.microsoft.com/office/drawing/2010/main" val="0"/>
+                        </a:ext>
+                      </a:extLst>
+                    </a:blip>
+                    <a:stretch>
+                      <a:fillRect/>
+                    </a:stretch>
+                  </pic:blipFill>
+                  <pic:spPr>
+                    <a:xfrm>
+                      <a:off x="0" y="0"/>
+                      <a:ext cx="5113463" cy="4206605"/>
+                    </a:xfrm>
+                    <a:prstGeom prst="rect">
+                      <a:avLst/>
+                    </a:prstGeom>
+                  </pic:spPr>
+                </pic:pic>
+              </a:graphicData>
+            </a:graphic>
+          </wp:inline>
+        </w:drawing>
+      </w:r>
+    </w:p>
+    <w:p>
+      <w:pPr>
+        <w:ind w:left="1080"/>
+      </w:pPr>
+      <w:r>
+        <w:rPr>
+          <w:noProof/>
+        </w:rPr>
+        <w:lastRenderedPageBreak/>
+        <w:drawing>
+          <wp:inline distT="0" distB="0" distL="0" distR="0" wp14:anchorId="21B95AE1" wp14:editId="55F37BF6">
+            <wp:extent cx="5731510" cy="1285875"/>
+            <wp:effectExtent l="0" t="0" r="2540" b="9525"/>
+            <wp:docPr id="450772455" name="Image 11"/>
+            <wp:cNvGraphicFramePr>
+              <a:graphicFrameLocks xmlns:a="http://schemas.openxmlformats.org/drawingml/2006/main" noChangeAspect="1"/>
+            </wp:cNvGraphicFramePr>
+            <a:graphic xmlns:a="http://schemas.openxmlformats.org/drawingml/2006/main">
+              <a:graphicData uri="http://schemas.openxmlformats.org/drawingml/2006/picture">
+                <pic:pic xmlns:pic="http://schemas.openxmlformats.org/drawingml/2006/picture">
+                  <pic:nvPicPr>
+                    <pic:cNvPr id="450772455" name="Image 450772455"/>
+                    <pic:cNvPicPr/>
+                  </pic:nvPicPr>
+                  <pic:blipFill>
+                    <a:blip r:embed="rId14">
+                      <a:extLst>
+                        <a:ext uri="{28A0092B-C50C-407E-A947-70E740481C1C}">
+                          <a14:useLocalDpi xmlns:a14="http://schemas.microsoft.com/office/drawing/2010/main" val="0"/>
+                        </a:ext>
+                      </a:extLst>
+                    </a:blip>
+                    <a:stretch>
+                      <a:fillRect/>
+                    </a:stretch>
+                  </pic:blipFill>
+                  <pic:spPr>
+                    <a:xfrm>
+                      <a:off x="0" y="0"/>
+                      <a:ext cx="5731510" cy="1285875"/>
+                    </a:xfrm>
+                    <a:prstGeom prst="rect">
+                      <a:avLst/>
+                    </a:prstGeom>
+                  </pic:spPr>
+                </pic:pic>
+              </a:graphicData>
+            </a:graphic>
+          </wp:inline>
+        </w:drawing>
+      </w:r>
+    </w:p>
+    <w:p>
+      <w:pPr>
+        <w:ind w:left="1080"/>
+      </w:pPr>
+    </w:p>
+    <w:p>
+      <w:pPr>
+        <w:ind w:left="1080"/>
+      </w:pPr>
+    </w:p>
+    <w:p>
+      <w:pPr>
+        <w:ind w:left="1080"/>
+      </w:pPr>
+    </w:p>
+    <w:p>
+      <w:pPr>
+        <w:ind w:left="1080"/>
+      </w:pPr>
+      <w:r>
+        <w:t xml:space="preserve">Si le responsable clique sur valider, ce mail s’enverra : </w:t>
+      </w:r>
+      <w:r>
+        <w:rPr>
+          <w:noProof/>
+        </w:rPr>
+        <w:drawing>
+          <wp:inline distT="0" distB="0" distL="0" distR="0" wp14:anchorId="1928F3EC" wp14:editId="0DF48C80">
+            <wp:extent cx="4930567" cy="3391194"/>
+            <wp:effectExtent l="0" t="0" r="3810" b="0"/>
+            <wp:docPr id="1622761538" name="Image 13" descr="Une image contenant texte, capture d’écran, logiciel, Page web&#10;&#10;Description générée automatiquement"/>
+            <wp:cNvGraphicFramePr>
+              <a:graphicFrameLocks xmlns:a="http://schemas.openxmlformats.org/drawingml/2006/main" noChangeAspect="1"/>
+            </wp:cNvGraphicFramePr>
+            <a:graphic xmlns:a="http://schemas.openxmlformats.org/drawingml/2006/main">
+              <a:graphicData uri="http://schemas.openxmlformats.org/drawingml/2006/picture">
+                <pic:pic xmlns:pic="http://schemas.openxmlformats.org/drawingml/2006/picture">
+                  <pic:nvPicPr>
+                    <pic:cNvPr id="1622761538" name="Image 13" descr="Une image contenant texte, capture d’écran, logiciel, Page web&#10;&#10;Description générée automatiquement"/>
+                    <pic:cNvPicPr/>
+                  </pic:nvPicPr>
+                  <pic:blipFill>
+                    <a:blip r:embed="rId15">
+                      <a:extLst>
+                        <a:ext uri="{28A0092B-C50C-407E-A947-70E740481C1C}">
+                          <a14:useLocalDpi xmlns:a14="http://schemas.microsoft.com/office/drawing/2010/main" val="0"/>
+                        </a:ext>
+                      </a:extLst>
+                    </a:blip>
+                    <a:stretch>
+                      <a:fillRect/>
+                    </a:stretch>
+                  </pic:blipFill>
+                  <pic:spPr>
+                    <a:xfrm>
+                      <a:off x="0" y="0"/>
+                      <a:ext cx="4930567" cy="3391194"/>
+                    </a:xfrm>
+                    <a:prstGeom prst="rect">
+                      <a:avLst/>
+                    </a:prstGeom>
+                  </pic:spPr>
+                </pic:pic>
+              </a:graphicData>
+            </a:graphic>
+          </wp:inline>
+        </w:drawing>
+      </w:r>
+      <w:r>
+        <w:rPr>
+          <w:noProof/>
+        </w:rPr>
+        <w:drawing>
+          <wp:inline distT="0" distB="0" distL="0" distR="0" wp14:anchorId="6A868E25" wp14:editId="71EE3609">
+            <wp:extent cx="5731510" cy="1260475"/>
+            <wp:effectExtent l="0" t="0" r="2540" b="0"/>
+            <wp:docPr id="1749923832" name="Image 12" descr="Une image contenant texte, logiciel, Logiciel multimédia, Police&#10;&#10;Description générée automatiquement"/>
+            <wp:cNvGraphicFramePr>
+              <a:graphicFrameLocks xmlns:a="http://schemas.openxmlformats.org/drawingml/2006/main" noChangeAspect="1"/>
+            </wp:cNvGraphicFramePr>
+            <a:graphic xmlns:a="http://schemas.openxmlformats.org/drawingml/2006/main">
+              <a:graphicData uri="http://schemas.openxmlformats.org/drawingml/2006/picture">
+                <pic:pic xmlns:pic="http://schemas.openxmlformats.org/drawingml/2006/picture">
+                  <pic:nvPicPr>
+                    <pic:cNvPr id="1749923832" name="Image 12" descr="Une image contenant texte, logiciel, Logiciel multimédia, Police&#10;&#10;Description générée automatiquement"/>
+                    <pic:cNvPicPr/>
+                  </pic:nvPicPr>
+                  <pic:blipFill>
+                    <a:blip r:embed="rId16">
+                      <a:extLst>
+                        <a:ext uri="{28A0092B-C50C-407E-A947-70E740481C1C}">
+                          <a14:useLocalDpi xmlns:a14="http://schemas.microsoft.com/office/drawing/2010/main" val="0"/>
+                        </a:ext>
+                      </a:extLst>
+                    </a:blip>
+                    <a:stretch>
+                      <a:fillRect/>
+                    </a:stretch>
+                  </pic:blipFill>
+                  <pic:spPr>
+                    <a:xfrm>
+                      <a:off x="0" y="0"/>
+                      <a:ext cx="5731510" cy="1260475"/>
+                    </a:xfrm>
+                    <a:prstGeom prst="rect">
+                      <a:avLst/>
+                    </a:prstGeom>
+                  </pic:spPr>
+                </pic:pic>
+              </a:graphicData>
+            </a:graphic>
+          </wp:inline>
+        </w:drawing>
+      </w:r>
+    </w:p>
+    <w:p>
+      <w:pPr>
+        <w:ind w:left="1080"/>
+      </w:pPr>
+      <w:r>
+        <w:t xml:space="preserve">Ensuite, pour enregistrer les informations dans un tableau </w:t>
+      </w:r>
+      <w:proofErr w:type="spellStart"/>
+      <w:r>
+        <w:t>excel</w:t>
+      </w:r>
+      <w:proofErr w:type="spellEnd"/>
+      <w:r>
+        <w:t xml:space="preserve">, il faut tout d’abord créer un tableau </w:t>
+      </w:r>
+      <w:proofErr w:type="spellStart"/>
+      <w:r>
+        <w:t>excel</w:t>
+      </w:r>
+      <w:proofErr w:type="spellEnd"/>
       <w:r>
         <w:t xml:space="preserve"> </w:t>
       </w:r>
-    </w:p>
-    <w:p>
-      <w:r>
-        <w:t>AAAAAAAAAAAAAAAAAAAAAAAAAAAAAAAAAAAAA</w:t>
-      </w:r>
-    </w:p>
+      <w:r>
+        <w:t xml:space="preserve">que l’on va ici nommer « inscriptions validées ». </w:t>
+      </w:r>
+      <w:r>
+        <w:t xml:space="preserve">Et y insérer, créer un tableau avec comme nom de colonnes les informations que l’on veut stocker : </w:t>
+      </w:r>
+      <w:r>
+        <w:rPr>
+          <w:noProof/>
+        </w:rPr>
+        <w:drawing>
+          <wp:inline distT="0" distB="0" distL="0" distR="0" wp14:anchorId="2B134A6B" wp14:editId="73320257">
+            <wp:extent cx="5731510" cy="440690"/>
+            <wp:effectExtent l="0" t="0" r="2540" b="0"/>
+            <wp:docPr id="147733148" name="Image 14"/>
+            <wp:cNvGraphicFramePr>
+              <a:graphicFrameLocks xmlns:a="http://schemas.openxmlformats.org/drawingml/2006/main" noChangeAspect="1"/>
+            </wp:cNvGraphicFramePr>
+            <a:graphic xmlns:a="http://schemas.openxmlformats.org/drawingml/2006/main">
+              <a:graphicData uri="http://schemas.openxmlformats.org/drawingml/2006/picture">
+                <pic:pic xmlns:pic="http://schemas.openxmlformats.org/drawingml/2006/picture">
+                  <pic:nvPicPr>
+                    <pic:cNvPr id="147733148" name="Image 147733148"/>
+                    <pic:cNvPicPr/>
+                  </pic:nvPicPr>
+                  <pic:blipFill>
+                    <a:blip r:embed="rId17">
+                      <a:extLst>
+                        <a:ext uri="{28A0092B-C50C-407E-A947-70E740481C1C}">
+                          <a14:useLocalDpi xmlns:a14="http://schemas.microsoft.com/office/drawing/2010/main" val="0"/>
+                        </a:ext>
+                      </a:extLst>
+                    </a:blip>
+                    <a:stretch>
+                      <a:fillRect/>
+                    </a:stretch>
+                  </pic:blipFill>
+                  <pic:spPr>
+                    <a:xfrm>
+                      <a:off x="0" y="0"/>
+                      <a:ext cx="5731510" cy="440690"/>
+                    </a:xfrm>
+                    <a:prstGeom prst="rect">
+                      <a:avLst/>
+                    </a:prstGeom>
+                  </pic:spPr>
+                </pic:pic>
+              </a:graphicData>
+            </a:graphic>
+          </wp:inline>
+        </w:drawing>
+      </w:r>
+    </w:p>
+    <w:p>
+      <w:pPr>
+        <w:ind w:left="1080"/>
+      </w:pPr>
+    </w:p>
+    <w:p>
+      <w:pPr>
+        <w:ind w:left="720"/>
+      </w:pPr>
+    </w:p>
+    <w:p/>
+    <w:p/>
+    <w:p/>
+    <w:p/>
+    <w:p/>
+    <w:p/>
+    <w:p/>
+    <w:p/>
+    <w:p/>
+    <w:p/>
+    <w:p/>
+    <w:p>
+      <w:r>
+        <w:softHyphen/>
+      </w:r>
+      <w:r>
+        <w:softHyphen/>
+      </w:r>
+    </w:p>
+    <w:p>
+      <w:r>
+        <w:t>Réseau :</w:t>
+      </w:r>
+    </w:p>
+    <w:p>
+      <w:pPr>
+        <w:pStyle w:val="Paragraphedeliste"/>
+        <w:numPr>
+          <w:ilvl w:val="0"/>
+          <w:numId w:val="2"/>
+        </w:numPr>
+      </w:pPr>
+      <w:r>
+        <w:t xml:space="preserve">Ping : permet d’envoyer un </w:t>
+      </w:r>
+      <w:proofErr w:type="spellStart"/>
+      <w:r>
+        <w:t>packet</w:t>
+      </w:r>
+      <w:proofErr w:type="spellEnd"/>
+      <w:r>
+        <w:t xml:space="preserve"> de données d’une source à un destinataire qui le renverra ce </w:t>
+      </w:r>
+      <w:proofErr w:type="spellStart"/>
+      <w:r>
+        <w:t>packet</w:t>
+      </w:r>
+      <w:proofErr w:type="spellEnd"/>
+      <w:r>
+        <w:t xml:space="preserve"> afin de confirmer l’accessibilité des deux machines entres elles. </w:t>
+      </w:r>
+    </w:p>
+    <w:p>
+      <w:pPr>
+        <w:pStyle w:val="Paragraphedeliste"/>
+        <w:numPr>
+          <w:ilvl w:val="0"/>
+          <w:numId w:val="2"/>
+        </w:numPr>
+      </w:pPr>
+      <w:proofErr w:type="spellStart"/>
+      <w:r>
+        <w:t>ip</w:t>
+      </w:r>
+      <w:proofErr w:type="spellEnd"/>
+      <w:r>
+        <w:t xml:space="preserve"> route : affiche la route utilisée pour envoyer un paquet d’une machine à l’autre (par quel routeur/autre chose est passé le </w:t>
+      </w:r>
+      <w:proofErr w:type="spellStart"/>
+      <w:r>
+        <w:t>packet</w:t>
+      </w:r>
+      <w:proofErr w:type="spellEnd"/>
+      <w:r>
+        <w:t>.</w:t>
+      </w:r>
+    </w:p>
+    <w:p>
+      <w:pPr>
+        <w:pStyle w:val="Paragraphedeliste"/>
+        <w:numPr>
+          <w:ilvl w:val="0"/>
+          <w:numId w:val="2"/>
+        </w:numPr>
+      </w:pPr>
+      <w:proofErr w:type="spellStart"/>
+      <w:r>
+        <w:t>Ip</w:t>
+      </w:r>
+      <w:proofErr w:type="spellEnd"/>
+      <w:r>
+        <w:t xml:space="preserve"> config/ </w:t>
+      </w:r>
+      <w:proofErr w:type="spellStart"/>
+      <w:r>
+        <w:t>ip</w:t>
+      </w:r>
+      <w:proofErr w:type="spellEnd"/>
+      <w:r>
+        <w:t xml:space="preserve"> </w:t>
+      </w:r>
+      <w:proofErr w:type="spellStart"/>
+      <w:r>
+        <w:t>addr</w:t>
+      </w:r>
+      <w:proofErr w:type="spellEnd"/>
+      <w:r>
+        <w:t> : affiche le</w:t>
+      </w:r>
+      <w:r>
+        <w:t xml:space="preserve">s informations relatives à </w:t>
+      </w:r>
+      <w:proofErr w:type="spellStart"/>
+      <w:r>
+        <w:t>l’ip</w:t>
+      </w:r>
+      <w:proofErr w:type="spellEnd"/>
+      <w:r>
+        <w:t xml:space="preserve">. Les différentes cartes réseau et leur(s) adresse(s). </w:t>
+      </w:r>
+    </w:p>
+    <w:p/>
+    <w:p/>
+    <w:p>
+      <w:r>
+        <w:t xml:space="preserve">Programmation : </w:t>
+      </w:r>
+    </w:p>
+    <w:p>
+      <w:pPr>
+        <w:pStyle w:val="Paragraphedeliste"/>
+        <w:numPr>
+          <w:ilvl w:val="0"/>
+          <w:numId w:val="2"/>
+        </w:numPr>
+      </w:pPr>
+      <w:r>
+        <w:t xml:space="preserve">Différence entre printf et put: </w:t>
+      </w:r>
+    </w:p>
+    <w:p>
+      <w:pPr>
+        <w:pStyle w:val="Paragraphedeliste"/>
+        <w:numPr>
+          <w:ilvl w:val="0"/>
+          <w:numId w:val="2"/>
+        </w:numPr>
+      </w:pPr>
+      <w:r>
+        <w:t xml:space="preserve">Différence entre </w:t>
+      </w:r>
+      <w:proofErr w:type="spellStart"/>
+      <w:r>
+        <w:t>scanf</w:t>
+      </w:r>
+      <w:proofErr w:type="spellEnd"/>
+      <w:r>
+        <w:t xml:space="preserve"> et </w:t>
+      </w:r>
+      <w:proofErr w:type="spellStart"/>
+      <w:r>
+        <w:t>get</w:t>
+      </w:r>
+      <w:proofErr w:type="spellEnd"/>
+      <w:r>
+        <w:t xml:space="preserve"> : </w:t>
+      </w:r>
+    </w:p>
+    <w:p/>
+    <w:p>
+      <w:r>
+        <w:t xml:space="preserve">Système d’exploitation : </w:t>
+      </w:r>
+    </w:p>
+    <w:p>
+      <w:pPr>
+        <w:pStyle w:val="Paragraphedeliste"/>
+        <w:numPr>
+          <w:ilvl w:val="0"/>
+          <w:numId w:val="2"/>
+        </w:numPr>
+      </w:pPr>
+      <w:r>
+        <w:t>Nano + nom de fichier : pour ouvrir/ créer un fichier possédant le nom donné dans le répertoire</w:t>
+      </w:r>
+    </w:p>
+    <w:p>
+      <w:pPr>
+        <w:pStyle w:val="Paragraphedeliste"/>
+        <w:numPr>
+          <w:ilvl w:val="0"/>
+          <w:numId w:val="2"/>
+        </w:numPr>
+      </w:pPr>
+    </w:p>
+    <w:p/>
+    <w:p/>
+    <w:p/>
+    <w:p/>
+    <w:p/>
+    <w:p/>
+    <w:p/>
+    <w:p/>
+    <w:p/>
+    <w:p/>
+    <w:p/>
     <w:sectPr>
       <w:pgSz w:w="11906" w:h="16838"/>
       <w:pgMar w:top="1440" w:right="1440" w:bottom="1440" w:left="1440" w:header="720" w:footer="720" w:gutter="0"/>
@@ -26,6 +1131,453 @@
     </w:sectPr>
   </w:body>
 </w:document>
+</file>
+
+<file path=word/endnotes.xml><?xml version="1.0" encoding="utf-8"?>
+<w:endnotes xmlns:wpc="http://schemas.microsoft.com/office/word/2010/wordprocessingCanvas" xmlns:cx="http://schemas.microsoft.com/office/drawing/2014/chartex" xmlns:cx1="http://schemas.microsoft.com/office/drawing/2015/9/8/chartex" xmlns:cx2="http://schemas.microsoft.com/office/drawing/2015/10/21/chartex" xmlns:cx3="http://schemas.microsoft.com/office/drawing/2016/5/9/chartex" xmlns:cx4="http://schemas.microsoft.com/office/drawing/2016/5/10/chartex" xmlns:cx5="http://schemas.microsoft.com/office/drawing/2016/5/11/chartex" xmlns:cx6="http://schemas.microsoft.com/office/drawing/2016/5/12/chartex" xmlns:cx7="http://schemas.microsoft.com/office/drawing/2016/5/13/chartex" xmlns:cx8="http://schemas.microsoft.com/office/drawing/2016/5/14/chartex" xmlns:mc="http://schemas.openxmlformats.org/markup-compatibility/2006" xmlns:aink="http://schemas.microsoft.com/office/drawing/2016/ink" xmlns:am3d="http://schemas.microsoft.com/office/drawing/2017/model3d" xmlns:o="urn:schemas-microsoft-com:office:office" xmlns:oel="http://schemas.microsoft.com/office/2019/extlst" xmlns:r="http://schemas.openxmlformats.org/officeDocument/2006/relationships" xmlns:m="http://schemas.openxmlformats.org/officeDocument/2006/math" xmlns:v="urn:schemas-microsoft-com:vml" xmlns:wp14="http://schemas.microsoft.com/office/word/2010/wordprocessingDrawing" xmlns:wp="http://schemas.openxmlformats.org/drawingml/2006/wordprocessingDrawing" xmlns:w10="urn:schemas-microsoft-com:office:word" xmlns:w="http://schemas.openxmlformats.org/wordprocessingml/2006/main" xmlns:w14="http://schemas.microsoft.com/office/word/2010/wordml" xmlns:w15="http://schemas.microsoft.com/office/word/2012/wordml" xmlns:w16cex="http://schemas.microsoft.com/office/word/2018/wordml/cex" xmlns:w16cid="http://schemas.microsoft.com/office/word/2016/wordml/cid" xmlns:w16="http://schemas.microsoft.com/office/word/2018/wordml" xmlns:w16sdtdh="http://schemas.microsoft.com/office/word/2020/wordml/sdtdatahash" xmlns:w16se="http://schemas.microsoft.com/office/word/2015/wordml/symex" xmlns:wpg="http://schemas.microsoft.com/office/word/2010/wordprocessingGroup" xmlns:wpi="http://schemas.microsoft.com/office/word/2010/wordprocessingInk" xmlns:wne="http://schemas.microsoft.com/office/word/2006/wordml" xmlns:wps="http://schemas.microsoft.com/office/word/2010/wordprocessingShape" mc:Ignorable="w14 w15 w16se w16cid w16 w16cex w16sdtdh wp14">
+  <w:endnote w:type="separator" w:id="-1">
+    <w:p>
+      <w:pPr>
+        <w:spacing w:after="0" w:line="240" w:lineRule="auto"/>
+      </w:pPr>
+      <w:r>
+        <w:separator/>
+      </w:r>
+    </w:p>
+  </w:endnote>
+  <w:endnote w:type="continuationSeparator" w:id="0">
+    <w:p>
+      <w:pPr>
+        <w:spacing w:after="0" w:line="240" w:lineRule="auto"/>
+      </w:pPr>
+      <w:r>
+        <w:continuationSeparator/>
+      </w:r>
+    </w:p>
+  </w:endnote>
+</w:endnotes>
+</file>
+
+<file path=word/footnotes.xml><?xml version="1.0" encoding="utf-8"?>
+<w:footnotes xmlns:wpc="http://schemas.microsoft.com/office/word/2010/wordprocessingCanvas" xmlns:cx="http://schemas.microsoft.com/office/drawing/2014/chartex" xmlns:cx1="http://schemas.microsoft.com/office/drawing/2015/9/8/chartex" xmlns:cx2="http://schemas.microsoft.com/office/drawing/2015/10/21/chartex" xmlns:cx3="http://schemas.microsoft.com/office/drawing/2016/5/9/chartex" xmlns:cx4="http://schemas.microsoft.com/office/drawing/2016/5/10/chartex" xmlns:cx5="http://schemas.microsoft.com/office/drawing/2016/5/11/chartex" xmlns:cx6="http://schemas.microsoft.com/office/drawing/2016/5/12/chartex" xmlns:cx7="http://schemas.microsoft.com/office/drawing/2016/5/13/chartex" xmlns:cx8="http://schemas.microsoft.com/office/drawing/2016/5/14/chartex" xmlns:mc="http://schemas.openxmlformats.org/markup-compatibility/2006" xmlns:aink="http://schemas.microsoft.com/office/drawing/2016/ink" xmlns:am3d="http://schemas.microsoft.com/office/drawing/2017/model3d" xmlns:o="urn:schemas-microsoft-com:office:office" xmlns:oel="http://schemas.microsoft.com/office/2019/extlst" xmlns:r="http://schemas.openxmlformats.org/officeDocument/2006/relationships" xmlns:m="http://schemas.openxmlformats.org/officeDocument/2006/math" xmlns:v="urn:schemas-microsoft-com:vml" xmlns:wp14="http://schemas.microsoft.com/office/word/2010/wordprocessingDrawing" xmlns:wp="http://schemas.openxmlformats.org/drawingml/2006/wordprocessingDrawing" xmlns:w10="urn:schemas-microsoft-com:office:word" xmlns:w="http://schemas.openxmlformats.org/wordprocessingml/2006/main" xmlns:w14="http://schemas.microsoft.com/office/word/2010/wordml" xmlns:w15="http://schemas.microsoft.com/office/word/2012/wordml" xmlns:w16cex="http://schemas.microsoft.com/office/word/2018/wordml/cex" xmlns:w16cid="http://schemas.microsoft.com/office/word/2016/wordml/cid" xmlns:w16="http://schemas.microsoft.com/office/word/2018/wordml" xmlns:w16sdtdh="http://schemas.microsoft.com/office/word/2020/wordml/sdtdatahash" xmlns:w16se="http://schemas.microsoft.com/office/word/2015/wordml/symex" xmlns:wpg="http://schemas.microsoft.com/office/word/2010/wordprocessingGroup" xmlns:wpi="http://schemas.microsoft.com/office/word/2010/wordprocessingInk" xmlns:wne="http://schemas.microsoft.com/office/word/2006/wordml" xmlns:wps="http://schemas.microsoft.com/office/word/2010/wordprocessingShape" mc:Ignorable="w14 w15 w16se w16cid w16 w16cex w16sdtdh wp14">
+  <w:footnote w:type="separator" w:id="-1">
+    <w:p>
+      <w:pPr>
+        <w:spacing w:after="0" w:line="240" w:lineRule="auto"/>
+      </w:pPr>
+      <w:r>
+        <w:separator/>
+      </w:r>
+    </w:p>
+  </w:footnote>
+  <w:footnote w:type="continuationSeparator" w:id="0">
+    <w:p>
+      <w:pPr>
+        <w:spacing w:after="0" w:line="240" w:lineRule="auto"/>
+      </w:pPr>
+      <w:r>
+        <w:continuationSeparator/>
+      </w:r>
+    </w:p>
+  </w:footnote>
+</w:footnotes>
+</file>
+
+<file path=word/numbering.xml><?xml version="1.0" encoding="utf-8"?>
+<w:numbering xmlns:wpc="http://schemas.microsoft.com/office/word/2010/wordprocessingCanvas" xmlns:cx="http://schemas.microsoft.com/office/drawing/2014/chartex" xmlns:cx1="http://schemas.microsoft.com/office/drawing/2015/9/8/chartex" xmlns:cx2="http://schemas.microsoft.com/office/drawing/2015/10/21/chartex" xmlns:cx3="http://schemas.microsoft.com/office/drawing/2016/5/9/chartex" xmlns:cx4="http://schemas.microsoft.com/office/drawing/2016/5/10/chartex" xmlns:cx5="http://schemas.microsoft.com/office/drawing/2016/5/11/chartex" xmlns:cx6="http://schemas.microsoft.com/office/drawing/2016/5/12/chartex" xmlns:cx7="http://schemas.microsoft.com/office/drawing/2016/5/13/chartex" xmlns:cx8="http://schemas.microsoft.com/office/drawing/2016/5/14/chartex" xmlns:mc="http://schemas.openxmlformats.org/markup-compatibility/2006" xmlns:aink="http://schemas.microsoft.com/office/drawing/2016/ink" xmlns:am3d="http://schemas.microsoft.com/office/drawing/2017/model3d" xmlns:o="urn:schemas-microsoft-com:office:office" xmlns:oel="http://schemas.microsoft.com/office/2019/extlst" xmlns:r="http://schemas.openxmlformats.org/officeDocument/2006/relationships" xmlns:m="http://schemas.openxmlformats.org/officeDocument/2006/math" xmlns:v="urn:schemas-microsoft-com:vml" xmlns:wp14="http://schemas.microsoft.com/office/word/2010/wordprocessingDrawing" xmlns:wp="http://schemas.openxmlformats.org/drawingml/2006/wordprocessingDrawing" xmlns:w10="urn:schemas-microsoft-com:office:word" xmlns:w="http://schemas.openxmlformats.org/wordprocessingml/2006/main" xmlns:w14="http://schemas.microsoft.com/office/word/2010/wordml" xmlns:w15="http://schemas.microsoft.com/office/word/2012/wordml" xmlns:w16cex="http://schemas.microsoft.com/office/word/2018/wordml/cex" xmlns:w16cid="http://schemas.microsoft.com/office/word/2016/wordml/cid" xmlns:w16="http://schemas.microsoft.com/office/word/2018/wordml" xmlns:w16sdtdh="http://schemas.microsoft.com/office/word/2020/wordml/sdtdatahash" xmlns:w16se="http://schemas.microsoft.com/office/word/2015/wordml/symex" xmlns:wpg="http://schemas.microsoft.com/office/word/2010/wordprocessingGroup" xmlns:wpi="http://schemas.microsoft.com/office/word/2010/wordprocessingInk" xmlns:wne="http://schemas.microsoft.com/office/word/2006/wordml" xmlns:wps="http://schemas.microsoft.com/office/word/2010/wordprocessingShape" mc:Ignorable="w14 w15 w16se w16cid w16 w16cex w16sdtdh wp14">
+  <w:abstractNum w:abstractNumId="0" w15:restartNumberingAfterBreak="0">
+    <w:nsid w:val="0D83067E"/>
+    <w:multiLevelType w:val="hybridMultilevel"/>
+    <w:tmpl w:val="ED602360"/>
+    <w:lvl w:ilvl="0" w:tplc="3D0EB4DC">
+      <w:start w:val="2"/>
+      <w:numFmt w:val="bullet"/>
+      <w:lvlText w:val="-"/>
+      <w:lvlJc w:val="left"/>
+      <w:pPr>
+        <w:ind w:left="1080" w:hanging="360"/>
+      </w:pPr>
+      <w:rPr>
+        <w:rFonts w:ascii="Calibri" w:eastAsiaTheme="minorHAnsi" w:hAnsi="Calibri" w:cs="Calibri" w:hint="default"/>
+      </w:rPr>
+    </w:lvl>
+    <w:lvl w:ilvl="1" w:tplc="080C0003" w:tentative="1">
+      <w:start w:val="1"/>
+      <w:numFmt w:val="bullet"/>
+      <w:lvlText w:val="o"/>
+      <w:lvlJc w:val="left"/>
+      <w:pPr>
+        <w:ind w:left="1800" w:hanging="360"/>
+      </w:pPr>
+      <w:rPr>
+        <w:rFonts w:ascii="Courier New" w:hAnsi="Courier New" w:cs="Courier New" w:hint="default"/>
+      </w:rPr>
+    </w:lvl>
+    <w:lvl w:ilvl="2" w:tplc="080C0005" w:tentative="1">
+      <w:start w:val="1"/>
+      <w:numFmt w:val="bullet"/>
+      <w:lvlText w:val=""/>
+      <w:lvlJc w:val="left"/>
+      <w:pPr>
+        <w:ind w:left="2520" w:hanging="360"/>
+      </w:pPr>
+      <w:rPr>
+        <w:rFonts w:ascii="Wingdings" w:hAnsi="Wingdings" w:hint="default"/>
+      </w:rPr>
+    </w:lvl>
+    <w:lvl w:ilvl="3" w:tplc="080C0001" w:tentative="1">
+      <w:start w:val="1"/>
+      <w:numFmt w:val="bullet"/>
+      <w:lvlText w:val=""/>
+      <w:lvlJc w:val="left"/>
+      <w:pPr>
+        <w:ind w:left="3240" w:hanging="360"/>
+      </w:pPr>
+      <w:rPr>
+        <w:rFonts w:ascii="Symbol" w:hAnsi="Symbol" w:hint="default"/>
+      </w:rPr>
+    </w:lvl>
+    <w:lvl w:ilvl="4" w:tplc="080C0003" w:tentative="1">
+      <w:start w:val="1"/>
+      <w:numFmt w:val="bullet"/>
+      <w:lvlText w:val="o"/>
+      <w:lvlJc w:val="left"/>
+      <w:pPr>
+        <w:ind w:left="3960" w:hanging="360"/>
+      </w:pPr>
+      <w:rPr>
+        <w:rFonts w:ascii="Courier New" w:hAnsi="Courier New" w:cs="Courier New" w:hint="default"/>
+      </w:rPr>
+    </w:lvl>
+    <w:lvl w:ilvl="5" w:tplc="080C0005" w:tentative="1">
+      <w:start w:val="1"/>
+      <w:numFmt w:val="bullet"/>
+      <w:lvlText w:val=""/>
+      <w:lvlJc w:val="left"/>
+      <w:pPr>
+        <w:ind w:left="4680" w:hanging="360"/>
+      </w:pPr>
+      <w:rPr>
+        <w:rFonts w:ascii="Wingdings" w:hAnsi="Wingdings" w:hint="default"/>
+      </w:rPr>
+    </w:lvl>
+    <w:lvl w:ilvl="6" w:tplc="080C0001" w:tentative="1">
+      <w:start w:val="1"/>
+      <w:numFmt w:val="bullet"/>
+      <w:lvlText w:val=""/>
+      <w:lvlJc w:val="left"/>
+      <w:pPr>
+        <w:ind w:left="5400" w:hanging="360"/>
+      </w:pPr>
+      <w:rPr>
+        <w:rFonts w:ascii="Symbol" w:hAnsi="Symbol" w:hint="default"/>
+      </w:rPr>
+    </w:lvl>
+    <w:lvl w:ilvl="7" w:tplc="080C0003" w:tentative="1">
+      <w:start w:val="1"/>
+      <w:numFmt w:val="bullet"/>
+      <w:lvlText w:val="o"/>
+      <w:lvlJc w:val="left"/>
+      <w:pPr>
+        <w:ind w:left="6120" w:hanging="360"/>
+      </w:pPr>
+      <w:rPr>
+        <w:rFonts w:ascii="Courier New" w:hAnsi="Courier New" w:cs="Courier New" w:hint="default"/>
+      </w:rPr>
+    </w:lvl>
+    <w:lvl w:ilvl="8" w:tplc="080C0005" w:tentative="1">
+      <w:start w:val="1"/>
+      <w:numFmt w:val="bullet"/>
+      <w:lvlText w:val=""/>
+      <w:lvlJc w:val="left"/>
+      <w:pPr>
+        <w:ind w:left="6840" w:hanging="360"/>
+      </w:pPr>
+      <w:rPr>
+        <w:rFonts w:ascii="Wingdings" w:hAnsi="Wingdings" w:hint="default"/>
+      </w:rPr>
+    </w:lvl>
+  </w:abstractNum>
+  <w:abstractNum w:abstractNumId="1" w15:restartNumberingAfterBreak="0">
+    <w:nsid w:val="10BD51BB"/>
+    <w:multiLevelType w:val="hybridMultilevel"/>
+    <w:tmpl w:val="C0B0B586"/>
+    <w:lvl w:ilvl="0" w:tplc="6B980E6C">
+      <w:start w:val="1"/>
+      <w:numFmt w:val="decimal"/>
+      <w:lvlText w:val="%1."/>
+      <w:lvlJc w:val="left"/>
+      <w:pPr>
+        <w:ind w:left="1440" w:hanging="360"/>
+      </w:pPr>
+      <w:rPr>
+        <w:rFonts w:hint="default"/>
+      </w:rPr>
+    </w:lvl>
+    <w:lvl w:ilvl="1" w:tplc="080C0019" w:tentative="1">
+      <w:start w:val="1"/>
+      <w:numFmt w:val="lowerLetter"/>
+      <w:lvlText w:val="%2."/>
+      <w:lvlJc w:val="left"/>
+      <w:pPr>
+        <w:ind w:left="2160" w:hanging="360"/>
+      </w:pPr>
+    </w:lvl>
+    <w:lvl w:ilvl="2" w:tplc="080C001B" w:tentative="1">
+      <w:start w:val="1"/>
+      <w:numFmt w:val="lowerRoman"/>
+      <w:lvlText w:val="%3."/>
+      <w:lvlJc w:val="right"/>
+      <w:pPr>
+        <w:ind w:left="2880" w:hanging="180"/>
+      </w:pPr>
+    </w:lvl>
+    <w:lvl w:ilvl="3" w:tplc="080C000F" w:tentative="1">
+      <w:start w:val="1"/>
+      <w:numFmt w:val="decimal"/>
+      <w:lvlText w:val="%4."/>
+      <w:lvlJc w:val="left"/>
+      <w:pPr>
+        <w:ind w:left="3600" w:hanging="360"/>
+      </w:pPr>
+    </w:lvl>
+    <w:lvl w:ilvl="4" w:tplc="080C0019" w:tentative="1">
+      <w:start w:val="1"/>
+      <w:numFmt w:val="lowerLetter"/>
+      <w:lvlText w:val="%5."/>
+      <w:lvlJc w:val="left"/>
+      <w:pPr>
+        <w:ind w:left="4320" w:hanging="360"/>
+      </w:pPr>
+    </w:lvl>
+    <w:lvl w:ilvl="5" w:tplc="080C001B" w:tentative="1">
+      <w:start w:val="1"/>
+      <w:numFmt w:val="lowerRoman"/>
+      <w:lvlText w:val="%6."/>
+      <w:lvlJc w:val="right"/>
+      <w:pPr>
+        <w:ind w:left="5040" w:hanging="180"/>
+      </w:pPr>
+    </w:lvl>
+    <w:lvl w:ilvl="6" w:tplc="080C000F" w:tentative="1">
+      <w:start w:val="1"/>
+      <w:numFmt w:val="decimal"/>
+      <w:lvlText w:val="%7."/>
+      <w:lvlJc w:val="left"/>
+      <w:pPr>
+        <w:ind w:left="5760" w:hanging="360"/>
+      </w:pPr>
+    </w:lvl>
+    <w:lvl w:ilvl="7" w:tplc="080C0019" w:tentative="1">
+      <w:start w:val="1"/>
+      <w:numFmt w:val="lowerLetter"/>
+      <w:lvlText w:val="%8."/>
+      <w:lvlJc w:val="left"/>
+      <w:pPr>
+        <w:ind w:left="6480" w:hanging="360"/>
+      </w:pPr>
+    </w:lvl>
+    <w:lvl w:ilvl="8" w:tplc="080C001B" w:tentative="1">
+      <w:start w:val="1"/>
+      <w:numFmt w:val="lowerRoman"/>
+      <w:lvlText w:val="%9."/>
+      <w:lvlJc w:val="right"/>
+      <w:pPr>
+        <w:ind w:left="7200" w:hanging="180"/>
+      </w:pPr>
+    </w:lvl>
+  </w:abstractNum>
+  <w:abstractNum w:abstractNumId="2" w15:restartNumberingAfterBreak="0">
+    <w:nsid w:val="16E22003"/>
+    <w:multiLevelType w:val="hybridMultilevel"/>
+    <w:tmpl w:val="A1888D82"/>
+    <w:lvl w:ilvl="0" w:tplc="59E87EE6">
+      <w:start w:val="1"/>
+      <w:numFmt w:val="decimal"/>
+      <w:lvlText w:val="%1."/>
+      <w:lvlJc w:val="left"/>
+      <w:pPr>
+        <w:ind w:left="1800" w:hanging="360"/>
+      </w:pPr>
+      <w:rPr>
+        <w:rFonts w:hint="default"/>
+      </w:rPr>
+    </w:lvl>
+    <w:lvl w:ilvl="1" w:tplc="080C0019" w:tentative="1">
+      <w:start w:val="1"/>
+      <w:numFmt w:val="lowerLetter"/>
+      <w:lvlText w:val="%2."/>
+      <w:lvlJc w:val="left"/>
+      <w:pPr>
+        <w:ind w:left="2520" w:hanging="360"/>
+      </w:pPr>
+    </w:lvl>
+    <w:lvl w:ilvl="2" w:tplc="080C001B" w:tentative="1">
+      <w:start w:val="1"/>
+      <w:numFmt w:val="lowerRoman"/>
+      <w:lvlText w:val="%3."/>
+      <w:lvlJc w:val="right"/>
+      <w:pPr>
+        <w:ind w:left="3240" w:hanging="180"/>
+      </w:pPr>
+    </w:lvl>
+    <w:lvl w:ilvl="3" w:tplc="080C000F" w:tentative="1">
+      <w:start w:val="1"/>
+      <w:numFmt w:val="decimal"/>
+      <w:lvlText w:val="%4."/>
+      <w:lvlJc w:val="left"/>
+      <w:pPr>
+        <w:ind w:left="3960" w:hanging="360"/>
+      </w:pPr>
+    </w:lvl>
+    <w:lvl w:ilvl="4" w:tplc="080C0019" w:tentative="1">
+      <w:start w:val="1"/>
+      <w:numFmt w:val="lowerLetter"/>
+      <w:lvlText w:val="%5."/>
+      <w:lvlJc w:val="left"/>
+      <w:pPr>
+        <w:ind w:left="4680" w:hanging="360"/>
+      </w:pPr>
+    </w:lvl>
+    <w:lvl w:ilvl="5" w:tplc="080C001B" w:tentative="1">
+      <w:start w:val="1"/>
+      <w:numFmt w:val="lowerRoman"/>
+      <w:lvlText w:val="%6."/>
+      <w:lvlJc w:val="right"/>
+      <w:pPr>
+        <w:ind w:left="5400" w:hanging="180"/>
+      </w:pPr>
+    </w:lvl>
+    <w:lvl w:ilvl="6" w:tplc="080C000F" w:tentative="1">
+      <w:start w:val="1"/>
+      <w:numFmt w:val="decimal"/>
+      <w:lvlText w:val="%7."/>
+      <w:lvlJc w:val="left"/>
+      <w:pPr>
+        <w:ind w:left="6120" w:hanging="360"/>
+      </w:pPr>
+    </w:lvl>
+    <w:lvl w:ilvl="7" w:tplc="080C0019" w:tentative="1">
+      <w:start w:val="1"/>
+      <w:numFmt w:val="lowerLetter"/>
+      <w:lvlText w:val="%8."/>
+      <w:lvlJc w:val="left"/>
+      <w:pPr>
+        <w:ind w:left="6840" w:hanging="360"/>
+      </w:pPr>
+    </w:lvl>
+    <w:lvl w:ilvl="8" w:tplc="080C001B" w:tentative="1">
+      <w:start w:val="1"/>
+      <w:numFmt w:val="lowerRoman"/>
+      <w:lvlText w:val="%9."/>
+      <w:lvlJc w:val="right"/>
+      <w:pPr>
+        <w:ind w:left="7560" w:hanging="180"/>
+      </w:pPr>
+    </w:lvl>
+  </w:abstractNum>
+  <w:abstractNum w:abstractNumId="3" w15:restartNumberingAfterBreak="0">
+    <w:nsid w:val="3C750562"/>
+    <w:multiLevelType w:val="hybridMultilevel"/>
+    <w:tmpl w:val="420A0C2C"/>
+    <w:lvl w:ilvl="0" w:tplc="080C000F">
+      <w:start w:val="1"/>
+      <w:numFmt w:val="decimal"/>
+      <w:lvlText w:val="%1."/>
+      <w:lvlJc w:val="left"/>
+      <w:pPr>
+        <w:ind w:left="720" w:hanging="360"/>
+      </w:pPr>
+      <w:rPr>
+        <w:rFonts w:hint="default"/>
+      </w:rPr>
+    </w:lvl>
+    <w:lvl w:ilvl="1" w:tplc="080C0019" w:tentative="1">
+      <w:start w:val="1"/>
+      <w:numFmt w:val="lowerLetter"/>
+      <w:lvlText w:val="%2."/>
+      <w:lvlJc w:val="left"/>
+      <w:pPr>
+        <w:ind w:left="1440" w:hanging="360"/>
+      </w:pPr>
+    </w:lvl>
+    <w:lvl w:ilvl="2" w:tplc="080C001B" w:tentative="1">
+      <w:start w:val="1"/>
+      <w:numFmt w:val="lowerRoman"/>
+      <w:lvlText w:val="%3."/>
+      <w:lvlJc w:val="right"/>
+      <w:pPr>
+        <w:ind w:left="2160" w:hanging="180"/>
+      </w:pPr>
+    </w:lvl>
+    <w:lvl w:ilvl="3" w:tplc="080C000F" w:tentative="1">
+      <w:start w:val="1"/>
+      <w:numFmt w:val="decimal"/>
+      <w:lvlText w:val="%4."/>
+      <w:lvlJc w:val="left"/>
+      <w:pPr>
+        <w:ind w:left="2880" w:hanging="360"/>
+      </w:pPr>
+    </w:lvl>
+    <w:lvl w:ilvl="4" w:tplc="080C0019" w:tentative="1">
+      <w:start w:val="1"/>
+      <w:numFmt w:val="lowerLetter"/>
+      <w:lvlText w:val="%5."/>
+      <w:lvlJc w:val="left"/>
+      <w:pPr>
+        <w:ind w:left="3600" w:hanging="360"/>
+      </w:pPr>
+    </w:lvl>
+    <w:lvl w:ilvl="5" w:tplc="080C001B" w:tentative="1">
+      <w:start w:val="1"/>
+      <w:numFmt w:val="lowerRoman"/>
+      <w:lvlText w:val="%6."/>
+      <w:lvlJc w:val="right"/>
+      <w:pPr>
+        <w:ind w:left="4320" w:hanging="180"/>
+      </w:pPr>
+    </w:lvl>
+    <w:lvl w:ilvl="6" w:tplc="080C000F" w:tentative="1">
+      <w:start w:val="1"/>
+      <w:numFmt w:val="decimal"/>
+      <w:lvlText w:val="%7."/>
+      <w:lvlJc w:val="left"/>
+      <w:pPr>
+        <w:ind w:left="5040" w:hanging="360"/>
+      </w:pPr>
+    </w:lvl>
+    <w:lvl w:ilvl="7" w:tplc="080C0019" w:tentative="1">
+      <w:start w:val="1"/>
+      <w:numFmt w:val="lowerLetter"/>
+      <w:lvlText w:val="%8."/>
+      <w:lvlJc w:val="left"/>
+      <w:pPr>
+        <w:ind w:left="5760" w:hanging="360"/>
+      </w:pPr>
+    </w:lvl>
+    <w:lvl w:ilvl="8" w:tplc="080C001B" w:tentative="1">
+      <w:start w:val="1"/>
+      <w:numFmt w:val="lowerRoman"/>
+      <w:lvlText w:val="%9."/>
+      <w:lvlJc w:val="right"/>
+      <w:pPr>
+        <w:ind w:left="6480" w:hanging="180"/>
+      </w:pPr>
+    </w:lvl>
+  </w:abstractNum>
+  <w:num w:numId="1" w16cid:durableId="980033862">
+    <w:abstractNumId w:val="3"/>
+  </w:num>
+  <w:num w:numId="2" w16cid:durableId="1694304596">
+    <w:abstractNumId w:val="0"/>
+  </w:num>
+  <w:num w:numId="3" w16cid:durableId="872814691">
+    <w:abstractNumId w:val="1"/>
+  </w:num>
+  <w:num w:numId="4" w16cid:durableId="204297469">
+    <w:abstractNumId w:val="2"/>
+  </w:num>
+</w:numbering>
 </file>
 
 <file path=word/styles.xml><?xml version="1.0" encoding="utf-8"?>
@@ -456,6 +2008,61 @@
     <w:semiHidden/>
     <w:unhideWhenUsed/>
   </w:style>
+  <w:style w:type="paragraph" w:styleId="Paragraphedeliste">
+    <w:name w:val="List Paragraph"/>
+    <w:basedOn w:val="Normal"/>
+    <w:uiPriority w:val="34"/>
+    <w:qFormat/>
+    <w:rsid w:val="001F71E0"/>
+    <w:pPr>
+      <w:ind w:left="720"/>
+      <w:contextualSpacing/>
+    </w:pPr>
+  </w:style>
+  <w:style w:type="paragraph" w:styleId="En-tte">
+    <w:name w:val="header"/>
+    <w:basedOn w:val="Normal"/>
+    <w:link w:val="En-tteCar"/>
+    <w:uiPriority w:val="99"/>
+    <w:unhideWhenUsed/>
+    <w:rsid w:val="003B2CA7"/>
+    <w:pPr>
+      <w:tabs>
+        <w:tab w:val="center" w:pos="4536"/>
+        <w:tab w:val="right" w:pos="9072"/>
+      </w:tabs>
+      <w:spacing w:after="0" w:line="240" w:lineRule="auto"/>
+    </w:pPr>
+  </w:style>
+  <w:style w:type="character" w:customStyle="1" w:styleId="En-tteCar">
+    <w:name w:val="En-tête Car"/>
+    <w:basedOn w:val="Policepardfaut"/>
+    <w:link w:val="En-tte"/>
+    <w:uiPriority w:val="99"/>
+    <w:rsid w:val="003B2CA7"/>
+  </w:style>
+  <w:style w:type="paragraph" w:styleId="Pieddepage">
+    <w:name w:val="footer"/>
+    <w:basedOn w:val="Normal"/>
+    <w:link w:val="PieddepageCar"/>
+    <w:uiPriority w:val="99"/>
+    <w:unhideWhenUsed/>
+    <w:rsid w:val="003B2CA7"/>
+    <w:pPr>
+      <w:tabs>
+        <w:tab w:val="center" w:pos="4536"/>
+        <w:tab w:val="right" w:pos="9072"/>
+      </w:tabs>
+      <w:spacing w:after="0" w:line="240" w:lineRule="auto"/>
+    </w:pPr>
+  </w:style>
+  <w:style w:type="character" w:customStyle="1" w:styleId="PieddepageCar">
+    <w:name w:val="Pied de page Car"/>
+    <w:basedOn w:val="Policepardfaut"/>
+    <w:link w:val="Pieddepage"/>
+    <w:uiPriority w:val="99"/>
+    <w:rsid w:val="003B2CA7"/>
+  </w:style>
 </w:styles>
 </file>
 

</xml_diff>

<commit_message>
Ajout de la fin de la partie excel
</commit_message>
<xml_diff>
--- a/portefolio.docx
+++ b/portefolio.docx
@@ -835,7 +835,33 @@
       <w:pPr>
         <w:ind w:left="1080"/>
       </w:pPr>
-      <w:r>
+    </w:p>
+    <w:p>
+      <w:pPr>
+        <w:ind w:left="1080"/>
+      </w:pPr>
+    </w:p>
+    <w:p>
+      <w:pPr>
+        <w:ind w:left="1080"/>
+      </w:pPr>
+    </w:p>
+    <w:p>
+      <w:pPr>
+        <w:ind w:left="1080"/>
+      </w:pPr>
+    </w:p>
+    <w:p>
+      <w:pPr>
+        <w:ind w:left="1080"/>
+      </w:pPr>
+    </w:p>
+    <w:p>
+      <w:pPr>
+        <w:ind w:left="1080"/>
+      </w:pPr>
+      <w:r>
+        <w:lastRenderedPageBreak/>
         <w:t xml:space="preserve">Ensuite, pour enregistrer les informations dans un tableau </w:t>
       </w:r>
       <w:proofErr w:type="spellStart"/>
@@ -911,6 +937,52 @@
       <w:pPr>
         <w:ind w:left="1080"/>
       </w:pPr>
+      <w:r>
+        <w:rPr>
+          <w:noProof/>
+        </w:rPr>
+        <w:drawing>
+          <wp:inline distT="0" distB="0" distL="0" distR="0" wp14:anchorId="32356C0D" wp14:editId="0148036E">
+            <wp:extent cx="4808637" cy="3383573"/>
+            <wp:effectExtent l="0" t="0" r="0" b="7620"/>
+            <wp:docPr id="52688267" name="Image 1" descr="Une image contenant texte, capture d’écran, nombre, logiciel&#10;&#10;Description générée automatiquement"/>
+            <wp:cNvGraphicFramePr>
+              <a:graphicFrameLocks xmlns:a="http://schemas.openxmlformats.org/drawingml/2006/main" noChangeAspect="1"/>
+            </wp:cNvGraphicFramePr>
+            <a:graphic xmlns:a="http://schemas.openxmlformats.org/drawingml/2006/main">
+              <a:graphicData uri="http://schemas.openxmlformats.org/drawingml/2006/picture">
+                <pic:pic xmlns:pic="http://schemas.openxmlformats.org/drawingml/2006/picture">
+                  <pic:nvPicPr>
+                    <pic:cNvPr id="52688267" name="Image 1" descr="Une image contenant texte, capture d’écran, nombre, logiciel&#10;&#10;Description générée automatiquement"/>
+                    <pic:cNvPicPr/>
+                  </pic:nvPicPr>
+                  <pic:blipFill>
+                    <a:blip r:embed="rId18">
+                      <a:extLst>
+                        <a:ext uri="{28A0092B-C50C-407E-A947-70E740481C1C}">
+                          <a14:useLocalDpi xmlns:a14="http://schemas.microsoft.com/office/drawing/2010/main" val="0"/>
+                        </a:ext>
+                      </a:extLst>
+                    </a:blip>
+                    <a:stretch>
+                      <a:fillRect/>
+                    </a:stretch>
+                  </pic:blipFill>
+                  <pic:spPr>
+                    <a:xfrm>
+                      <a:off x="0" y="0"/>
+                      <a:ext cx="4808637" cy="3383573"/>
+                    </a:xfrm>
+                    <a:prstGeom prst="rect">
+                      <a:avLst/>
+                    </a:prstGeom>
+                  </pic:spPr>
+                </pic:pic>
+              </a:graphicData>
+            </a:graphic>
+          </wp:inline>
+        </w:drawing>
+      </w:r>
     </w:p>
     <w:p>
       <w:pPr>
@@ -936,8 +1008,11 @@
         <w:softHyphen/>
       </w:r>
     </w:p>
-    <w:p>
-      <w:r>
+    <w:p/>
+    <w:p/>
+    <w:p>
+      <w:r>
+        <w:lastRenderedPageBreak/>
         <w:t>Réseau :</w:t>
       </w:r>
     </w:p>

</xml_diff>

<commit_message>
test de changement depuis github desktop
1 ligne ajouté pour voir si github desktop fonctionne
</commit_message>
<xml_diff>
--- a/portefolio.docx
+++ b/portefolio.docx
@@ -17,7 +17,20 @@
     </w:p>
     <w:p>
       <w:pPr>
-        <w:pStyle w:val="Paragraphedeliste"/>
+        <w:rPr>
+          <w:lang w:val="fr-FR"/>
+        </w:rPr>
+      </w:pPr>
+      <w:r>
+        <w:rPr>
+          <w:lang w:val="fr-FR"/>
+        </w:rPr>
+        <w:t>Test charlotte</w:t>
+      </w:r>
+    </w:p>
+    <w:p>
+      <w:pPr>
+        <w:pStyle w:val="ListParagraph"/>
         <w:numPr>
           <w:ilvl w:val="0"/>
           <w:numId w:val="1"/>
@@ -48,7 +61,7 @@
     </w:p>
     <w:p>
       <w:pPr>
-        <w:pStyle w:val="Paragraphedeliste"/>
+        <w:pStyle w:val="ListParagraph"/>
         <w:numPr>
           <w:ilvl w:val="0"/>
           <w:numId w:val="1"/>
@@ -60,7 +73,7 @@
     </w:p>
     <w:p>
       <w:pPr>
-        <w:pStyle w:val="Paragraphedeliste"/>
+        <w:pStyle w:val="ListParagraph"/>
         <w:numPr>
           <w:ilvl w:val="0"/>
           <w:numId w:val="2"/>
@@ -81,7 +94,7 @@
     </w:p>
     <w:p>
       <w:pPr>
-        <w:pStyle w:val="Paragraphedeliste"/>
+        <w:pStyle w:val="ListParagraph"/>
         <w:numPr>
           <w:ilvl w:val="0"/>
           <w:numId w:val="2"/>
@@ -93,7 +106,7 @@
     </w:p>
     <w:p>
       <w:pPr>
-        <w:pStyle w:val="Paragraphedeliste"/>
+        <w:pStyle w:val="ListParagraph"/>
         <w:numPr>
           <w:ilvl w:val="0"/>
           <w:numId w:val="2"/>
@@ -108,7 +121,7 @@
     </w:p>
     <w:p>
       <w:pPr>
-        <w:pStyle w:val="Paragraphedeliste"/>
+        <w:pStyle w:val="ListParagraph"/>
         <w:numPr>
           <w:ilvl w:val="0"/>
           <w:numId w:val="2"/>
@@ -120,28 +133,20 @@
     </w:p>
     <w:p>
       <w:pPr>
-        <w:pStyle w:val="Paragraphedeliste"/>
+        <w:pStyle w:val="ListParagraph"/>
         <w:numPr>
           <w:ilvl w:val="0"/>
           <w:numId w:val="2"/>
         </w:numPr>
       </w:pPr>
       <w:r>
-        <w:t xml:space="preserve">Si la demande a été validée, un tableau </w:t>
-      </w:r>
-      <w:proofErr w:type="spellStart"/>
-      <w:r>
-        <w:t>excel</w:t>
-      </w:r>
-      <w:proofErr w:type="spellEnd"/>
-      <w:r>
-        <w:t xml:space="preserve"> répertorie ce nouvel étudiant. </w:t>
-      </w:r>
-    </w:p>
-    <w:p/>
-    <w:p>
-      <w:pPr>
-        <w:pStyle w:val="Paragraphedeliste"/>
+        <w:t xml:space="preserve">Si la demande a été validée, un tableau excel répertorie ce nouvel étudiant. </w:t>
+      </w:r>
+    </w:p>
+    <w:p/>
+    <w:p>
+      <w:pPr>
+        <w:pStyle w:val="ListParagraph"/>
         <w:numPr>
           <w:ilvl w:val="0"/>
           <w:numId w:val="1"/>
@@ -153,7 +158,7 @@
     </w:p>
     <w:p>
       <w:pPr>
-        <w:pStyle w:val="Paragraphedeliste"/>
+        <w:pStyle w:val="ListParagraph"/>
         <w:numPr>
           <w:ilvl w:val="0"/>
           <w:numId w:val="2"/>
@@ -278,7 +283,7 @@
     <w:p/>
     <w:p>
       <w:pPr>
-        <w:pStyle w:val="Paragraphedeliste"/>
+        <w:pStyle w:val="ListParagraph"/>
         <w:numPr>
           <w:ilvl w:val="0"/>
           <w:numId w:val="2"/>
@@ -290,7 +295,7 @@
     </w:p>
     <w:p>
       <w:pPr>
-        <w:pStyle w:val="Paragraphedeliste"/>
+        <w:pStyle w:val="ListParagraph"/>
         <w:ind w:left="1080"/>
       </w:pPr>
       <w:r>
@@ -343,7 +348,7 @@
     </w:p>
     <w:p>
       <w:pPr>
-        <w:pStyle w:val="Paragraphedeliste"/>
+        <w:pStyle w:val="ListParagraph"/>
         <w:numPr>
           <w:ilvl w:val="0"/>
           <w:numId w:val="4"/>
@@ -355,7 +360,7 @@
     </w:p>
     <w:p>
       <w:pPr>
-        <w:pStyle w:val="Paragraphedeliste"/>
+        <w:pStyle w:val="ListParagraph"/>
         <w:numPr>
           <w:ilvl w:val="0"/>
           <w:numId w:val="4"/>
@@ -374,22 +379,14 @@
         <w:t xml:space="preserve">données </w:t>
       </w:r>
       <w:r>
-        <w:t xml:space="preserve">afin de les stocker dans un fichier </w:t>
-      </w:r>
-      <w:proofErr w:type="spellStart"/>
-      <w:r>
-        <w:t>excel</w:t>
-      </w:r>
-      <w:proofErr w:type="spellEnd"/>
-      <w:r>
-        <w:t xml:space="preserve"> et les réutiliser plus tard dans le programme.</w:t>
-      </w:r>
-    </w:p>
-    <w:p/>
-    <w:p/>
-    <w:p>
-      <w:pPr>
-        <w:pStyle w:val="Paragraphedeliste"/>
+        <w:t>afin de les stocker dans un fichier excel et les réutiliser plus tard dans le programme.</w:t>
+      </w:r>
+    </w:p>
+    <w:p/>
+    <w:p/>
+    <w:p>
+      <w:pPr>
+        <w:pStyle w:val="ListParagraph"/>
         <w:numPr>
           <w:ilvl w:val="0"/>
           <w:numId w:val="2"/>
@@ -401,7 +398,7 @@
     </w:p>
     <w:p>
       <w:pPr>
-        <w:pStyle w:val="Paragraphedeliste"/>
+        <w:pStyle w:val="ListParagraph"/>
         <w:ind w:left="1080"/>
       </w:pPr>
       <w:r>
@@ -453,7 +450,7 @@
     </w:p>
     <w:p>
       <w:pPr>
-        <w:pStyle w:val="Paragraphedeliste"/>
+        <w:pStyle w:val="ListParagraph"/>
         <w:ind w:left="1080"/>
       </w:pPr>
       <w:r>
@@ -542,7 +539,7 @@
     </w:p>
     <w:p>
       <w:pPr>
-        <w:pStyle w:val="Paragraphedeliste"/>
+        <w:pStyle w:val="ListParagraph"/>
         <w:numPr>
           <w:ilvl w:val="0"/>
           <w:numId w:val="2"/>
@@ -862,21 +859,8 @@
       </w:pPr>
       <w:r>
         <w:lastRenderedPageBreak/>
-        <w:t xml:space="preserve">Ensuite, pour enregistrer les informations dans un tableau </w:t>
-      </w:r>
-      <w:proofErr w:type="spellStart"/>
-      <w:r>
-        <w:t>excel</w:t>
-      </w:r>
-      <w:proofErr w:type="spellEnd"/>
-      <w:r>
-        <w:t xml:space="preserve">, il faut tout d’abord créer un tableau </w:t>
-      </w:r>
-      <w:proofErr w:type="spellStart"/>
-      <w:r>
-        <w:t>excel</w:t>
-      </w:r>
-      <w:proofErr w:type="spellEnd"/>
+        <w:t>Ensuite, pour enregistrer les informations dans un tableau excel, il faut tout d’abord créer un tableau excel</w:t>
+      </w:r>
       <w:r>
         <w:t xml:space="preserve"> </w:t>
       </w:r>
@@ -1018,99 +1002,41 @@
     </w:p>
     <w:p>
       <w:pPr>
-        <w:pStyle w:val="Paragraphedeliste"/>
+        <w:pStyle w:val="ListParagraph"/>
         <w:numPr>
           <w:ilvl w:val="0"/>
           <w:numId w:val="2"/>
         </w:numPr>
       </w:pPr>
       <w:r>
-        <w:t xml:space="preserve">Ping : permet d’envoyer un </w:t>
-      </w:r>
-      <w:proofErr w:type="spellStart"/>
-      <w:r>
-        <w:t>packet</w:t>
-      </w:r>
-      <w:proofErr w:type="spellEnd"/>
-      <w:r>
-        <w:t xml:space="preserve"> de données d’une source à un destinataire qui le renverra ce </w:t>
-      </w:r>
-      <w:proofErr w:type="spellStart"/>
-      <w:r>
-        <w:t>packet</w:t>
-      </w:r>
-      <w:proofErr w:type="spellEnd"/>
-      <w:r>
-        <w:t xml:space="preserve"> afin de confirmer l’accessibilité des deux machines entres elles. </w:t>
-      </w:r>
-    </w:p>
-    <w:p>
-      <w:pPr>
-        <w:pStyle w:val="Paragraphedeliste"/>
+        <w:t xml:space="preserve">Ping : permet d’envoyer un packet de données d’une source à un destinataire qui le renverra ce packet afin de confirmer l’accessibilité des deux machines entres elles. </w:t>
+      </w:r>
+    </w:p>
+    <w:p>
+      <w:pPr>
+        <w:pStyle w:val="ListParagraph"/>
         <w:numPr>
           <w:ilvl w:val="0"/>
           <w:numId w:val="2"/>
         </w:numPr>
       </w:pPr>
-      <w:proofErr w:type="spellStart"/>
-      <w:r>
-        <w:t>ip</w:t>
-      </w:r>
-      <w:proofErr w:type="spellEnd"/>
-      <w:r>
-        <w:t xml:space="preserve"> route : affiche la route utilisée pour envoyer un paquet d’une machine à l’autre (par quel routeur/autre chose est passé le </w:t>
-      </w:r>
-      <w:proofErr w:type="spellStart"/>
-      <w:r>
-        <w:t>packet</w:t>
-      </w:r>
-      <w:proofErr w:type="spellEnd"/>
-      <w:r>
-        <w:t>.</w:t>
-      </w:r>
-    </w:p>
-    <w:p>
-      <w:pPr>
-        <w:pStyle w:val="Paragraphedeliste"/>
+      <w:r>
+        <w:t>ip route : affiche la route utilisée pour envoyer un paquet d’une machine à l’autre (par quel routeur/autre chose est passé le packet.</w:t>
+      </w:r>
+    </w:p>
+    <w:p>
+      <w:pPr>
+        <w:pStyle w:val="ListParagraph"/>
         <w:numPr>
           <w:ilvl w:val="0"/>
           <w:numId w:val="2"/>
         </w:numPr>
       </w:pPr>
-      <w:proofErr w:type="spellStart"/>
-      <w:r>
-        <w:t>Ip</w:t>
-      </w:r>
-      <w:proofErr w:type="spellEnd"/>
-      <w:r>
-        <w:t xml:space="preserve"> config/ </w:t>
-      </w:r>
-      <w:proofErr w:type="spellStart"/>
-      <w:r>
-        <w:t>ip</w:t>
-      </w:r>
-      <w:proofErr w:type="spellEnd"/>
-      <w:r>
-        <w:t xml:space="preserve"> </w:t>
-      </w:r>
-      <w:proofErr w:type="spellStart"/>
-      <w:r>
-        <w:t>addr</w:t>
-      </w:r>
-      <w:proofErr w:type="spellEnd"/>
-      <w:r>
-        <w:t> : affiche le</w:t>
-      </w:r>
-      <w:r>
-        <w:t xml:space="preserve">s informations relatives à </w:t>
-      </w:r>
-      <w:proofErr w:type="spellStart"/>
-      <w:r>
-        <w:t>l’ip</w:t>
-      </w:r>
-      <w:proofErr w:type="spellEnd"/>
-      <w:r>
-        <w:t xml:space="preserve">. Les différentes cartes réseau et leur(s) adresse(s). </w:t>
+      <w:r>
+        <w:t>Ip config/ ip addr : affiche le</w:t>
+      </w:r>
+      <w:r>
+        <w:t xml:space="preserve">s informations relatives à l’ip. Les différentes cartes réseau et leur(s) adresse(s). </w:t>
       </w:r>
     </w:p>
     <w:p/>
@@ -1122,7 +1048,7 @@
     </w:p>
     <w:p>
       <w:pPr>
-        <w:pStyle w:val="Paragraphedeliste"/>
+        <w:pStyle w:val="ListParagraph"/>
         <w:numPr>
           <w:ilvl w:val="0"/>
           <w:numId w:val="2"/>
@@ -1134,30 +1060,14 @@
     </w:p>
     <w:p>
       <w:pPr>
-        <w:pStyle w:val="Paragraphedeliste"/>
+        <w:pStyle w:val="ListParagraph"/>
         <w:numPr>
           <w:ilvl w:val="0"/>
           <w:numId w:val="2"/>
         </w:numPr>
       </w:pPr>
       <w:r>
-        <w:t xml:space="preserve">Différence entre </w:t>
-      </w:r>
-      <w:proofErr w:type="spellStart"/>
-      <w:r>
-        <w:t>scanf</w:t>
-      </w:r>
-      <w:proofErr w:type="spellEnd"/>
-      <w:r>
-        <w:t xml:space="preserve"> et </w:t>
-      </w:r>
-      <w:proofErr w:type="spellStart"/>
-      <w:r>
-        <w:t>get</w:t>
-      </w:r>
-      <w:proofErr w:type="spellEnd"/>
-      <w:r>
-        <w:t xml:space="preserve"> : </w:t>
+        <w:t xml:space="preserve">Différence entre scanf et get : </w:t>
       </w:r>
     </w:p>
     <w:p/>
@@ -1168,7 +1078,7 @@
     </w:p>
     <w:p>
       <w:pPr>
-        <w:pStyle w:val="Paragraphedeliste"/>
+        <w:pStyle w:val="ListParagraph"/>
         <w:numPr>
           <w:ilvl w:val="0"/>
           <w:numId w:val="2"/>
@@ -1180,7 +1090,7 @@
     </w:p>
     <w:p>
       <w:pPr>
-        <w:pStyle w:val="Paragraphedeliste"/>
+        <w:pStyle w:val="ListParagraph"/>
         <w:numPr>
           <w:ilvl w:val="0"/>
           <w:numId w:val="2"/>
@@ -2056,13 +1966,13 @@
     <w:name w:val="Normal"/>
     <w:qFormat/>
   </w:style>
-  <w:style w:type="character" w:default="1" w:styleId="Policepardfaut">
+  <w:style w:type="character" w:default="1" w:styleId="DefaultParagraphFont">
     <w:name w:val="Default Paragraph Font"/>
     <w:uiPriority w:val="1"/>
     <w:semiHidden/>
     <w:unhideWhenUsed/>
   </w:style>
-  <w:style w:type="table" w:default="1" w:styleId="TableauNormal">
+  <w:style w:type="table" w:default="1" w:styleId="TableNormal">
     <w:name w:val="Normal Table"/>
     <w:uiPriority w:val="99"/>
     <w:semiHidden/>
@@ -2077,13 +1987,13 @@
       </w:tblCellMar>
     </w:tblPr>
   </w:style>
-  <w:style w:type="numbering" w:default="1" w:styleId="Aucuneliste">
+  <w:style w:type="numbering" w:default="1" w:styleId="NoList">
     <w:name w:val="No List"/>
     <w:uiPriority w:val="99"/>
     <w:semiHidden/>
     <w:unhideWhenUsed/>
   </w:style>
-  <w:style w:type="paragraph" w:styleId="Paragraphedeliste">
+  <w:style w:type="paragraph" w:styleId="ListParagraph">
     <w:name w:val="List Paragraph"/>
     <w:basedOn w:val="Normal"/>
     <w:uiPriority w:val="34"/>
@@ -2094,10 +2004,10 @@
       <w:contextualSpacing/>
     </w:pPr>
   </w:style>
-  <w:style w:type="paragraph" w:styleId="En-tte">
+  <w:style w:type="paragraph" w:styleId="Header">
     <w:name w:val="header"/>
     <w:basedOn w:val="Normal"/>
-    <w:link w:val="En-tteCar"/>
+    <w:link w:val="HeaderChar"/>
     <w:uiPriority w:val="99"/>
     <w:unhideWhenUsed/>
     <w:rsid w:val="003B2CA7"/>
@@ -2109,17 +2019,17 @@
       <w:spacing w:after="0" w:line="240" w:lineRule="auto"/>
     </w:pPr>
   </w:style>
-  <w:style w:type="character" w:customStyle="1" w:styleId="En-tteCar">
-    <w:name w:val="En-tête Car"/>
-    <w:basedOn w:val="Policepardfaut"/>
-    <w:link w:val="En-tte"/>
+  <w:style w:type="character" w:customStyle="1" w:styleId="HeaderChar">
+    <w:name w:val="Header Char"/>
+    <w:basedOn w:val="DefaultParagraphFont"/>
+    <w:link w:val="Header"/>
     <w:uiPriority w:val="99"/>
     <w:rsid w:val="003B2CA7"/>
   </w:style>
-  <w:style w:type="paragraph" w:styleId="Pieddepage">
+  <w:style w:type="paragraph" w:styleId="Footer">
     <w:name w:val="footer"/>
     <w:basedOn w:val="Normal"/>
-    <w:link w:val="PieddepageCar"/>
+    <w:link w:val="FooterChar"/>
     <w:uiPriority w:val="99"/>
     <w:unhideWhenUsed/>
     <w:rsid w:val="003B2CA7"/>
@@ -2131,10 +2041,10 @@
       <w:spacing w:after="0" w:line="240" w:lineRule="auto"/>
     </w:pPr>
   </w:style>
-  <w:style w:type="character" w:customStyle="1" w:styleId="PieddepageCar">
-    <w:name w:val="Pied de page Car"/>
-    <w:basedOn w:val="Policepardfaut"/>
-    <w:link w:val="Pieddepage"/>
+  <w:style w:type="character" w:customStyle="1" w:styleId="FooterChar">
+    <w:name w:val="Footer Char"/>
+    <w:basedOn w:val="DefaultParagraphFont"/>
+    <w:link w:val="Footer"/>
     <w:uiPriority w:val="99"/>
     <w:rsid w:val="003B2CA7"/>
   </w:style>

</xml_diff>

<commit_message>
avancement rapport et portefolio
- avancement sur les deux fichiers
</commit_message>
<xml_diff>
--- a/portefolio.docx
+++ b/portefolio.docx
@@ -83,7 +83,7 @@
           <w:sz w:val="32"/>
           <w:szCs w:val="32"/>
         </w:rPr>
-        <w:t>Commandes globales</w:t>
+        <w:t>Réseaux</w:t>
       </w:r>
     </w:p>
     <w:p>
@@ -102,7 +102,7 @@
           <w:sz w:val="32"/>
           <w:szCs w:val="32"/>
         </w:rPr>
-        <w:t>Réseaux</w:t>
+        <w:t>Systèmes d’exploitation</w:t>
       </w:r>
     </w:p>
     <w:p>
@@ -121,7 +121,7 @@
           <w:sz w:val="32"/>
           <w:szCs w:val="32"/>
         </w:rPr>
-        <w:t>Systèmes d’exploitation</w:t>
+        <w:t>Programmation</w:t>
       </w:r>
     </w:p>
     <w:p>
@@ -140,7 +140,7 @@
           <w:sz w:val="32"/>
           <w:szCs w:val="32"/>
         </w:rPr>
-        <w:t>Programmation</w:t>
+        <w:t>MySQL</w:t>
       </w:r>
     </w:p>
     <w:p>
@@ -264,6 +264,38 @@
         <w:t>Emilien Leroux &amp; Charlotte LUCAS</w:t>
       </w:r>
     </w:p>
+    <w:p>
+      <w:pPr>
+        <w:pStyle w:val="paragraph"/>
+        <w:spacing w:before="0" w:beforeAutospacing="0" w:after="0" w:afterAutospacing="0"/>
+        <w:jc w:val="center"/>
+        <w:textAlignment w:val="baseline"/>
+        <w:rPr>
+          <w:rFonts w:asciiTheme="minorHAnsi" w:hAnsiTheme="minorHAnsi" w:cstheme="minorHAnsi"/>
+          <w:sz w:val="18"/>
+          <w:szCs w:val="18"/>
+        </w:rPr>
+      </w:pPr>
+      <w:r>
+        <w:rPr>
+          <w:rStyle w:val="normaltextrun"/>
+          <w:rFonts w:asciiTheme="minorHAnsi" w:hAnsiTheme="minorHAnsi" w:cstheme="minorHAnsi"/>
+          <w:lang w:val="fr-FR"/>
+        </w:rPr>
+        <w:t>1B IR-TI, groupe G</w:t>
+      </w:r>
+    </w:p>
+    <w:p>
+      <w:pPr>
+        <w:spacing w:after="0" w:line="240" w:lineRule="auto"/>
+        <w:jc w:val="center"/>
+        <w:rPr>
+          <w:rFonts w:cstheme="minorHAnsi"/>
+          <w:sz w:val="24"/>
+          <w:szCs w:val="24"/>
+        </w:rPr>
+      </w:pPr>
+    </w:p>
     <w:p/>
     <w:p>
       <w:pPr>
@@ -274,357 +306,113 @@
       </w:pPr>
       <w:r>
         <w:rPr>
+          <w:rFonts w:ascii="Calibri" w:hAnsi="Calibri" w:cs="Calibri"/>
+          <w:noProof/>
+          <w:sz w:val="48"/>
+          <w:szCs w:val="48"/>
+        </w:rPr>
+        <w:drawing>
+          <wp:anchor distT="0" distB="0" distL="114300" distR="114300" simplePos="0" relativeHeight="251659264" behindDoc="0" locked="0" layoutInCell="1" allowOverlap="1" wp14:anchorId="47FE9260" wp14:editId="1BFEAACF">
+            <wp:simplePos x="0" y="0"/>
+            <wp:positionH relativeFrom="margin">
+              <wp:align>center</wp:align>
+            </wp:positionH>
+            <wp:positionV relativeFrom="paragraph">
+              <wp:posOffset>767080</wp:posOffset>
+            </wp:positionV>
+            <wp:extent cx="1050925" cy="1219200"/>
+            <wp:effectExtent l="0" t="0" r="0" b="0"/>
+            <wp:wrapThrough wrapText="bothSides">
+              <wp:wrapPolygon edited="0">
+                <wp:start x="6656" y="0"/>
+                <wp:lineTo x="4698" y="675"/>
+                <wp:lineTo x="0" y="4725"/>
+                <wp:lineTo x="0" y="12825"/>
+                <wp:lineTo x="2349" y="16200"/>
+                <wp:lineTo x="8222" y="21263"/>
+                <wp:lineTo x="8614" y="21263"/>
+                <wp:lineTo x="12138" y="21263"/>
+                <wp:lineTo x="12529" y="21263"/>
+                <wp:lineTo x="18794" y="16200"/>
+                <wp:lineTo x="21143" y="12825"/>
+                <wp:lineTo x="21143" y="4725"/>
+                <wp:lineTo x="16445" y="675"/>
+                <wp:lineTo x="14487" y="0"/>
+                <wp:lineTo x="6656" y="0"/>
+              </wp:wrapPolygon>
+            </wp:wrapThrough>
+            <wp:docPr id="1291029365" name="Picture 1" descr="A blue and white logo&#10;&#10;Description automatically generated"/>
+            <wp:cNvGraphicFramePr>
+              <a:graphicFrameLocks xmlns:a="http://schemas.openxmlformats.org/drawingml/2006/main" noChangeAspect="1"/>
+            </wp:cNvGraphicFramePr>
+            <a:graphic xmlns:a="http://schemas.openxmlformats.org/drawingml/2006/main">
+              <a:graphicData uri="http://schemas.openxmlformats.org/drawingml/2006/picture">
+                <pic:pic xmlns:pic="http://schemas.openxmlformats.org/drawingml/2006/picture">
+                  <pic:nvPicPr>
+                    <pic:cNvPr id="1291029365" name="Picture 1" descr="A blue and white logo&#10;&#10;Description automatically generated"/>
+                    <pic:cNvPicPr/>
+                  </pic:nvPicPr>
+                  <pic:blipFill>
+                    <a:blip r:embed="rId8" cstate="print">
+                      <a:extLst>
+                        <a:ext uri="{28A0092B-C50C-407E-A947-70E740481C1C}">
+                          <a14:useLocalDpi xmlns:a14="http://schemas.microsoft.com/office/drawing/2010/main" val="0"/>
+                        </a:ext>
+                      </a:extLst>
+                    </a:blip>
+                    <a:stretch>
+                      <a:fillRect/>
+                    </a:stretch>
+                  </pic:blipFill>
+                  <pic:spPr>
+                    <a:xfrm>
+                      <a:off x="0" y="0"/>
+                      <a:ext cx="1050925" cy="1219200"/>
+                    </a:xfrm>
+                    <a:prstGeom prst="rect">
+                      <a:avLst/>
+                    </a:prstGeom>
+                  </pic:spPr>
+                </pic:pic>
+              </a:graphicData>
+            </a:graphic>
+            <wp14:sizeRelH relativeFrom="margin">
+              <wp14:pctWidth>0</wp14:pctWidth>
+            </wp14:sizeRelH>
+            <wp14:sizeRelV relativeFrom="margin">
+              <wp14:pctHeight>0</wp14:pctHeight>
+            </wp14:sizeRelV>
+          </wp:anchor>
+        </w:drawing>
+      </w:r>
+      <w:r>
+        <w:rPr>
           <w:sz w:val="28"/>
           <w:szCs w:val="28"/>
         </w:rPr>
         <w:br w:type="page"/>
       </w:r>
     </w:p>
-    <w:p>
-      <w:pPr>
-        <w:rPr>
+    <w:p/>
+    <w:p>
+      <w:pPr>
+        <w:rPr>
+          <w:b/>
+          <w:bCs/>
           <w:sz w:val="28"/>
           <w:szCs w:val="28"/>
         </w:rPr>
       </w:pPr>
-    </w:p>
-    <w:p>
-      <w:pPr>
+      <w:r>
         <w:rPr>
           <w:b/>
           <w:bCs/>
           <w:sz w:val="28"/>
           <w:szCs w:val="28"/>
         </w:rPr>
-      </w:pPr>
-      <w:r>
-        <w:rPr>
-          <w:b/>
-          <w:bCs/>
-          <w:sz w:val="28"/>
-          <w:szCs w:val="28"/>
-        </w:rPr>
-        <w:t>Commandes globales</w:t>
-      </w:r>
-      <w:r>
-        <w:rPr>
-          <w:b/>
-          <w:bCs/>
-          <w:sz w:val="28"/>
-          <w:szCs w:val="28"/>
-        </w:rPr>
-        <w:t xml:space="preserve"> </w:t>
-      </w:r>
-    </w:p>
-    <w:p/>
-    <w:tbl>
-      <w:tblPr>
-        <w:tblStyle w:val="TableGrid"/>
-        <w:tblW w:w="9284" w:type="dxa"/>
-        <w:tblLook w:val="04A0" w:firstRow="1" w:lastRow="0" w:firstColumn="1" w:lastColumn="0" w:noHBand="0" w:noVBand="1"/>
-      </w:tblPr>
-      <w:tblGrid>
-        <w:gridCol w:w="2065"/>
-        <w:gridCol w:w="2790"/>
-        <w:gridCol w:w="2108"/>
-        <w:gridCol w:w="2321"/>
-      </w:tblGrid>
-      <w:tr>
-        <w:trPr>
-          <w:trHeight w:val="449"/>
-        </w:trPr>
-        <w:tc>
-          <w:tcPr>
-            <w:tcW w:w="2065" w:type="dxa"/>
-          </w:tcPr>
-          <w:p>
-            <w:r>
-              <w:t>Commande</w:t>
-            </w:r>
-          </w:p>
-        </w:tc>
-        <w:tc>
-          <w:tcPr>
-            <w:tcW w:w="2790" w:type="dxa"/>
-          </w:tcPr>
-          <w:p>
-            <w:r>
-              <w:t>Résultat</w:t>
-            </w:r>
-          </w:p>
-        </w:tc>
-        <w:tc>
-          <w:tcPr>
-            <w:tcW w:w="2108" w:type="dxa"/>
-          </w:tcPr>
-          <w:p>
-            <w:r>
-              <w:t>Exemple</w:t>
-            </w:r>
-            <w:r>
-              <w:t>s</w:t>
-            </w:r>
-          </w:p>
-        </w:tc>
-        <w:tc>
-          <w:tcPr>
-            <w:tcW w:w="2321" w:type="dxa"/>
-          </w:tcPr>
-          <w:p>
-            <w:r>
-              <w:t>Commentaire</w:t>
-            </w:r>
-          </w:p>
-        </w:tc>
-      </w:tr>
-      <w:tr>
-        <w:trPr>
-          <w:trHeight w:val="873"/>
-        </w:trPr>
-        <w:tc>
-          <w:tcPr>
-            <w:tcW w:w="2065" w:type="dxa"/>
-          </w:tcPr>
-          <w:p>
-            <w:proofErr w:type="gramStart"/>
-            <w:r>
-              <w:t>cmd</w:t>
-            </w:r>
-            <w:proofErr w:type="gramEnd"/>
-          </w:p>
-        </w:tc>
-        <w:tc>
-          <w:tcPr>
-            <w:tcW w:w="2790" w:type="dxa"/>
-          </w:tcPr>
-          <w:p>
-            <w:r>
-              <w:t>Ouvre l’invit de commande</w:t>
-            </w:r>
-          </w:p>
-        </w:tc>
-        <w:tc>
-          <w:tcPr>
-            <w:tcW w:w="2108" w:type="dxa"/>
-          </w:tcPr>
-          <w:p/>
-        </w:tc>
-        <w:tc>
-          <w:tcPr>
-            <w:tcW w:w="2321" w:type="dxa"/>
-          </w:tcPr>
-          <w:p/>
-        </w:tc>
-      </w:tr>
-      <w:tr>
-        <w:trPr>
-          <w:trHeight w:val="913"/>
-        </w:trPr>
-        <w:tc>
-          <w:tcPr>
-            <w:tcW w:w="2065" w:type="dxa"/>
-          </w:tcPr>
-          <w:p/>
-        </w:tc>
-        <w:tc>
-          <w:tcPr>
-            <w:tcW w:w="2790" w:type="dxa"/>
-          </w:tcPr>
-          <w:p/>
-        </w:tc>
-        <w:tc>
-          <w:tcPr>
-            <w:tcW w:w="2108" w:type="dxa"/>
-          </w:tcPr>
-          <w:p/>
-        </w:tc>
-        <w:tc>
-          <w:tcPr>
-            <w:tcW w:w="2321" w:type="dxa"/>
-          </w:tcPr>
-          <w:p/>
-        </w:tc>
-      </w:tr>
-      <w:tr>
-        <w:trPr>
-          <w:trHeight w:val="873"/>
-        </w:trPr>
-        <w:tc>
-          <w:tcPr>
-            <w:tcW w:w="2065" w:type="dxa"/>
-          </w:tcPr>
-          <w:p/>
-        </w:tc>
-        <w:tc>
-          <w:tcPr>
-            <w:tcW w:w="2790" w:type="dxa"/>
-          </w:tcPr>
-          <w:p/>
-        </w:tc>
-        <w:tc>
-          <w:tcPr>
-            <w:tcW w:w="2108" w:type="dxa"/>
-          </w:tcPr>
-          <w:p/>
-        </w:tc>
-        <w:tc>
-          <w:tcPr>
-            <w:tcW w:w="2321" w:type="dxa"/>
-          </w:tcPr>
-          <w:p/>
-        </w:tc>
-      </w:tr>
-      <w:tr>
-        <w:trPr>
-          <w:trHeight w:val="873"/>
-        </w:trPr>
-        <w:tc>
-          <w:tcPr>
-            <w:tcW w:w="2065" w:type="dxa"/>
-          </w:tcPr>
-          <w:p/>
-        </w:tc>
-        <w:tc>
-          <w:tcPr>
-            <w:tcW w:w="2790" w:type="dxa"/>
-          </w:tcPr>
-          <w:p/>
-        </w:tc>
-        <w:tc>
-          <w:tcPr>
-            <w:tcW w:w="2108" w:type="dxa"/>
-          </w:tcPr>
-          <w:p/>
-        </w:tc>
-        <w:tc>
-          <w:tcPr>
-            <w:tcW w:w="2321" w:type="dxa"/>
-          </w:tcPr>
-          <w:p/>
-        </w:tc>
-      </w:tr>
-      <w:tr>
-        <w:trPr>
-          <w:trHeight w:val="873"/>
-        </w:trPr>
-        <w:tc>
-          <w:tcPr>
-            <w:tcW w:w="2065" w:type="dxa"/>
-          </w:tcPr>
-          <w:p/>
-        </w:tc>
-        <w:tc>
-          <w:tcPr>
-            <w:tcW w:w="2790" w:type="dxa"/>
-          </w:tcPr>
-          <w:p/>
-        </w:tc>
-        <w:tc>
-          <w:tcPr>
-            <w:tcW w:w="2108" w:type="dxa"/>
-          </w:tcPr>
-          <w:p/>
-        </w:tc>
-        <w:tc>
-          <w:tcPr>
-            <w:tcW w:w="2321" w:type="dxa"/>
-          </w:tcPr>
-          <w:p/>
-        </w:tc>
-      </w:tr>
-      <w:tr>
-        <w:trPr>
-          <w:trHeight w:val="873"/>
-        </w:trPr>
-        <w:tc>
-          <w:tcPr>
-            <w:tcW w:w="2065" w:type="dxa"/>
-          </w:tcPr>
-          <w:p/>
-        </w:tc>
-        <w:tc>
-          <w:tcPr>
-            <w:tcW w:w="2790" w:type="dxa"/>
-          </w:tcPr>
-          <w:p/>
-        </w:tc>
-        <w:tc>
-          <w:tcPr>
-            <w:tcW w:w="2108" w:type="dxa"/>
-          </w:tcPr>
-          <w:p/>
-        </w:tc>
-        <w:tc>
-          <w:tcPr>
-            <w:tcW w:w="2321" w:type="dxa"/>
-          </w:tcPr>
-          <w:p/>
-        </w:tc>
-      </w:tr>
-      <w:tr>
-        <w:trPr>
-          <w:trHeight w:val="913"/>
-        </w:trPr>
-        <w:tc>
-          <w:tcPr>
-            <w:tcW w:w="2065" w:type="dxa"/>
-          </w:tcPr>
-          <w:p/>
-        </w:tc>
-        <w:tc>
-          <w:tcPr>
-            <w:tcW w:w="2790" w:type="dxa"/>
-          </w:tcPr>
-          <w:p/>
-        </w:tc>
-        <w:tc>
-          <w:tcPr>
-            <w:tcW w:w="2108" w:type="dxa"/>
-          </w:tcPr>
-          <w:p/>
-        </w:tc>
-        <w:tc>
-          <w:tcPr>
-            <w:tcW w:w="2321" w:type="dxa"/>
-          </w:tcPr>
-          <w:p/>
-        </w:tc>
-      </w:tr>
-    </w:tbl>
-    <w:p/>
-    <w:p>
-      <w:r>
-        <w:br w:type="page"/>
-      </w:r>
-    </w:p>
-    <w:p>
-      <w:pPr>
-        <w:rPr>
-          <w:sz w:val="28"/>
-          <w:szCs w:val="28"/>
-        </w:rPr>
-      </w:pPr>
-    </w:p>
-    <w:p>
-      <w:pPr>
-        <w:rPr>
-          <w:b/>
-          <w:bCs/>
-          <w:sz w:val="28"/>
-          <w:szCs w:val="28"/>
-        </w:rPr>
-      </w:pPr>
-      <w:r>
-        <w:rPr>
-          <w:b/>
-          <w:bCs/>
-          <w:sz w:val="28"/>
-          <w:szCs w:val="28"/>
-        </w:rPr>
         <w:t>Réseaux</w:t>
       </w:r>
     </w:p>
-    <w:p/>
     <w:tbl>
       <w:tblPr>
         <w:tblStyle w:val="TableGrid"/>
@@ -731,14 +519,44 @@
             <w:tcW w:w="2155" w:type="dxa"/>
           </w:tcPr>
           <w:p>
-            <w:r>
+            <w:pPr>
+              <w:rPr>
+                <w:lang w:val="en-US"/>
+              </w:rPr>
+            </w:pPr>
+            <w:r>
+              <w:rPr>
+                <w:lang w:val="en-US"/>
+              </w:rPr>
               <w:t>Ipconfig, ipconfig /all,</w:t>
             </w:r>
           </w:p>
           <w:p>
-            <w:r>
-              <w:t>Ipconfig / ?</w:t>
-            </w:r>
+            <w:pPr>
+              <w:rPr>
+                <w:lang w:val="en-US"/>
+              </w:rPr>
+            </w:pPr>
+            <w:r>
+              <w:rPr>
+                <w:lang w:val="en-US"/>
+              </w:rPr>
+              <w:t xml:space="preserve">Ipconfig </w:t>
+            </w:r>
+            <w:proofErr w:type="gramStart"/>
+            <w:r>
+              <w:rPr>
+                <w:lang w:val="en-US"/>
+              </w:rPr>
+              <w:t>/</w:t>
+            </w:r>
+            <w:r>
+              <w:rPr>
+                <w:lang w:val="en-US"/>
+              </w:rPr>
+              <w:t> ?</w:t>
+            </w:r>
+            <w:proofErr w:type="gramEnd"/>
           </w:p>
         </w:tc>
         <w:tc>
@@ -758,6 +576,109 @@
               <w:t xml:space="preserve"> actuelle, avec + ou – de détails</w:t>
             </w:r>
           </w:p>
+        </w:tc>
+        <w:tc>
+          <w:tcPr>
+            <w:tcW w:w="1928" w:type="dxa"/>
+          </w:tcPr>
+          <w:p/>
+        </w:tc>
+        <w:tc>
+          <w:tcPr>
+            <w:tcW w:w="2321" w:type="dxa"/>
+          </w:tcPr>
+          <w:p/>
+        </w:tc>
+      </w:tr>
+      <w:tr>
+        <w:trPr>
+          <w:trHeight w:val="458"/>
+        </w:trPr>
+        <w:tc>
+          <w:tcPr>
+            <w:tcW w:w="2155" w:type="dxa"/>
+          </w:tcPr>
+          <w:p>
+            <w:proofErr w:type="spellStart"/>
+            <w:proofErr w:type="gramStart"/>
+            <w:r>
+              <w:t>nslookup</w:t>
+            </w:r>
+            <w:proofErr w:type="spellEnd"/>
+            <w:proofErr w:type="gramEnd"/>
+          </w:p>
+        </w:tc>
+        <w:tc>
+          <w:tcPr>
+            <w:tcW w:w="2880" w:type="dxa"/>
+          </w:tcPr>
+          <w:p/>
+        </w:tc>
+        <w:tc>
+          <w:tcPr>
+            <w:tcW w:w="1928" w:type="dxa"/>
+          </w:tcPr>
+          <w:p/>
+        </w:tc>
+        <w:tc>
+          <w:tcPr>
+            <w:tcW w:w="2321" w:type="dxa"/>
+          </w:tcPr>
+          <w:p/>
+        </w:tc>
+      </w:tr>
+      <w:tr>
+        <w:trPr>
+          <w:trHeight w:val="620"/>
+        </w:trPr>
+        <w:tc>
+          <w:tcPr>
+            <w:tcW w:w="2155" w:type="dxa"/>
+          </w:tcPr>
+          <w:p>
+            <w:proofErr w:type="spellStart"/>
+            <w:proofErr w:type="gramStart"/>
+            <w:r>
+              <w:t>netsh</w:t>
+            </w:r>
+            <w:proofErr w:type="spellEnd"/>
+            <w:proofErr w:type="gramEnd"/>
+          </w:p>
+        </w:tc>
+        <w:tc>
+          <w:tcPr>
+            <w:tcW w:w="2880" w:type="dxa"/>
+          </w:tcPr>
+          <w:p/>
+        </w:tc>
+        <w:tc>
+          <w:tcPr>
+            <w:tcW w:w="1928" w:type="dxa"/>
+          </w:tcPr>
+          <w:p/>
+        </w:tc>
+        <w:tc>
+          <w:tcPr>
+            <w:tcW w:w="2321" w:type="dxa"/>
+          </w:tcPr>
+          <w:p/>
+        </w:tc>
+      </w:tr>
+      <w:tr>
+        <w:trPr>
+          <w:trHeight w:val="710"/>
+        </w:trPr>
+        <w:tc>
+          <w:tcPr>
+            <w:tcW w:w="2155" w:type="dxa"/>
+          </w:tcPr>
+          <w:p/>
+        </w:tc>
+        <w:tc>
+          <w:tcPr>
+            <w:tcW w:w="2880" w:type="dxa"/>
+          </w:tcPr>
+          <w:p/>
         </w:tc>
         <w:tc>
           <w:tcPr>
@@ -803,7 +724,7 @@
       </w:tr>
       <w:tr>
         <w:trPr>
-          <w:trHeight w:val="873"/>
+          <w:trHeight w:val="913"/>
         </w:trPr>
         <w:tc>
           <w:tcPr>
@@ -826,6 +747,365 @@
         <w:tc>
           <w:tcPr>
             <w:tcW w:w="2321" w:type="dxa"/>
+          </w:tcPr>
+          <w:p/>
+        </w:tc>
+      </w:tr>
+    </w:tbl>
+    <w:p>
+      <w:pPr>
+        <w:rPr>
+          <w:sz w:val="28"/>
+          <w:szCs w:val="28"/>
+        </w:rPr>
+      </w:pPr>
+      <w:r>
+        <w:rPr>
+          <w:sz w:val="28"/>
+          <w:szCs w:val="28"/>
+        </w:rPr>
+        <w:br w:type="page"/>
+      </w:r>
+    </w:p>
+    <w:p/>
+    <w:p>
+      <w:pPr>
+        <w:rPr>
+          <w:b/>
+          <w:bCs/>
+          <w:sz w:val="28"/>
+          <w:szCs w:val="28"/>
+        </w:rPr>
+      </w:pPr>
+      <w:r>
+        <w:rPr>
+          <w:b/>
+          <w:bCs/>
+          <w:sz w:val="28"/>
+          <w:szCs w:val="28"/>
+        </w:rPr>
+        <w:t>Système d’exploitation</w:t>
+      </w:r>
+      <w:r>
+        <w:rPr>
+          <w:b/>
+          <w:bCs/>
+          <w:sz w:val="28"/>
+          <w:szCs w:val="28"/>
+        </w:rPr>
+        <w:t> : Linux</w:t>
+      </w:r>
+    </w:p>
+    <w:tbl>
+      <w:tblPr>
+        <w:tblStyle w:val="TableGrid"/>
+        <w:tblW w:w="9715" w:type="dxa"/>
+        <w:tblLook w:val="04A0" w:firstRow="1" w:lastRow="0" w:firstColumn="1" w:lastColumn="0" w:noHBand="0" w:noVBand="1"/>
+      </w:tblPr>
+      <w:tblGrid>
+        <w:gridCol w:w="1795"/>
+        <w:gridCol w:w="5490"/>
+        <w:gridCol w:w="2430"/>
+      </w:tblGrid>
+      <w:tr>
+        <w:trPr>
+          <w:trHeight w:val="449"/>
+        </w:trPr>
+        <w:tc>
+          <w:tcPr>
+            <w:tcW w:w="1795" w:type="dxa"/>
+          </w:tcPr>
+          <w:p>
+            <w:r>
+              <w:t>Commande</w:t>
+            </w:r>
+          </w:p>
+        </w:tc>
+        <w:tc>
+          <w:tcPr>
+            <w:tcW w:w="5490" w:type="dxa"/>
+          </w:tcPr>
+          <w:p>
+            <w:r>
+              <w:t>Résultat</w:t>
+            </w:r>
+          </w:p>
+        </w:tc>
+        <w:tc>
+          <w:tcPr>
+            <w:tcW w:w="2430" w:type="dxa"/>
+          </w:tcPr>
+          <w:p>
+            <w:r>
+              <w:t>Exemples</w:t>
+            </w:r>
+          </w:p>
+        </w:tc>
+      </w:tr>
+      <w:tr>
+        <w:trPr>
+          <w:trHeight w:val="449"/>
+        </w:trPr>
+        <w:tc>
+          <w:tcPr>
+            <w:tcW w:w="1795" w:type="dxa"/>
+          </w:tcPr>
+          <w:p>
+            <w:proofErr w:type="gramStart"/>
+            <w:r>
+              <w:t>cmd</w:t>
+            </w:r>
+            <w:proofErr w:type="gramEnd"/>
+          </w:p>
+          <w:p>
+            <w:proofErr w:type="spellStart"/>
+            <w:proofErr w:type="gramStart"/>
+            <w:r>
+              <w:t>clear</w:t>
+            </w:r>
+            <w:proofErr w:type="spellEnd"/>
+            <w:proofErr w:type="gramEnd"/>
+          </w:p>
+        </w:tc>
+        <w:tc>
+          <w:tcPr>
+            <w:tcW w:w="5490" w:type="dxa"/>
+          </w:tcPr>
+          <w:p>
+            <w:pPr>
+              <w:pStyle w:val="ListParagraph"/>
+              <w:numPr>
+                <w:ilvl w:val="0"/>
+                <w:numId w:val="8"/>
+              </w:numPr>
+            </w:pPr>
+            <w:r>
+              <w:t>Ouvre l’invite de commande</w:t>
+            </w:r>
+          </w:p>
+          <w:p>
+            <w:pPr>
+              <w:pStyle w:val="ListParagraph"/>
+              <w:numPr>
+                <w:ilvl w:val="0"/>
+                <w:numId w:val="8"/>
+              </w:numPr>
+            </w:pPr>
+            <w:r>
+              <w:t>Nettoie l’invite de commande</w:t>
+            </w:r>
+          </w:p>
+        </w:tc>
+        <w:tc>
+          <w:tcPr>
+            <w:tcW w:w="2430" w:type="dxa"/>
+          </w:tcPr>
+          <w:p/>
+        </w:tc>
+      </w:tr>
+      <w:tr>
+        <w:trPr>
+          <w:trHeight w:val="638"/>
+        </w:trPr>
+        <w:tc>
+          <w:tcPr>
+            <w:tcW w:w="1795" w:type="dxa"/>
+          </w:tcPr>
+          <w:p>
+            <w:proofErr w:type="spellStart"/>
+            <w:proofErr w:type="gramStart"/>
+            <w:r>
+              <w:t>cp</w:t>
+            </w:r>
+            <w:proofErr w:type="spellEnd"/>
+            <w:proofErr w:type="gramEnd"/>
+          </w:p>
+          <w:p>
+            <w:proofErr w:type="gramStart"/>
+            <w:r>
+              <w:t>mv</w:t>
+            </w:r>
+            <w:proofErr w:type="gramEnd"/>
+          </w:p>
+          <w:p>
+            <w:proofErr w:type="spellStart"/>
+            <w:proofErr w:type="gramStart"/>
+            <w:r>
+              <w:t>rm</w:t>
+            </w:r>
+            <w:proofErr w:type="spellEnd"/>
+            <w:proofErr w:type="gramEnd"/>
+          </w:p>
+        </w:tc>
+        <w:tc>
+          <w:tcPr>
+            <w:tcW w:w="5490" w:type="dxa"/>
+          </w:tcPr>
+          <w:p>
+            <w:pPr>
+              <w:pStyle w:val="ListParagraph"/>
+              <w:numPr>
+                <w:ilvl w:val="0"/>
+                <w:numId w:val="7"/>
+              </w:numPr>
+            </w:pPr>
+            <w:r>
+              <w:t>Copie un fichier/rep</w:t>
+            </w:r>
+          </w:p>
+          <w:p>
+            <w:pPr>
+              <w:pStyle w:val="ListParagraph"/>
+              <w:numPr>
+                <w:ilvl w:val="0"/>
+                <w:numId w:val="7"/>
+              </w:numPr>
+            </w:pPr>
+            <w:r>
+              <w:t>Déplace un fichier/rep</w:t>
+            </w:r>
+          </w:p>
+          <w:p>
+            <w:pPr>
+              <w:pStyle w:val="ListParagraph"/>
+              <w:numPr>
+                <w:ilvl w:val="0"/>
+                <w:numId w:val="7"/>
+              </w:numPr>
+            </w:pPr>
+            <w:r>
+              <w:t>Efface un fichier/rep</w:t>
+            </w:r>
+          </w:p>
+        </w:tc>
+        <w:tc>
+          <w:tcPr>
+            <w:tcW w:w="2430" w:type="dxa"/>
+          </w:tcPr>
+          <w:p>
+            <w:proofErr w:type="spellStart"/>
+            <w:proofErr w:type="gramStart"/>
+            <w:r>
+              <w:t>cp</w:t>
+            </w:r>
+            <w:proofErr w:type="spellEnd"/>
+            <w:proofErr w:type="gramEnd"/>
+            <w:r>
+              <w:t xml:space="preserve"> fichier1 fichier2</w:t>
+            </w:r>
+          </w:p>
+          <w:p>
+            <w:proofErr w:type="gramStart"/>
+            <w:r>
+              <w:t>mv</w:t>
+            </w:r>
+            <w:proofErr w:type="gramEnd"/>
+            <w:r>
+              <w:t xml:space="preserve"> fichier1 rep1</w:t>
+            </w:r>
+          </w:p>
+          <w:p>
+            <w:proofErr w:type="spellStart"/>
+            <w:proofErr w:type="gramStart"/>
+            <w:r>
+              <w:t>rm</w:t>
+            </w:r>
+            <w:proofErr w:type="spellEnd"/>
+            <w:proofErr w:type="gramEnd"/>
+            <w:r>
+              <w:t xml:space="preserve"> -r rep1</w:t>
+            </w:r>
+          </w:p>
+        </w:tc>
+      </w:tr>
+      <w:tr>
+        <w:trPr>
+          <w:trHeight w:val="458"/>
+        </w:trPr>
+        <w:tc>
+          <w:tcPr>
+            <w:tcW w:w="1795" w:type="dxa"/>
+          </w:tcPr>
+          <w:p>
+            <w:proofErr w:type="gramStart"/>
+            <w:r>
+              <w:t>nano</w:t>
+            </w:r>
+            <w:proofErr w:type="gramEnd"/>
+            <w:r>
+              <w:t xml:space="preserve"> </w:t>
+            </w:r>
+            <w:proofErr w:type="spellStart"/>
+            <w:r>
+              <w:t>nomfichier</w:t>
+            </w:r>
+            <w:proofErr w:type="spellEnd"/>
+          </w:p>
+        </w:tc>
+        <w:tc>
+          <w:tcPr>
+            <w:tcW w:w="5490" w:type="dxa"/>
+          </w:tcPr>
+          <w:p>
+            <w:pPr>
+              <w:pStyle w:val="ListParagraph"/>
+              <w:numPr>
+                <w:ilvl w:val="0"/>
+                <w:numId w:val="7"/>
+              </w:numPr>
+            </w:pPr>
+            <w:r>
+              <w:t>Ouvre/créer un fichier au nom donné dans le rep</w:t>
+            </w:r>
+          </w:p>
+        </w:tc>
+        <w:tc>
+          <w:tcPr>
+            <w:tcW w:w="2430" w:type="dxa"/>
+          </w:tcPr>
+          <w:p/>
+        </w:tc>
+      </w:tr>
+      <w:tr>
+        <w:trPr>
+          <w:trHeight w:val="710"/>
+        </w:trPr>
+        <w:tc>
+          <w:tcPr>
+            <w:tcW w:w="1795" w:type="dxa"/>
+          </w:tcPr>
+          <w:p>
+            <w:proofErr w:type="gramStart"/>
+            <w:r>
+              <w:t>cd</w:t>
+            </w:r>
+            <w:proofErr w:type="gramEnd"/>
+            <w:r>
+              <w:t>, cd /, cd..</w:t>
+            </w:r>
+          </w:p>
+          <w:p/>
+        </w:tc>
+        <w:tc>
+          <w:tcPr>
+            <w:tcW w:w="5490" w:type="dxa"/>
+          </w:tcPr>
+          <w:p>
+            <w:pPr>
+              <w:pStyle w:val="ListParagraph"/>
+              <w:numPr>
+                <w:ilvl w:val="0"/>
+                <w:numId w:val="6"/>
+              </w:numPr>
+            </w:pPr>
+            <w:r>
+              <w:t>Change vers un rep spécifique, remonte à la racine, remonte d’un niveau dans le rep</w:t>
+            </w:r>
+          </w:p>
+        </w:tc>
+        <w:tc>
+          <w:tcPr>
+            <w:tcW w:w="2430" w:type="dxa"/>
           </w:tcPr>
           <w:p/>
         </w:tc>
@@ -836,25 +1116,557 @@
         </w:trPr>
         <w:tc>
           <w:tcPr>
-            <w:tcW w:w="2155" w:type="dxa"/>
+            <w:tcW w:w="1795" w:type="dxa"/>
+          </w:tcPr>
+          <w:p>
+            <w:r>
+              <w:t>Ls, ls -r, ls -a</w:t>
+            </w:r>
+          </w:p>
+        </w:tc>
+        <w:tc>
+          <w:tcPr>
+            <w:tcW w:w="5490" w:type="dxa"/>
+          </w:tcPr>
+          <w:p>
+            <w:pPr>
+              <w:pStyle w:val="ListParagraph"/>
+              <w:numPr>
+                <w:ilvl w:val="0"/>
+                <w:numId w:val="6"/>
+              </w:numPr>
+            </w:pPr>
+            <w:r>
+              <w:t>Liste les fichiers et rep dans le rep actuel</w:t>
+            </w:r>
+          </w:p>
+          <w:p>
+            <w:pPr>
+              <w:pStyle w:val="ListParagraph"/>
+              <w:numPr>
+                <w:ilvl w:val="0"/>
+                <w:numId w:val="6"/>
+              </w:numPr>
+            </w:pPr>
+            <w:r>
+              <w:t>Liste les sous-rep</w:t>
+            </w:r>
+          </w:p>
+          <w:p>
+            <w:pPr>
+              <w:pStyle w:val="ListParagraph"/>
+              <w:numPr>
+                <w:ilvl w:val="0"/>
+                <w:numId w:val="6"/>
+              </w:numPr>
+            </w:pPr>
+            <w:r>
+              <w:t>Liste les fichiers cachés</w:t>
+            </w:r>
+          </w:p>
+        </w:tc>
+        <w:tc>
+          <w:tcPr>
+            <w:tcW w:w="2430" w:type="dxa"/>
           </w:tcPr>
           <w:p/>
         </w:tc>
-        <w:tc>
-          <w:tcPr>
-            <w:tcW w:w="2880" w:type="dxa"/>
+      </w:tr>
+      <w:tr>
+        <w:trPr>
+          <w:trHeight w:val="602"/>
+        </w:trPr>
+        <w:tc>
+          <w:tcPr>
+            <w:tcW w:w="1795" w:type="dxa"/>
+          </w:tcPr>
+          <w:p>
+            <w:proofErr w:type="gramStart"/>
+            <w:r>
+              <w:t>cat</w:t>
+            </w:r>
+            <w:proofErr w:type="gramEnd"/>
+            <w:r>
+              <w:t xml:space="preserve"> </w:t>
+            </w:r>
+            <w:proofErr w:type="spellStart"/>
+            <w:r>
+              <w:t>nomfichier</w:t>
+            </w:r>
+            <w:proofErr w:type="spellEnd"/>
+          </w:p>
+        </w:tc>
+        <w:tc>
+          <w:tcPr>
+            <w:tcW w:w="5490" w:type="dxa"/>
+          </w:tcPr>
+          <w:p>
+            <w:pPr>
+              <w:pStyle w:val="ListParagraph"/>
+              <w:numPr>
+                <w:ilvl w:val="0"/>
+                <w:numId w:val="6"/>
+              </w:numPr>
+            </w:pPr>
+            <w:r>
+              <w:t>Montre le contenu du fichier mentionné</w:t>
+            </w:r>
+          </w:p>
+        </w:tc>
+        <w:tc>
+          <w:tcPr>
+            <w:tcW w:w="2430" w:type="dxa"/>
           </w:tcPr>
           <w:p/>
         </w:tc>
-        <w:tc>
-          <w:tcPr>
-            <w:tcW w:w="1928" w:type="dxa"/>
+      </w:tr>
+      <w:tr>
+        <w:trPr>
+          <w:trHeight w:val="710"/>
+        </w:trPr>
+        <w:tc>
+          <w:tcPr>
+            <w:tcW w:w="1795" w:type="dxa"/>
+          </w:tcPr>
+          <w:p>
+            <w:proofErr w:type="spellStart"/>
+            <w:proofErr w:type="gramStart"/>
+            <w:r>
+              <w:t>sudo</w:t>
+            </w:r>
+            <w:proofErr w:type="spellEnd"/>
+            <w:proofErr w:type="gramEnd"/>
+          </w:p>
+        </w:tc>
+        <w:tc>
+          <w:tcPr>
+            <w:tcW w:w="5490" w:type="dxa"/>
+          </w:tcPr>
+          <w:p>
+            <w:pPr>
+              <w:pStyle w:val="ListParagraph"/>
+              <w:numPr>
+                <w:ilvl w:val="0"/>
+                <w:numId w:val="6"/>
+              </w:numPr>
+            </w:pPr>
+            <w:r>
+              <w:t xml:space="preserve">Permet d’avoir les privilèges admin </w:t>
+            </w:r>
+          </w:p>
+        </w:tc>
+        <w:tc>
+          <w:tcPr>
+            <w:tcW w:w="2430" w:type="dxa"/>
           </w:tcPr>
           <w:p/>
         </w:tc>
-        <w:tc>
-          <w:tcPr>
-            <w:tcW w:w="2321" w:type="dxa"/>
+      </w:tr>
+      <w:tr>
+        <w:trPr>
+          <w:trHeight w:val="800"/>
+        </w:trPr>
+        <w:tc>
+          <w:tcPr>
+            <w:tcW w:w="1795" w:type="dxa"/>
+          </w:tcPr>
+          <w:p>
+            <w:proofErr w:type="spellStart"/>
+            <w:proofErr w:type="gramStart"/>
+            <w:r>
+              <w:t>mkdir</w:t>
+            </w:r>
+            <w:proofErr w:type="spellEnd"/>
+            <w:proofErr w:type="gramEnd"/>
+          </w:p>
+          <w:p>
+            <w:proofErr w:type="spellStart"/>
+            <w:proofErr w:type="gramStart"/>
+            <w:r>
+              <w:t>rmdir</w:t>
+            </w:r>
+            <w:proofErr w:type="spellEnd"/>
+            <w:proofErr w:type="gramEnd"/>
+          </w:p>
+        </w:tc>
+        <w:tc>
+          <w:tcPr>
+            <w:tcW w:w="5490" w:type="dxa"/>
+          </w:tcPr>
+          <w:p>
+            <w:pPr>
+              <w:pStyle w:val="ListParagraph"/>
+              <w:numPr>
+                <w:ilvl w:val="0"/>
+                <w:numId w:val="6"/>
+              </w:numPr>
+            </w:pPr>
+            <w:r>
+              <w:t xml:space="preserve">Crée un nouveau rep </w:t>
+            </w:r>
+          </w:p>
+          <w:p>
+            <w:pPr>
+              <w:pStyle w:val="ListParagraph"/>
+              <w:numPr>
+                <w:ilvl w:val="0"/>
+                <w:numId w:val="6"/>
+              </w:numPr>
+            </w:pPr>
+            <w:r>
+              <w:t>Supprime un rep</w:t>
+            </w:r>
+          </w:p>
+        </w:tc>
+        <w:tc>
+          <w:tcPr>
+            <w:tcW w:w="2430" w:type="dxa"/>
+          </w:tcPr>
+          <w:p/>
+        </w:tc>
+      </w:tr>
+    </w:tbl>
+    <w:p>
+      <w:r>
+        <w:br w:type="page"/>
+      </w:r>
+    </w:p>
+    <w:p/>
+    <w:p>
+      <w:pPr>
+        <w:rPr>
+          <w:b/>
+          <w:bCs/>
+          <w:sz w:val="28"/>
+          <w:szCs w:val="28"/>
+        </w:rPr>
+      </w:pPr>
+      <w:r>
+        <w:rPr>
+          <w:b/>
+          <w:bCs/>
+          <w:sz w:val="28"/>
+          <w:szCs w:val="28"/>
+        </w:rPr>
+        <w:t>Système d’exploitation</w:t>
+      </w:r>
+      <w:r>
+        <w:rPr>
+          <w:b/>
+          <w:bCs/>
+          <w:sz w:val="28"/>
+          <w:szCs w:val="28"/>
+        </w:rPr>
+        <w:t> : Windows</w:t>
+      </w:r>
+    </w:p>
+    <w:tbl>
+      <w:tblPr>
+        <w:tblStyle w:val="TableGrid"/>
+        <w:tblW w:w="9715" w:type="dxa"/>
+        <w:tblLook w:val="04A0" w:firstRow="1" w:lastRow="0" w:firstColumn="1" w:lastColumn="0" w:noHBand="0" w:noVBand="1"/>
+      </w:tblPr>
+      <w:tblGrid>
+        <w:gridCol w:w="1795"/>
+        <w:gridCol w:w="5490"/>
+        <w:gridCol w:w="2430"/>
+      </w:tblGrid>
+      <w:tr>
+        <w:trPr>
+          <w:trHeight w:val="449"/>
+        </w:trPr>
+        <w:tc>
+          <w:tcPr>
+            <w:tcW w:w="1795" w:type="dxa"/>
+          </w:tcPr>
+          <w:p>
+            <w:r>
+              <w:t>Commande</w:t>
+            </w:r>
+          </w:p>
+        </w:tc>
+        <w:tc>
+          <w:tcPr>
+            <w:tcW w:w="5490" w:type="dxa"/>
+          </w:tcPr>
+          <w:p>
+            <w:r>
+              <w:t>Résultat</w:t>
+            </w:r>
+          </w:p>
+        </w:tc>
+        <w:tc>
+          <w:tcPr>
+            <w:tcW w:w="2430" w:type="dxa"/>
+          </w:tcPr>
+          <w:p>
+            <w:r>
+              <w:t>Exemples</w:t>
+            </w:r>
+          </w:p>
+        </w:tc>
+      </w:tr>
+      <w:tr>
+        <w:trPr>
+          <w:trHeight w:val="638"/>
+        </w:trPr>
+        <w:tc>
+          <w:tcPr>
+            <w:tcW w:w="1795" w:type="dxa"/>
+          </w:tcPr>
+          <w:p>
+            <w:proofErr w:type="gramStart"/>
+            <w:r>
+              <w:t>cmd</w:t>
+            </w:r>
+            <w:proofErr w:type="gramEnd"/>
+          </w:p>
+          <w:p>
+            <w:proofErr w:type="spellStart"/>
+            <w:proofErr w:type="gramStart"/>
+            <w:r>
+              <w:t>cls</w:t>
+            </w:r>
+            <w:proofErr w:type="spellEnd"/>
+            <w:proofErr w:type="gramEnd"/>
+          </w:p>
+          <w:p>
+            <w:proofErr w:type="gramStart"/>
+            <w:r>
+              <w:t>help</w:t>
+            </w:r>
+            <w:proofErr w:type="gramEnd"/>
+          </w:p>
+        </w:tc>
+        <w:tc>
+          <w:tcPr>
+            <w:tcW w:w="5490" w:type="dxa"/>
+          </w:tcPr>
+          <w:p>
+            <w:pPr>
+              <w:pStyle w:val="ListParagraph"/>
+              <w:numPr>
+                <w:ilvl w:val="0"/>
+                <w:numId w:val="6"/>
+              </w:numPr>
+            </w:pPr>
+            <w:r>
+              <w:t>Ouvre l’invite de commande</w:t>
+            </w:r>
+          </w:p>
+          <w:p>
+            <w:pPr>
+              <w:pStyle w:val="ListParagraph"/>
+              <w:numPr>
+                <w:ilvl w:val="0"/>
+                <w:numId w:val="6"/>
+              </w:numPr>
+            </w:pPr>
+            <w:r>
+              <w:t>Nettoie l’invite de commande</w:t>
+            </w:r>
+          </w:p>
+          <w:p>
+            <w:pPr>
+              <w:pStyle w:val="ListParagraph"/>
+              <w:numPr>
+                <w:ilvl w:val="0"/>
+                <w:numId w:val="6"/>
+              </w:numPr>
+            </w:pPr>
+            <w:r>
+              <w:t>Affiche l’aide de commande</w:t>
+            </w:r>
+          </w:p>
+        </w:tc>
+        <w:tc>
+          <w:tcPr>
+            <w:tcW w:w="2430" w:type="dxa"/>
+          </w:tcPr>
+          <w:p/>
+        </w:tc>
+      </w:tr>
+      <w:tr>
+        <w:trPr>
+          <w:trHeight w:val="458"/>
+        </w:trPr>
+        <w:tc>
+          <w:tcPr>
+            <w:tcW w:w="1795" w:type="dxa"/>
+          </w:tcPr>
+          <w:p>
+            <w:proofErr w:type="spellStart"/>
+            <w:proofErr w:type="gramStart"/>
+            <w:r>
+              <w:t>shutdown</w:t>
+            </w:r>
+            <w:proofErr w:type="spellEnd"/>
+            <w:proofErr w:type="gramEnd"/>
+          </w:p>
+        </w:tc>
+        <w:tc>
+          <w:tcPr>
+            <w:tcW w:w="5490" w:type="dxa"/>
+          </w:tcPr>
+          <w:p>
+            <w:pPr>
+              <w:pStyle w:val="ListParagraph"/>
+              <w:numPr>
+                <w:ilvl w:val="0"/>
+                <w:numId w:val="6"/>
+              </w:numPr>
+            </w:pPr>
+            <w:r>
+              <w:t>Éteint la machine</w:t>
+            </w:r>
+          </w:p>
+        </w:tc>
+        <w:tc>
+          <w:tcPr>
+            <w:tcW w:w="2430" w:type="dxa"/>
+          </w:tcPr>
+          <w:p/>
+        </w:tc>
+      </w:tr>
+      <w:tr>
+        <w:trPr>
+          <w:trHeight w:val="710"/>
+        </w:trPr>
+        <w:tc>
+          <w:tcPr>
+            <w:tcW w:w="1795" w:type="dxa"/>
+          </w:tcPr>
+          <w:p>
+            <w:pPr>
+              <w:rPr>
+                <w:lang w:val="en-US"/>
+              </w:rPr>
+            </w:pPr>
+            <w:r>
+              <w:rPr>
+                <w:lang w:val="en-US"/>
+              </w:rPr>
+              <w:t>copy</w:t>
+            </w:r>
+            <w:r>
+              <w:rPr>
+                <w:lang w:val="en-US"/>
+              </w:rPr>
+              <w:t xml:space="preserve">, </w:t>
+            </w:r>
+            <w:proofErr w:type="gramStart"/>
+            <w:r>
+              <w:rPr>
+                <w:lang w:val="en-US"/>
+              </w:rPr>
+              <w:t>move</w:t>
+            </w:r>
+            <w:proofErr w:type="gramEnd"/>
+          </w:p>
+          <w:p>
+            <w:pPr>
+              <w:rPr>
+                <w:lang w:val="en-US"/>
+              </w:rPr>
+            </w:pPr>
+            <w:proofErr w:type="spellStart"/>
+            <w:r>
+              <w:rPr>
+                <w:lang w:val="en-US"/>
+              </w:rPr>
+              <w:t>dir</w:t>
+            </w:r>
+            <w:proofErr w:type="spellEnd"/>
+          </w:p>
+          <w:p>
+            <w:pPr>
+              <w:rPr>
+                <w:lang w:val="en-US"/>
+              </w:rPr>
+            </w:pPr>
+            <w:r>
+              <w:rPr>
+                <w:lang w:val="en-US"/>
+              </w:rPr>
+              <w:t>del/erase</w:t>
+            </w:r>
+          </w:p>
+          <w:p>
+            <w:pPr>
+              <w:rPr>
+                <w:lang w:val="en-US"/>
+              </w:rPr>
+            </w:pPr>
+            <w:r>
+              <w:rPr>
+                <w:lang w:val="en-US"/>
+              </w:rPr>
+              <w:t>cd</w:t>
+            </w:r>
+          </w:p>
+        </w:tc>
+        <w:tc>
+          <w:tcPr>
+            <w:tcW w:w="5490" w:type="dxa"/>
+          </w:tcPr>
+          <w:p>
+            <w:pPr>
+              <w:pStyle w:val="ListParagraph"/>
+              <w:numPr>
+                <w:ilvl w:val="0"/>
+                <w:numId w:val="6"/>
+              </w:numPr>
+            </w:pPr>
+            <w:r>
+              <w:t>Copie</w:t>
+            </w:r>
+            <w:r>
+              <w:t>/déplace</w:t>
+            </w:r>
+            <w:r>
+              <w:t xml:space="preserve"> un fichier</w:t>
+            </w:r>
+          </w:p>
+          <w:p>
+            <w:pPr>
+              <w:pStyle w:val="ListParagraph"/>
+              <w:numPr>
+                <w:ilvl w:val="0"/>
+                <w:numId w:val="6"/>
+              </w:numPr>
+            </w:pPr>
+            <w:r>
+              <w:t>Affiche les fichiers et rep dans le rep actuel</w:t>
+            </w:r>
+          </w:p>
+          <w:p>
+            <w:pPr>
+              <w:pStyle w:val="ListParagraph"/>
+              <w:numPr>
+                <w:ilvl w:val="0"/>
+                <w:numId w:val="6"/>
+              </w:numPr>
+            </w:pPr>
+            <w:r>
+              <w:t>Supprime un fichier</w:t>
+            </w:r>
+          </w:p>
+          <w:p>
+            <w:pPr>
+              <w:pStyle w:val="ListParagraph"/>
+              <w:numPr>
+                <w:ilvl w:val="0"/>
+                <w:numId w:val="6"/>
+              </w:numPr>
+            </w:pPr>
+            <w:r>
+              <w:t>Change de répertoire</w:t>
+            </w:r>
+          </w:p>
+        </w:tc>
+        <w:tc>
+          <w:tcPr>
+            <w:tcW w:w="2430" w:type="dxa"/>
           </w:tcPr>
           <w:p/>
         </w:tc>
@@ -865,363 +1677,117 @@
         </w:trPr>
         <w:tc>
           <w:tcPr>
-            <w:tcW w:w="2155" w:type="dxa"/>
+            <w:tcW w:w="1795" w:type="dxa"/>
           </w:tcPr>
           <w:p/>
         </w:tc>
         <w:tc>
           <w:tcPr>
-            <w:tcW w:w="2880" w:type="dxa"/>
+            <w:tcW w:w="5490" w:type="dxa"/>
           </w:tcPr>
           <w:p/>
         </w:tc>
         <w:tc>
           <w:tcPr>
-            <w:tcW w:w="1928" w:type="dxa"/>
-          </w:tcPr>
-          <w:p/>
-        </w:tc>
-        <w:tc>
-          <w:tcPr>
-            <w:tcW w:w="2321" w:type="dxa"/>
+            <w:tcW w:w="2430" w:type="dxa"/>
           </w:tcPr>
           <w:p/>
         </w:tc>
       </w:tr>
       <w:tr>
         <w:trPr>
-          <w:trHeight w:val="913"/>
+          <w:trHeight w:val="602"/>
         </w:trPr>
         <w:tc>
           <w:tcPr>
-            <w:tcW w:w="2155" w:type="dxa"/>
+            <w:tcW w:w="1795" w:type="dxa"/>
           </w:tcPr>
           <w:p/>
         </w:tc>
         <w:tc>
           <w:tcPr>
-            <w:tcW w:w="2880" w:type="dxa"/>
+            <w:tcW w:w="5490" w:type="dxa"/>
           </w:tcPr>
           <w:p/>
         </w:tc>
         <w:tc>
           <w:tcPr>
-            <w:tcW w:w="1928" w:type="dxa"/>
+            <w:tcW w:w="2430" w:type="dxa"/>
           </w:tcPr>
           <w:p/>
-        </w:tc>
-        <w:tc>
-          <w:tcPr>
-            <w:tcW w:w="2321" w:type="dxa"/>
-          </w:tcPr>
-          <w:p/>
-        </w:tc>
-      </w:tr>
-    </w:tbl>
-    <w:p>
-      <w:pPr>
-        <w:rPr>
-          <w:sz w:val="28"/>
-          <w:szCs w:val="28"/>
-        </w:rPr>
-      </w:pPr>
-      <w:r>
-        <w:rPr>
-          <w:sz w:val="28"/>
-          <w:szCs w:val="28"/>
-        </w:rPr>
-        <w:br w:type="page"/>
-      </w:r>
-    </w:p>
-    <w:p>
-      <w:pPr>
-        <w:rPr>
-          <w:sz w:val="28"/>
-          <w:szCs w:val="28"/>
-        </w:rPr>
-      </w:pPr>
-    </w:p>
-    <w:p>
-      <w:pPr>
-        <w:rPr>
-          <w:b/>
-          <w:bCs/>
-          <w:sz w:val="28"/>
-          <w:szCs w:val="28"/>
-        </w:rPr>
-      </w:pPr>
-      <w:r>
-        <w:rPr>
-          <w:b/>
-          <w:bCs/>
-          <w:sz w:val="28"/>
-          <w:szCs w:val="28"/>
-        </w:rPr>
-        <w:t xml:space="preserve">Programmation </w:t>
-      </w:r>
-    </w:p>
-    <w:p/>
-    <w:tbl>
-      <w:tblPr>
-        <w:tblStyle w:val="TableGrid"/>
-        <w:tblW w:w="9284" w:type="dxa"/>
-        <w:tblLook w:val="04A0" w:firstRow="1" w:lastRow="0" w:firstColumn="1" w:lastColumn="0" w:noHBand="0" w:noVBand="1"/>
-      </w:tblPr>
-      <w:tblGrid>
-        <w:gridCol w:w="2155"/>
-        <w:gridCol w:w="2700"/>
-        <w:gridCol w:w="2108"/>
-        <w:gridCol w:w="2321"/>
-      </w:tblGrid>
-      <w:tr>
-        <w:trPr>
-          <w:trHeight w:val="449"/>
-        </w:trPr>
-        <w:tc>
-          <w:tcPr>
-            <w:tcW w:w="2155" w:type="dxa"/>
-          </w:tcPr>
-          <w:p>
-            <w:r>
-              <w:t>Commande</w:t>
-            </w:r>
-          </w:p>
-        </w:tc>
-        <w:tc>
-          <w:tcPr>
-            <w:tcW w:w="2700" w:type="dxa"/>
-          </w:tcPr>
-          <w:p>
-            <w:r>
-              <w:t>Résultat</w:t>
-            </w:r>
-          </w:p>
-        </w:tc>
-        <w:tc>
-          <w:tcPr>
-            <w:tcW w:w="2108" w:type="dxa"/>
-          </w:tcPr>
-          <w:p>
-            <w:r>
-              <w:t>Exemples</w:t>
-            </w:r>
-          </w:p>
-        </w:tc>
-        <w:tc>
-          <w:tcPr>
-            <w:tcW w:w="2321" w:type="dxa"/>
-          </w:tcPr>
-          <w:p>
-            <w:r>
-              <w:t>Commentaire</w:t>
-            </w:r>
-          </w:p>
         </w:tc>
       </w:tr>
       <w:tr>
         <w:trPr>
-          <w:trHeight w:val="873"/>
+          <w:trHeight w:val="710"/>
         </w:trPr>
         <w:tc>
           <w:tcPr>
-            <w:tcW w:w="2155" w:type="dxa"/>
+            <w:tcW w:w="1795" w:type="dxa"/>
           </w:tcPr>
           <w:p/>
         </w:tc>
         <w:tc>
           <w:tcPr>
-            <w:tcW w:w="2700" w:type="dxa"/>
+            <w:tcW w:w="5490" w:type="dxa"/>
           </w:tcPr>
           <w:p/>
         </w:tc>
         <w:tc>
           <w:tcPr>
-            <w:tcW w:w="2108" w:type="dxa"/>
-          </w:tcPr>
-          <w:p/>
-        </w:tc>
-        <w:tc>
-          <w:tcPr>
-            <w:tcW w:w="2321" w:type="dxa"/>
+            <w:tcW w:w="2430" w:type="dxa"/>
           </w:tcPr>
           <w:p/>
         </w:tc>
       </w:tr>
       <w:tr>
         <w:trPr>
-          <w:trHeight w:val="913"/>
+          <w:trHeight w:val="710"/>
         </w:trPr>
         <w:tc>
           <w:tcPr>
-            <w:tcW w:w="2155" w:type="dxa"/>
+            <w:tcW w:w="1795" w:type="dxa"/>
           </w:tcPr>
           <w:p/>
         </w:tc>
         <w:tc>
           <w:tcPr>
-            <w:tcW w:w="2700" w:type="dxa"/>
+            <w:tcW w:w="5490" w:type="dxa"/>
           </w:tcPr>
           <w:p/>
         </w:tc>
         <w:tc>
           <w:tcPr>
-            <w:tcW w:w="2108" w:type="dxa"/>
-          </w:tcPr>
-          <w:p/>
-        </w:tc>
-        <w:tc>
-          <w:tcPr>
-            <w:tcW w:w="2321" w:type="dxa"/>
+            <w:tcW w:w="2430" w:type="dxa"/>
           </w:tcPr>
           <w:p/>
         </w:tc>
       </w:tr>
       <w:tr>
         <w:trPr>
-          <w:trHeight w:val="873"/>
+          <w:trHeight w:val="800"/>
         </w:trPr>
         <w:tc>
           <w:tcPr>
-            <w:tcW w:w="2155" w:type="dxa"/>
+            <w:tcW w:w="1795" w:type="dxa"/>
           </w:tcPr>
           <w:p/>
         </w:tc>
         <w:tc>
           <w:tcPr>
-            <w:tcW w:w="2700" w:type="dxa"/>
+            <w:tcW w:w="5490" w:type="dxa"/>
           </w:tcPr>
           <w:p/>
         </w:tc>
         <w:tc>
           <w:tcPr>
-            <w:tcW w:w="2108" w:type="dxa"/>
-          </w:tcPr>
-          <w:p/>
-        </w:tc>
-        <w:tc>
-          <w:tcPr>
-            <w:tcW w:w="2321" w:type="dxa"/>
-          </w:tcPr>
-          <w:p/>
-        </w:tc>
-      </w:tr>
-      <w:tr>
-        <w:trPr>
-          <w:trHeight w:val="873"/>
-        </w:trPr>
-        <w:tc>
-          <w:tcPr>
-            <w:tcW w:w="2155" w:type="dxa"/>
-          </w:tcPr>
-          <w:p/>
-        </w:tc>
-        <w:tc>
-          <w:tcPr>
-            <w:tcW w:w="2700" w:type="dxa"/>
-          </w:tcPr>
-          <w:p/>
-        </w:tc>
-        <w:tc>
-          <w:tcPr>
-            <w:tcW w:w="2108" w:type="dxa"/>
-          </w:tcPr>
-          <w:p/>
-        </w:tc>
-        <w:tc>
-          <w:tcPr>
-            <w:tcW w:w="2321" w:type="dxa"/>
-          </w:tcPr>
-          <w:p/>
-        </w:tc>
-      </w:tr>
-      <w:tr>
-        <w:trPr>
-          <w:trHeight w:val="873"/>
-        </w:trPr>
-        <w:tc>
-          <w:tcPr>
-            <w:tcW w:w="2155" w:type="dxa"/>
-          </w:tcPr>
-          <w:p/>
-        </w:tc>
-        <w:tc>
-          <w:tcPr>
-            <w:tcW w:w="2700" w:type="dxa"/>
-          </w:tcPr>
-          <w:p/>
-        </w:tc>
-        <w:tc>
-          <w:tcPr>
-            <w:tcW w:w="2108" w:type="dxa"/>
-          </w:tcPr>
-          <w:p/>
-        </w:tc>
-        <w:tc>
-          <w:tcPr>
-            <w:tcW w:w="2321" w:type="dxa"/>
-          </w:tcPr>
-          <w:p/>
-        </w:tc>
-      </w:tr>
-      <w:tr>
-        <w:trPr>
-          <w:trHeight w:val="873"/>
-        </w:trPr>
-        <w:tc>
-          <w:tcPr>
-            <w:tcW w:w="2155" w:type="dxa"/>
-          </w:tcPr>
-          <w:p/>
-        </w:tc>
-        <w:tc>
-          <w:tcPr>
-            <w:tcW w:w="2700" w:type="dxa"/>
-          </w:tcPr>
-          <w:p/>
-        </w:tc>
-        <w:tc>
-          <w:tcPr>
-            <w:tcW w:w="2108" w:type="dxa"/>
-          </w:tcPr>
-          <w:p/>
-        </w:tc>
-        <w:tc>
-          <w:tcPr>
-            <w:tcW w:w="2321" w:type="dxa"/>
-          </w:tcPr>
-          <w:p/>
-        </w:tc>
-      </w:tr>
-      <w:tr>
-        <w:trPr>
-          <w:trHeight w:val="913"/>
-        </w:trPr>
-        <w:tc>
-          <w:tcPr>
-            <w:tcW w:w="2155" w:type="dxa"/>
-          </w:tcPr>
-          <w:p/>
-        </w:tc>
-        <w:tc>
-          <w:tcPr>
-            <w:tcW w:w="2700" w:type="dxa"/>
-          </w:tcPr>
-          <w:p/>
-        </w:tc>
-        <w:tc>
-          <w:tcPr>
-            <w:tcW w:w="2108" w:type="dxa"/>
-          </w:tcPr>
-          <w:p/>
-        </w:tc>
-        <w:tc>
-          <w:tcPr>
-            <w:tcW w:w="2321" w:type="dxa"/>
+            <w:tcW w:w="2430" w:type="dxa"/>
           </w:tcPr>
           <w:p/>
         </w:tc>
       </w:tr>
     </w:tbl>
+    <w:p/>
     <w:p>
       <w:r>
         <w:br w:type="page"/>
@@ -1230,363 +1796,191 @@
     <w:p>
       <w:pPr>
         <w:rPr>
+          <w:b/>
+          <w:bCs/>
           <w:sz w:val="28"/>
           <w:szCs w:val="28"/>
         </w:rPr>
       </w:pPr>
     </w:p>
     <w:p>
-      <w:pPr>
+      <w:r>
         <w:rPr>
           <w:b/>
           <w:bCs/>
           <w:sz w:val="28"/>
           <w:szCs w:val="28"/>
         </w:rPr>
-      </w:pPr>
-      <w:r>
+        <w:t>MySQL</w:t>
+      </w:r>
+      <w:r>
+        <w:br w:type="page"/>
+      </w:r>
+    </w:p>
+    <w:p/>
+    <w:p>
+      <w:pPr>
         <w:rPr>
           <w:b/>
           <w:bCs/>
           <w:sz w:val="28"/>
           <w:szCs w:val="28"/>
         </w:rPr>
-        <w:t>Système d’exploitation</w:t>
-      </w:r>
-    </w:p>
-    <w:p/>
-    <w:tbl>
-      <w:tblPr>
-        <w:tblStyle w:val="TableGrid"/>
-        <w:tblW w:w="9284" w:type="dxa"/>
-        <w:tblLook w:val="04A0" w:firstRow="1" w:lastRow="0" w:firstColumn="1" w:lastColumn="0" w:noHBand="0" w:noVBand="1"/>
-      </w:tblPr>
-      <w:tblGrid>
-        <w:gridCol w:w="2155"/>
-        <w:gridCol w:w="2610"/>
-        <w:gridCol w:w="2198"/>
-        <w:gridCol w:w="2321"/>
-      </w:tblGrid>
-      <w:tr>
-        <w:trPr>
-          <w:trHeight w:val="449"/>
-        </w:trPr>
-        <w:tc>
-          <w:tcPr>
-            <w:tcW w:w="2155" w:type="dxa"/>
-          </w:tcPr>
-          <w:p>
-            <w:r>
-              <w:t>Commande</w:t>
-            </w:r>
-          </w:p>
-        </w:tc>
-        <w:tc>
-          <w:tcPr>
-            <w:tcW w:w="2610" w:type="dxa"/>
-          </w:tcPr>
-          <w:p>
-            <w:r>
-              <w:t>Résultat</w:t>
-            </w:r>
-          </w:p>
-        </w:tc>
-        <w:tc>
-          <w:tcPr>
-            <w:tcW w:w="2198" w:type="dxa"/>
-          </w:tcPr>
-          <w:p>
-            <w:r>
-              <w:t>Exemples</w:t>
-            </w:r>
-          </w:p>
-        </w:tc>
-        <w:tc>
-          <w:tcPr>
-            <w:tcW w:w="2321" w:type="dxa"/>
-          </w:tcPr>
-          <w:p>
-            <w:r>
-              <w:t>Commentaire</w:t>
-            </w:r>
-          </w:p>
-        </w:tc>
-      </w:tr>
-      <w:tr>
-        <w:trPr>
-          <w:trHeight w:val="873"/>
-        </w:trPr>
-        <w:tc>
-          <w:tcPr>
-            <w:tcW w:w="2155" w:type="dxa"/>
-          </w:tcPr>
-          <w:p>
-            <w:proofErr w:type="spellStart"/>
-            <w:proofErr w:type="gramStart"/>
-            <w:r>
-              <w:t>cp</w:t>
-            </w:r>
-            <w:proofErr w:type="spellEnd"/>
-            <w:proofErr w:type="gramEnd"/>
-          </w:p>
-          <w:p>
-            <w:proofErr w:type="gramStart"/>
-            <w:r>
-              <w:t>mv</w:t>
-            </w:r>
-            <w:proofErr w:type="gramEnd"/>
-          </w:p>
-          <w:p>
-            <w:proofErr w:type="spellStart"/>
-            <w:proofErr w:type="gramStart"/>
-            <w:r>
-              <w:t>rm</w:t>
-            </w:r>
-            <w:proofErr w:type="spellEnd"/>
-            <w:proofErr w:type="gramEnd"/>
-          </w:p>
-        </w:tc>
-        <w:tc>
-          <w:tcPr>
-            <w:tcW w:w="2610" w:type="dxa"/>
-          </w:tcPr>
-          <w:p>
-            <w:r>
-              <w:t>Copie un fichier/rep</w:t>
-            </w:r>
-          </w:p>
-          <w:p>
-            <w:r>
-              <w:t>Déplace un fichier/rep</w:t>
-            </w:r>
-          </w:p>
-          <w:p>
-            <w:r>
-              <w:t>Efface un fichier/rep</w:t>
-            </w:r>
-          </w:p>
-        </w:tc>
-        <w:tc>
-          <w:tcPr>
-            <w:tcW w:w="2198" w:type="dxa"/>
-          </w:tcPr>
-          <w:p>
-            <w:proofErr w:type="spellStart"/>
-            <w:proofErr w:type="gramStart"/>
-            <w:r>
-              <w:t>cp</w:t>
-            </w:r>
-            <w:proofErr w:type="spellEnd"/>
-            <w:proofErr w:type="gramEnd"/>
-            <w:r>
-              <w:t xml:space="preserve"> fichier1 fichier2</w:t>
-            </w:r>
-          </w:p>
-          <w:p>
-            <w:proofErr w:type="gramStart"/>
-            <w:r>
-              <w:t>mv</w:t>
-            </w:r>
-            <w:proofErr w:type="gramEnd"/>
-            <w:r>
-              <w:t xml:space="preserve"> fichier1 rep1</w:t>
-            </w:r>
-          </w:p>
-          <w:p>
-            <w:proofErr w:type="spellStart"/>
-            <w:proofErr w:type="gramStart"/>
-            <w:r>
-              <w:t>rm</w:t>
-            </w:r>
-            <w:proofErr w:type="spellEnd"/>
-            <w:proofErr w:type="gramEnd"/>
-            <w:r>
-              <w:t xml:space="preserve"> -r rep1</w:t>
-            </w:r>
-          </w:p>
-        </w:tc>
-        <w:tc>
-          <w:tcPr>
-            <w:tcW w:w="2321" w:type="dxa"/>
-          </w:tcPr>
-          <w:p/>
-        </w:tc>
-      </w:tr>
-      <w:tr>
-        <w:trPr>
-          <w:trHeight w:val="913"/>
-        </w:trPr>
-        <w:tc>
-          <w:tcPr>
-            <w:tcW w:w="2155" w:type="dxa"/>
-          </w:tcPr>
-          <w:p/>
-        </w:tc>
-        <w:tc>
-          <w:tcPr>
-            <w:tcW w:w="2610" w:type="dxa"/>
-          </w:tcPr>
-          <w:p/>
-        </w:tc>
-        <w:tc>
-          <w:tcPr>
-            <w:tcW w:w="2198" w:type="dxa"/>
-          </w:tcPr>
-          <w:p/>
-        </w:tc>
-        <w:tc>
-          <w:tcPr>
-            <w:tcW w:w="2321" w:type="dxa"/>
-          </w:tcPr>
-          <w:p/>
-        </w:tc>
-      </w:tr>
-      <w:tr>
-        <w:trPr>
-          <w:trHeight w:val="873"/>
-        </w:trPr>
-        <w:tc>
-          <w:tcPr>
-            <w:tcW w:w="2155" w:type="dxa"/>
-          </w:tcPr>
-          <w:p/>
-        </w:tc>
-        <w:tc>
-          <w:tcPr>
-            <w:tcW w:w="2610" w:type="dxa"/>
-          </w:tcPr>
-          <w:p/>
-        </w:tc>
-        <w:tc>
-          <w:tcPr>
-            <w:tcW w:w="2198" w:type="dxa"/>
-          </w:tcPr>
-          <w:p/>
-        </w:tc>
-        <w:tc>
-          <w:tcPr>
-            <w:tcW w:w="2321" w:type="dxa"/>
-          </w:tcPr>
-          <w:p/>
-        </w:tc>
-      </w:tr>
-      <w:tr>
-        <w:trPr>
-          <w:trHeight w:val="873"/>
-        </w:trPr>
-        <w:tc>
-          <w:tcPr>
-            <w:tcW w:w="2155" w:type="dxa"/>
-          </w:tcPr>
-          <w:p/>
-        </w:tc>
-        <w:tc>
-          <w:tcPr>
-            <w:tcW w:w="2610" w:type="dxa"/>
-          </w:tcPr>
-          <w:p/>
-        </w:tc>
-        <w:tc>
-          <w:tcPr>
-            <w:tcW w:w="2198" w:type="dxa"/>
-          </w:tcPr>
-          <w:p/>
-        </w:tc>
-        <w:tc>
-          <w:tcPr>
-            <w:tcW w:w="2321" w:type="dxa"/>
-          </w:tcPr>
-          <w:p/>
-        </w:tc>
-      </w:tr>
-      <w:tr>
-        <w:trPr>
-          <w:trHeight w:val="873"/>
-        </w:trPr>
-        <w:tc>
-          <w:tcPr>
-            <w:tcW w:w="2155" w:type="dxa"/>
-          </w:tcPr>
-          <w:p/>
-        </w:tc>
-        <w:tc>
-          <w:tcPr>
-            <w:tcW w:w="2610" w:type="dxa"/>
-          </w:tcPr>
-          <w:p/>
-        </w:tc>
-        <w:tc>
-          <w:tcPr>
-            <w:tcW w:w="2198" w:type="dxa"/>
-          </w:tcPr>
-          <w:p/>
-        </w:tc>
-        <w:tc>
-          <w:tcPr>
-            <w:tcW w:w="2321" w:type="dxa"/>
-          </w:tcPr>
-          <w:p/>
-        </w:tc>
-      </w:tr>
-      <w:tr>
-        <w:trPr>
-          <w:trHeight w:val="873"/>
-        </w:trPr>
-        <w:tc>
-          <w:tcPr>
-            <w:tcW w:w="2155" w:type="dxa"/>
-          </w:tcPr>
-          <w:p/>
-        </w:tc>
-        <w:tc>
-          <w:tcPr>
-            <w:tcW w:w="2610" w:type="dxa"/>
-          </w:tcPr>
-          <w:p/>
-        </w:tc>
-        <w:tc>
-          <w:tcPr>
-            <w:tcW w:w="2198" w:type="dxa"/>
-          </w:tcPr>
-          <w:p/>
-        </w:tc>
-        <w:tc>
-          <w:tcPr>
-            <w:tcW w:w="2321" w:type="dxa"/>
-          </w:tcPr>
-          <w:p/>
-        </w:tc>
-      </w:tr>
-      <w:tr>
-        <w:trPr>
-          <w:trHeight w:val="913"/>
-        </w:trPr>
-        <w:tc>
-          <w:tcPr>
-            <w:tcW w:w="2155" w:type="dxa"/>
-          </w:tcPr>
-          <w:p/>
-        </w:tc>
-        <w:tc>
-          <w:tcPr>
-            <w:tcW w:w="2610" w:type="dxa"/>
-          </w:tcPr>
-          <w:p/>
-        </w:tc>
-        <w:tc>
-          <w:tcPr>
-            <w:tcW w:w="2198" w:type="dxa"/>
-          </w:tcPr>
-          <w:p/>
-        </w:tc>
-        <w:tc>
-          <w:tcPr>
-            <w:tcW w:w="2321" w:type="dxa"/>
-          </w:tcPr>
-          <w:p/>
-        </w:tc>
-      </w:tr>
-    </w:tbl>
+      </w:pPr>
+      <w:r>
+        <w:rPr>
+          <w:b/>
+          <w:bCs/>
+          <w:sz w:val="28"/>
+          <w:szCs w:val="28"/>
+        </w:rPr>
+        <w:t>Programmation</w:t>
+      </w:r>
+    </w:p>
+    <w:p>
+      <w:pPr>
+        <w:spacing w:after="0"/>
+      </w:pPr>
+    </w:p>
+    <w:p>
+      <w:pPr>
+        <w:spacing w:after="0"/>
+      </w:pPr>
+      <w:r>
+        <w:t>Démarrage console</w:t>
+      </w:r>
+    </w:p>
+    <w:p>
+      <w:pPr>
+        <w:pStyle w:val="ListParagraph"/>
+        <w:numPr>
+          <w:ilvl w:val="0"/>
+          <w:numId w:val="6"/>
+        </w:numPr>
+        <w:spacing w:after="0"/>
+      </w:pPr>
+      <w:proofErr w:type="gramStart"/>
+      <w:r>
+        <w:t>cl</w:t>
+      </w:r>
+      <w:proofErr w:type="gramEnd"/>
+      <w:r>
+        <w:t xml:space="preserve"> </w:t>
+      </w:r>
+      <w:proofErr w:type="spellStart"/>
+      <w:r>
+        <w:t>nomfichier.c</w:t>
+      </w:r>
+      <w:proofErr w:type="spellEnd"/>
+      <w:r>
+        <w:t xml:space="preserve"> dans le dossier om se trouve le fichier</w:t>
+      </w:r>
+    </w:p>
+    <w:p>
+      <w:pPr>
+        <w:pStyle w:val="ListParagraph"/>
+        <w:numPr>
+          <w:ilvl w:val="0"/>
+          <w:numId w:val="6"/>
+        </w:numPr>
+        <w:spacing w:after="0"/>
+      </w:pPr>
+      <w:proofErr w:type="gramStart"/>
+      <w:r>
+        <w:t>crée</w:t>
+      </w:r>
+      <w:r>
+        <w:t>r</w:t>
+      </w:r>
+      <w:proofErr w:type="gramEnd"/>
+      <w:r>
+        <w:t xml:space="preserve"> un .</w:t>
+      </w:r>
+      <w:proofErr w:type="spellStart"/>
+      <w:r>
+        <w:t>obj</w:t>
+      </w:r>
+      <w:proofErr w:type="spellEnd"/>
+      <w:r>
+        <w:t xml:space="preserve"> et .exe</w:t>
+      </w:r>
+    </w:p>
+    <w:p>
+      <w:pPr>
+        <w:pStyle w:val="ListParagraph"/>
+        <w:numPr>
+          <w:ilvl w:val="0"/>
+          <w:numId w:val="6"/>
+        </w:numPr>
+        <w:spacing w:after="0"/>
+      </w:pPr>
+      <w:proofErr w:type="gramStart"/>
+      <w:r>
+        <w:t>exécuter</w:t>
+      </w:r>
+      <w:proofErr w:type="gramEnd"/>
+      <w:r>
+        <w:t xml:space="preserve"> le .exe pour avoir le code crée. </w:t>
+      </w:r>
+    </w:p>
+    <w:p>
+      <w:pPr>
+        <w:spacing w:after="0"/>
+      </w:pPr>
+      <w:r>
+        <w:t>Priorités opérateurs</w:t>
+      </w:r>
+    </w:p>
+    <w:p>
+      <w:pPr>
+        <w:spacing w:after="0"/>
+      </w:pPr>
+    </w:p>
+    <w:p>
+      <w:pPr>
+        <w:spacing w:after="0"/>
+      </w:pPr>
+      <w:r>
+        <w:t xml:space="preserve">Affectation et opérations </w:t>
+      </w:r>
+    </w:p>
+    <w:p>
+      <w:pPr>
+        <w:spacing w:after="0"/>
+      </w:pPr>
+      <w:r>
+        <w:t xml:space="preserve">== </w:t>
+      </w:r>
+    </w:p>
+    <w:p>
+      <w:pPr>
+        <w:spacing w:after="0"/>
+      </w:pPr>
+      <w:r>
+        <w:t>!=</w:t>
+      </w:r>
+    </w:p>
+    <w:p>
+      <w:pPr>
+        <w:spacing w:after="0"/>
+      </w:pPr>
+      <w:r>
+        <w:t>+=</w:t>
+      </w:r>
+    </w:p>
+    <w:p>
+      <w:pPr>
+        <w:spacing w:after="0"/>
+      </w:pPr>
+      <w:r>
+        <w:t>-=</w:t>
+      </w:r>
+    </w:p>
+    <w:p>
+      <w:pPr>
+        <w:spacing w:after="0"/>
+      </w:pPr>
+    </w:p>
     <w:p>
       <w:r>
         <w:br w:type="page"/>
@@ -1613,24 +2007,48 @@
           <w:ilvl w:val="0"/>
           <w:numId w:val="2"/>
         </w:numPr>
-      </w:pPr>
-      <w:r>
+        <w:rPr>
+          <w:b/>
+          <w:bCs/>
+        </w:rPr>
+      </w:pPr>
+      <w:r>
+        <w:rPr>
+          <w:b/>
+          <w:bCs/>
+        </w:rPr>
         <w:t xml:space="preserve">Ping : permet d’envoyer un </w:t>
       </w:r>
       <w:proofErr w:type="spellStart"/>
       <w:r>
+        <w:rPr>
+          <w:b/>
+          <w:bCs/>
+        </w:rPr>
         <w:t>packet</w:t>
       </w:r>
       <w:proofErr w:type="spellEnd"/>
       <w:r>
+        <w:rPr>
+          <w:b/>
+          <w:bCs/>
+        </w:rPr>
         <w:t xml:space="preserve"> de données d’une source à un destinataire qui le renverra ce </w:t>
       </w:r>
       <w:proofErr w:type="spellStart"/>
       <w:r>
+        <w:rPr>
+          <w:b/>
+          <w:bCs/>
+        </w:rPr>
         <w:t>packet</w:t>
       </w:r>
       <w:proofErr w:type="spellEnd"/>
       <w:r>
+        <w:rPr>
+          <w:b/>
+          <w:bCs/>
+        </w:rPr>
         <w:t xml:space="preserve"> afin de confirmer l’accessibilité des deux machines entres elles. </w:t>
       </w:r>
     </w:p>
@@ -1641,23 +2059,43 @@
           <w:ilvl w:val="0"/>
           <w:numId w:val="2"/>
         </w:numPr>
+        <w:rPr>
+          <w:b/>
+          <w:bCs/>
+        </w:rPr>
       </w:pPr>
       <w:proofErr w:type="spellStart"/>
       <w:proofErr w:type="gramStart"/>
       <w:r>
+        <w:rPr>
+          <w:b/>
+          <w:bCs/>
+        </w:rPr>
         <w:t>ip</w:t>
       </w:r>
       <w:proofErr w:type="spellEnd"/>
       <w:proofErr w:type="gramEnd"/>
       <w:r>
+        <w:rPr>
+          <w:b/>
+          <w:bCs/>
+        </w:rPr>
         <w:t xml:space="preserve"> route : affiche la route utilisée pour envoyer un paquet d’une machine à l’autre (par quel routeur/autre chose est passé le </w:t>
       </w:r>
       <w:proofErr w:type="spellStart"/>
       <w:r>
+        <w:rPr>
+          <w:b/>
+          <w:bCs/>
+        </w:rPr>
         <w:t>packet</w:t>
       </w:r>
       <w:proofErr w:type="spellEnd"/>
       <w:r>
+        <w:rPr>
+          <w:b/>
+          <w:bCs/>
+        </w:rPr>
         <w:t>.</w:t>
       </w:r>
     </w:p>
@@ -1668,40 +2106,73 @@
           <w:ilvl w:val="0"/>
           <w:numId w:val="2"/>
         </w:numPr>
+        <w:rPr>
+          <w:b/>
+          <w:bCs/>
+        </w:rPr>
       </w:pPr>
       <w:proofErr w:type="spellStart"/>
       <w:r>
+        <w:rPr>
+          <w:b/>
+          <w:bCs/>
+        </w:rPr>
         <w:t>Ip</w:t>
       </w:r>
       <w:proofErr w:type="spellEnd"/>
       <w:r>
+        <w:rPr>
+          <w:b/>
+          <w:bCs/>
+        </w:rPr>
         <w:t xml:space="preserve"> config/ </w:t>
       </w:r>
       <w:proofErr w:type="spellStart"/>
       <w:r>
+        <w:rPr>
+          <w:b/>
+          <w:bCs/>
+        </w:rPr>
         <w:t>ip</w:t>
       </w:r>
       <w:proofErr w:type="spellEnd"/>
       <w:r>
+        <w:rPr>
+          <w:b/>
+          <w:bCs/>
+        </w:rPr>
         <w:t xml:space="preserve"> </w:t>
       </w:r>
       <w:proofErr w:type="spellStart"/>
       <w:r>
+        <w:rPr>
+          <w:b/>
+          <w:bCs/>
+        </w:rPr>
         <w:t>addr</w:t>
       </w:r>
       <w:proofErr w:type="spellEnd"/>
       <w:r>
-        <w:t> : affiche le</w:t>
-      </w:r>
-      <w:r>
-        <w:t xml:space="preserve">s informations relatives à </w:t>
+        <w:rPr>
+          <w:b/>
+          <w:bCs/>
+        </w:rPr>
+        <w:t xml:space="preserve"> : affiche les informations relatives à </w:t>
       </w:r>
       <w:proofErr w:type="spellStart"/>
       <w:r>
+        <w:rPr>
+          <w:b/>
+          <w:bCs/>
+        </w:rPr>
         <w:t>l’ip</w:t>
       </w:r>
       <w:proofErr w:type="spellEnd"/>
       <w:r>
+        <w:rPr>
+          <w:b/>
+          <w:bCs/>
+        </w:rPr>
         <w:t xml:space="preserve">. Les différentes cartes réseau et leur(s) adresse(s). </w:t>
       </w:r>
     </w:p>
@@ -1773,8 +2244,16 @@
           <w:ilvl w:val="0"/>
           <w:numId w:val="2"/>
         </w:numPr>
-      </w:pPr>
-      <w:r>
+        <w:rPr>
+          <w:b/>
+          <w:bCs/>
+        </w:rPr>
+      </w:pPr>
+      <w:r>
+        <w:rPr>
+          <w:b/>
+          <w:bCs/>
+        </w:rPr>
         <w:t>Nano + nom de fichier : pour ouvrir/ créer un fichier possédant le nom donné dans le répertoire</w:t>
       </w:r>
     </w:p>
@@ -1839,8 +2318,16 @@
           <w:numId w:val="5"/>
         </w:numPr>
         <w:spacing w:after="0"/>
-      </w:pPr>
-      <w:r>
+        <w:rPr>
+          <w:b/>
+          <w:bCs/>
+        </w:rPr>
+      </w:pPr>
+      <w:r>
+        <w:rPr>
+          <w:b/>
+          <w:bCs/>
+        </w:rPr>
         <w:t>Ipconfig, ipconfig /all, ipconfig / ?</w:t>
       </w:r>
     </w:p>
@@ -2231,121 +2718,237 @@
     <w:p>
       <w:pPr>
         <w:spacing w:after="0"/>
-      </w:pPr>
-      <w:r>
+        <w:rPr>
+          <w:b/>
+          <w:bCs/>
+        </w:rPr>
+      </w:pPr>
+      <w:r>
+        <w:rPr>
+          <w:b/>
+          <w:bCs/>
+        </w:rPr>
         <w:t xml:space="preserve">Commandes globales </w:t>
       </w:r>
     </w:p>
     <w:p>
       <w:pPr>
         <w:spacing w:after="0"/>
-      </w:pPr>
-      <w:r>
+        <w:rPr>
+          <w:b/>
+          <w:bCs/>
+        </w:rPr>
+      </w:pPr>
+      <w:r>
+        <w:rPr>
+          <w:b/>
+          <w:bCs/>
+        </w:rPr>
         <w:t>Cd = déplacement vers le répertoire home de l’utilisateur courant</w:t>
       </w:r>
     </w:p>
     <w:p>
       <w:pPr>
         <w:spacing w:after="0"/>
-      </w:pPr>
-      <w:r>
+        <w:rPr>
+          <w:b/>
+          <w:bCs/>
+        </w:rPr>
+      </w:pPr>
+      <w:r>
+        <w:rPr>
+          <w:b/>
+          <w:bCs/>
+        </w:rPr>
         <w:t>Cd ~ = idem</w:t>
       </w:r>
     </w:p>
     <w:p>
       <w:pPr>
         <w:spacing w:after="0"/>
-      </w:pPr>
-      <w:r>
+        <w:rPr>
+          <w:b/>
+          <w:bCs/>
+        </w:rPr>
+      </w:pPr>
+      <w:r>
+        <w:rPr>
+          <w:b/>
+          <w:bCs/>
+        </w:rPr>
         <w:t>Cd / = déplacement vers la racine du système de fichiers</w:t>
       </w:r>
     </w:p>
     <w:p>
       <w:pPr>
         <w:spacing w:after="0"/>
-      </w:pPr>
-      <w:r>
+        <w:rPr>
+          <w:b/>
+          <w:bCs/>
+        </w:rPr>
+      </w:pPr>
+      <w:r>
+        <w:rPr>
+          <w:b/>
+          <w:bCs/>
+        </w:rPr>
         <w:t>Cd = déplacement vers le dossier précédent (pas le parent)</w:t>
       </w:r>
     </w:p>
     <w:p>
       <w:pPr>
         <w:spacing w:after="0"/>
-      </w:pPr>
-      <w:r>
+        <w:rPr>
+          <w:b/>
+          <w:bCs/>
+        </w:rPr>
+      </w:pPr>
+      <w:r>
+        <w:rPr>
+          <w:b/>
+          <w:bCs/>
+        </w:rPr>
         <w:t>Ls = affiche les dossiers et fichiers là où on se trouve</w:t>
       </w:r>
     </w:p>
     <w:p>
       <w:pPr>
         <w:spacing w:after="0"/>
-      </w:pPr>
-      <w:r>
+        <w:rPr>
+          <w:b/>
+          <w:bCs/>
+        </w:rPr>
+      </w:pPr>
+      <w:r>
+        <w:rPr>
+          <w:b/>
+          <w:bCs/>
+        </w:rPr>
         <w:t xml:space="preserve">Ls -l = affiche plus de détails sur les fichiers </w:t>
       </w:r>
     </w:p>
     <w:p>
       <w:pPr>
         <w:spacing w:after="0"/>
-      </w:pPr>
-      <w:r>
+        <w:rPr>
+          <w:b/>
+          <w:bCs/>
+        </w:rPr>
+      </w:pPr>
+      <w:r>
+        <w:rPr>
+          <w:b/>
+          <w:bCs/>
+        </w:rPr>
         <w:t>Ls -la = affiche les fichiers cachés</w:t>
       </w:r>
     </w:p>
     <w:p>
       <w:pPr>
         <w:spacing w:after="0"/>
-      </w:pPr>
-    </w:p>
-    <w:p>
-      <w:pPr>
-        <w:spacing w:after="0"/>
-      </w:pPr>
-      <w:r>
+        <w:rPr>
+          <w:b/>
+          <w:bCs/>
+        </w:rPr>
+      </w:pPr>
+    </w:p>
+    <w:p>
+      <w:pPr>
+        <w:spacing w:after="0"/>
+        <w:rPr>
+          <w:b/>
+          <w:bCs/>
+        </w:rPr>
+      </w:pPr>
+      <w:r>
+        <w:rPr>
+          <w:b/>
+          <w:bCs/>
+        </w:rPr>
         <w:t>Cp = permet de copier. Il existe beaucoup de variantes</w:t>
       </w:r>
     </w:p>
     <w:p>
       <w:pPr>
         <w:spacing w:after="0"/>
-      </w:pPr>
-      <w:r>
+        <w:rPr>
+          <w:b/>
+          <w:bCs/>
+        </w:rPr>
+      </w:pPr>
+      <w:r>
+        <w:rPr>
+          <w:b/>
+          <w:bCs/>
+        </w:rPr>
         <w:t>Mv = permet de déplacer</w:t>
       </w:r>
     </w:p>
     <w:p>
       <w:pPr>
         <w:spacing w:after="0"/>
+        <w:rPr>
+          <w:b/>
+          <w:bCs/>
+        </w:rPr>
       </w:pPr>
       <w:proofErr w:type="spellStart"/>
       <w:r>
+        <w:rPr>
+          <w:b/>
+          <w:bCs/>
+        </w:rPr>
         <w:t>Rm</w:t>
       </w:r>
       <w:proofErr w:type="spellEnd"/>
       <w:r>
+        <w:rPr>
+          <w:b/>
+          <w:bCs/>
+        </w:rPr>
         <w:t xml:space="preserve"> = permet d’effacer </w:t>
       </w:r>
     </w:p>
     <w:p>
       <w:pPr>
         <w:spacing w:after="0"/>
-      </w:pPr>
-      <w:r>
+        <w:rPr>
+          <w:b/>
+          <w:bCs/>
+        </w:rPr>
+      </w:pPr>
+      <w:r>
+        <w:rPr>
+          <w:b/>
+          <w:bCs/>
+        </w:rPr>
         <w:t>Cp fichier1 fichier2 = copie le fichier1 dans un nouveau fichier2</w:t>
       </w:r>
     </w:p>
     <w:p>
       <w:pPr>
         <w:spacing w:after="0"/>
+        <w:rPr>
+          <w:b/>
+          <w:bCs/>
+        </w:rPr>
       </w:pPr>
       <w:proofErr w:type="spellStart"/>
       <w:proofErr w:type="gramStart"/>
       <w:r>
+        <w:rPr>
+          <w:b/>
+          <w:bCs/>
+        </w:rPr>
         <w:t>cp</w:t>
       </w:r>
       <w:proofErr w:type="spellEnd"/>
       <w:proofErr w:type="gramEnd"/>
       <w:r>
+        <w:rPr>
+          <w:b/>
+          <w:bCs/>
+        </w:rPr>
         <w:t xml:space="preserve"> fichier1 rep1 = copie le fichier1 dans le rep1 (s’il existe)</w:t>
       </w:r>
     </w:p>
@@ -2373,31 +2976,10 @@
     <w:p/>
     <w:p/>
     <w:p/>
-    <w:p/>
-    <w:p>
-      <w:pPr>
-        <w:rPr>
-          <w:b/>
-          <w:bCs/>
-          <w:sz w:val="28"/>
-          <w:szCs w:val="28"/>
-        </w:rPr>
-      </w:pPr>
-      <w:r>
-        <w:rPr>
-          <w:b/>
-          <w:bCs/>
-          <w:sz w:val="28"/>
-          <w:szCs w:val="28"/>
-        </w:rPr>
-        <w:t xml:space="preserve">Source/bibliographie </w:t>
-      </w:r>
-    </w:p>
-    <w:p/>
     <w:sectPr>
-      <w:headerReference w:type="default" r:id="rId7"/>
-      <w:footerReference w:type="default" r:id="rId8"/>
-      <w:footerReference w:type="first" r:id="rId9"/>
+      <w:headerReference w:type="default" r:id="rId9"/>
+      <w:footerReference w:type="default" r:id="rId10"/>
+      <w:footerReference w:type="first" r:id="rId11"/>
       <w:pgSz w:w="11906" w:h="16838"/>
       <w:pgMar w:top="1440" w:right="1440" w:bottom="1440" w:left="1440" w:header="720" w:footer="720" w:gutter="0"/>
       <w:cols w:space="720"/>
@@ -2987,6 +3569,118 @@
     </w:lvl>
   </w:abstractNum>
   <w:abstractNum w:abstractNumId="4" w15:restartNumberingAfterBreak="0">
+    <w:nsid w:val="59D048ED"/>
+    <w:multiLevelType w:val="hybridMultilevel"/>
+    <w:tmpl w:val="1F94E47A"/>
+    <w:lvl w:ilvl="0" w:tplc="E03CDD30">
+      <w:numFmt w:val="bullet"/>
+      <w:lvlText w:val="-"/>
+      <w:lvlJc w:val="left"/>
+      <w:pPr>
+        <w:ind w:left="720" w:hanging="360"/>
+      </w:pPr>
+      <w:rPr>
+        <w:rFonts w:ascii="Calibri" w:eastAsiaTheme="minorHAnsi" w:hAnsi="Calibri" w:cs="Calibri" w:hint="default"/>
+      </w:rPr>
+    </w:lvl>
+    <w:lvl w:ilvl="1" w:tplc="10000003" w:tentative="1">
+      <w:start w:val="1"/>
+      <w:numFmt w:val="bullet"/>
+      <w:lvlText w:val="o"/>
+      <w:lvlJc w:val="left"/>
+      <w:pPr>
+        <w:ind w:left="1440" w:hanging="360"/>
+      </w:pPr>
+      <w:rPr>
+        <w:rFonts w:ascii="Courier New" w:hAnsi="Courier New" w:cs="Courier New" w:hint="default"/>
+      </w:rPr>
+    </w:lvl>
+    <w:lvl w:ilvl="2" w:tplc="10000005" w:tentative="1">
+      <w:start w:val="1"/>
+      <w:numFmt w:val="bullet"/>
+      <w:lvlText w:val=""/>
+      <w:lvlJc w:val="left"/>
+      <w:pPr>
+        <w:ind w:left="2160" w:hanging="360"/>
+      </w:pPr>
+      <w:rPr>
+        <w:rFonts w:ascii="Wingdings" w:hAnsi="Wingdings" w:hint="default"/>
+      </w:rPr>
+    </w:lvl>
+    <w:lvl w:ilvl="3" w:tplc="10000001" w:tentative="1">
+      <w:start w:val="1"/>
+      <w:numFmt w:val="bullet"/>
+      <w:lvlText w:val=""/>
+      <w:lvlJc w:val="left"/>
+      <w:pPr>
+        <w:ind w:left="2880" w:hanging="360"/>
+      </w:pPr>
+      <w:rPr>
+        <w:rFonts w:ascii="Symbol" w:hAnsi="Symbol" w:hint="default"/>
+      </w:rPr>
+    </w:lvl>
+    <w:lvl w:ilvl="4" w:tplc="10000003" w:tentative="1">
+      <w:start w:val="1"/>
+      <w:numFmt w:val="bullet"/>
+      <w:lvlText w:val="o"/>
+      <w:lvlJc w:val="left"/>
+      <w:pPr>
+        <w:ind w:left="3600" w:hanging="360"/>
+      </w:pPr>
+      <w:rPr>
+        <w:rFonts w:ascii="Courier New" w:hAnsi="Courier New" w:cs="Courier New" w:hint="default"/>
+      </w:rPr>
+    </w:lvl>
+    <w:lvl w:ilvl="5" w:tplc="10000005" w:tentative="1">
+      <w:start w:val="1"/>
+      <w:numFmt w:val="bullet"/>
+      <w:lvlText w:val=""/>
+      <w:lvlJc w:val="left"/>
+      <w:pPr>
+        <w:ind w:left="4320" w:hanging="360"/>
+      </w:pPr>
+      <w:rPr>
+        <w:rFonts w:ascii="Wingdings" w:hAnsi="Wingdings" w:hint="default"/>
+      </w:rPr>
+    </w:lvl>
+    <w:lvl w:ilvl="6" w:tplc="10000001" w:tentative="1">
+      <w:start w:val="1"/>
+      <w:numFmt w:val="bullet"/>
+      <w:lvlText w:val=""/>
+      <w:lvlJc w:val="left"/>
+      <w:pPr>
+        <w:ind w:left="5040" w:hanging="360"/>
+      </w:pPr>
+      <w:rPr>
+        <w:rFonts w:ascii="Symbol" w:hAnsi="Symbol" w:hint="default"/>
+      </w:rPr>
+    </w:lvl>
+    <w:lvl w:ilvl="7" w:tplc="10000003" w:tentative="1">
+      <w:start w:val="1"/>
+      <w:numFmt w:val="bullet"/>
+      <w:lvlText w:val="o"/>
+      <w:lvlJc w:val="left"/>
+      <w:pPr>
+        <w:ind w:left="5760" w:hanging="360"/>
+      </w:pPr>
+      <w:rPr>
+        <w:rFonts w:ascii="Courier New" w:hAnsi="Courier New" w:cs="Courier New" w:hint="default"/>
+      </w:rPr>
+    </w:lvl>
+    <w:lvl w:ilvl="8" w:tplc="10000005" w:tentative="1">
+      <w:start w:val="1"/>
+      <w:numFmt w:val="bullet"/>
+      <w:lvlText w:val=""/>
+      <w:lvlJc w:val="left"/>
+      <w:pPr>
+        <w:ind w:left="6480" w:hanging="360"/>
+      </w:pPr>
+      <w:rPr>
+        <w:rFonts w:ascii="Wingdings" w:hAnsi="Wingdings" w:hint="default"/>
+      </w:rPr>
+    </w:lvl>
+  </w:abstractNum>
+  <w:abstractNum w:abstractNumId="5" w15:restartNumberingAfterBreak="0">
     <w:nsid w:val="66B87A24"/>
     <w:multiLevelType w:val="hybridMultilevel"/>
     <w:tmpl w:val="91700546"/>
@@ -3073,6 +3767,230 @@
       <w:pPr>
         <w:ind w:left="6480" w:hanging="180"/>
       </w:pPr>
+    </w:lvl>
+  </w:abstractNum>
+  <w:abstractNum w:abstractNumId="6" w15:restartNumberingAfterBreak="0">
+    <w:nsid w:val="67A7301C"/>
+    <w:multiLevelType w:val="hybridMultilevel"/>
+    <w:tmpl w:val="D994A560"/>
+    <w:lvl w:ilvl="0" w:tplc="2176164C">
+      <w:numFmt w:val="bullet"/>
+      <w:lvlText w:val="-"/>
+      <w:lvlJc w:val="left"/>
+      <w:pPr>
+        <w:ind w:left="720" w:hanging="360"/>
+      </w:pPr>
+      <w:rPr>
+        <w:rFonts w:ascii="Calibri" w:eastAsiaTheme="minorHAnsi" w:hAnsi="Calibri" w:cs="Calibri" w:hint="default"/>
+      </w:rPr>
+    </w:lvl>
+    <w:lvl w:ilvl="1" w:tplc="10000003" w:tentative="1">
+      <w:start w:val="1"/>
+      <w:numFmt w:val="bullet"/>
+      <w:lvlText w:val="o"/>
+      <w:lvlJc w:val="left"/>
+      <w:pPr>
+        <w:ind w:left="1440" w:hanging="360"/>
+      </w:pPr>
+      <w:rPr>
+        <w:rFonts w:ascii="Courier New" w:hAnsi="Courier New" w:cs="Courier New" w:hint="default"/>
+      </w:rPr>
+    </w:lvl>
+    <w:lvl w:ilvl="2" w:tplc="10000005" w:tentative="1">
+      <w:start w:val="1"/>
+      <w:numFmt w:val="bullet"/>
+      <w:lvlText w:val=""/>
+      <w:lvlJc w:val="left"/>
+      <w:pPr>
+        <w:ind w:left="2160" w:hanging="360"/>
+      </w:pPr>
+      <w:rPr>
+        <w:rFonts w:ascii="Wingdings" w:hAnsi="Wingdings" w:hint="default"/>
+      </w:rPr>
+    </w:lvl>
+    <w:lvl w:ilvl="3" w:tplc="10000001" w:tentative="1">
+      <w:start w:val="1"/>
+      <w:numFmt w:val="bullet"/>
+      <w:lvlText w:val=""/>
+      <w:lvlJc w:val="left"/>
+      <w:pPr>
+        <w:ind w:left="2880" w:hanging="360"/>
+      </w:pPr>
+      <w:rPr>
+        <w:rFonts w:ascii="Symbol" w:hAnsi="Symbol" w:hint="default"/>
+      </w:rPr>
+    </w:lvl>
+    <w:lvl w:ilvl="4" w:tplc="10000003" w:tentative="1">
+      <w:start w:val="1"/>
+      <w:numFmt w:val="bullet"/>
+      <w:lvlText w:val="o"/>
+      <w:lvlJc w:val="left"/>
+      <w:pPr>
+        <w:ind w:left="3600" w:hanging="360"/>
+      </w:pPr>
+      <w:rPr>
+        <w:rFonts w:ascii="Courier New" w:hAnsi="Courier New" w:cs="Courier New" w:hint="default"/>
+      </w:rPr>
+    </w:lvl>
+    <w:lvl w:ilvl="5" w:tplc="10000005" w:tentative="1">
+      <w:start w:val="1"/>
+      <w:numFmt w:val="bullet"/>
+      <w:lvlText w:val=""/>
+      <w:lvlJc w:val="left"/>
+      <w:pPr>
+        <w:ind w:left="4320" w:hanging="360"/>
+      </w:pPr>
+      <w:rPr>
+        <w:rFonts w:ascii="Wingdings" w:hAnsi="Wingdings" w:hint="default"/>
+      </w:rPr>
+    </w:lvl>
+    <w:lvl w:ilvl="6" w:tplc="10000001" w:tentative="1">
+      <w:start w:val="1"/>
+      <w:numFmt w:val="bullet"/>
+      <w:lvlText w:val=""/>
+      <w:lvlJc w:val="left"/>
+      <w:pPr>
+        <w:ind w:left="5040" w:hanging="360"/>
+      </w:pPr>
+      <w:rPr>
+        <w:rFonts w:ascii="Symbol" w:hAnsi="Symbol" w:hint="default"/>
+      </w:rPr>
+    </w:lvl>
+    <w:lvl w:ilvl="7" w:tplc="10000003" w:tentative="1">
+      <w:start w:val="1"/>
+      <w:numFmt w:val="bullet"/>
+      <w:lvlText w:val="o"/>
+      <w:lvlJc w:val="left"/>
+      <w:pPr>
+        <w:ind w:left="5760" w:hanging="360"/>
+      </w:pPr>
+      <w:rPr>
+        <w:rFonts w:ascii="Courier New" w:hAnsi="Courier New" w:cs="Courier New" w:hint="default"/>
+      </w:rPr>
+    </w:lvl>
+    <w:lvl w:ilvl="8" w:tplc="10000005" w:tentative="1">
+      <w:start w:val="1"/>
+      <w:numFmt w:val="bullet"/>
+      <w:lvlText w:val=""/>
+      <w:lvlJc w:val="left"/>
+      <w:pPr>
+        <w:ind w:left="6480" w:hanging="360"/>
+      </w:pPr>
+      <w:rPr>
+        <w:rFonts w:ascii="Wingdings" w:hAnsi="Wingdings" w:hint="default"/>
+      </w:rPr>
+    </w:lvl>
+  </w:abstractNum>
+  <w:abstractNum w:abstractNumId="7" w15:restartNumberingAfterBreak="0">
+    <w:nsid w:val="69C57DD8"/>
+    <w:multiLevelType w:val="hybridMultilevel"/>
+    <w:tmpl w:val="203E53D0"/>
+    <w:lvl w:ilvl="0" w:tplc="E842EE64">
+      <w:numFmt w:val="bullet"/>
+      <w:lvlText w:val="-"/>
+      <w:lvlJc w:val="left"/>
+      <w:pPr>
+        <w:ind w:left="720" w:hanging="360"/>
+      </w:pPr>
+      <w:rPr>
+        <w:rFonts w:ascii="Calibri" w:eastAsiaTheme="minorHAnsi" w:hAnsi="Calibri" w:cs="Calibri" w:hint="default"/>
+      </w:rPr>
+    </w:lvl>
+    <w:lvl w:ilvl="1" w:tplc="10000003" w:tentative="1">
+      <w:start w:val="1"/>
+      <w:numFmt w:val="bullet"/>
+      <w:lvlText w:val="o"/>
+      <w:lvlJc w:val="left"/>
+      <w:pPr>
+        <w:ind w:left="1440" w:hanging="360"/>
+      </w:pPr>
+      <w:rPr>
+        <w:rFonts w:ascii="Courier New" w:hAnsi="Courier New" w:cs="Courier New" w:hint="default"/>
+      </w:rPr>
+    </w:lvl>
+    <w:lvl w:ilvl="2" w:tplc="10000005" w:tentative="1">
+      <w:start w:val="1"/>
+      <w:numFmt w:val="bullet"/>
+      <w:lvlText w:val=""/>
+      <w:lvlJc w:val="left"/>
+      <w:pPr>
+        <w:ind w:left="2160" w:hanging="360"/>
+      </w:pPr>
+      <w:rPr>
+        <w:rFonts w:ascii="Wingdings" w:hAnsi="Wingdings" w:hint="default"/>
+      </w:rPr>
+    </w:lvl>
+    <w:lvl w:ilvl="3" w:tplc="10000001" w:tentative="1">
+      <w:start w:val="1"/>
+      <w:numFmt w:val="bullet"/>
+      <w:lvlText w:val=""/>
+      <w:lvlJc w:val="left"/>
+      <w:pPr>
+        <w:ind w:left="2880" w:hanging="360"/>
+      </w:pPr>
+      <w:rPr>
+        <w:rFonts w:ascii="Symbol" w:hAnsi="Symbol" w:hint="default"/>
+      </w:rPr>
+    </w:lvl>
+    <w:lvl w:ilvl="4" w:tplc="10000003" w:tentative="1">
+      <w:start w:val="1"/>
+      <w:numFmt w:val="bullet"/>
+      <w:lvlText w:val="o"/>
+      <w:lvlJc w:val="left"/>
+      <w:pPr>
+        <w:ind w:left="3600" w:hanging="360"/>
+      </w:pPr>
+      <w:rPr>
+        <w:rFonts w:ascii="Courier New" w:hAnsi="Courier New" w:cs="Courier New" w:hint="default"/>
+      </w:rPr>
+    </w:lvl>
+    <w:lvl w:ilvl="5" w:tplc="10000005" w:tentative="1">
+      <w:start w:val="1"/>
+      <w:numFmt w:val="bullet"/>
+      <w:lvlText w:val=""/>
+      <w:lvlJc w:val="left"/>
+      <w:pPr>
+        <w:ind w:left="4320" w:hanging="360"/>
+      </w:pPr>
+      <w:rPr>
+        <w:rFonts w:ascii="Wingdings" w:hAnsi="Wingdings" w:hint="default"/>
+      </w:rPr>
+    </w:lvl>
+    <w:lvl w:ilvl="6" w:tplc="10000001" w:tentative="1">
+      <w:start w:val="1"/>
+      <w:numFmt w:val="bullet"/>
+      <w:lvlText w:val=""/>
+      <w:lvlJc w:val="left"/>
+      <w:pPr>
+        <w:ind w:left="5040" w:hanging="360"/>
+      </w:pPr>
+      <w:rPr>
+        <w:rFonts w:ascii="Symbol" w:hAnsi="Symbol" w:hint="default"/>
+      </w:rPr>
+    </w:lvl>
+    <w:lvl w:ilvl="7" w:tplc="10000003" w:tentative="1">
+      <w:start w:val="1"/>
+      <w:numFmt w:val="bullet"/>
+      <w:lvlText w:val="o"/>
+      <w:lvlJc w:val="left"/>
+      <w:pPr>
+        <w:ind w:left="5760" w:hanging="360"/>
+      </w:pPr>
+      <w:rPr>
+        <w:rFonts w:ascii="Courier New" w:hAnsi="Courier New" w:cs="Courier New" w:hint="default"/>
+      </w:rPr>
+    </w:lvl>
+    <w:lvl w:ilvl="8" w:tplc="10000005" w:tentative="1">
+      <w:start w:val="1"/>
+      <w:numFmt w:val="bullet"/>
+      <w:lvlText w:val=""/>
+      <w:lvlJc w:val="left"/>
+      <w:pPr>
+        <w:ind w:left="6480" w:hanging="360"/>
+      </w:pPr>
+      <w:rPr>
+        <w:rFonts w:ascii="Wingdings" w:hAnsi="Wingdings" w:hint="default"/>
+      </w:rPr>
     </w:lvl>
   </w:abstractNum>
   <w:num w:numId="1" w16cid:durableId="980033862">
@@ -3088,6 +4006,15 @@
     <w:abstractNumId w:val="2"/>
   </w:num>
   <w:num w:numId="5" w16cid:durableId="1358967415">
+    <w:abstractNumId w:val="5"/>
+  </w:num>
+  <w:num w:numId="6" w16cid:durableId="1860512052">
+    <w:abstractNumId w:val="7"/>
+  </w:num>
+  <w:num w:numId="7" w16cid:durableId="11760224">
+    <w:abstractNumId w:val="6"/>
+  </w:num>
+  <w:num w:numId="8" w16cid:durableId="211582303">
     <w:abstractNumId w:val="4"/>
   </w:num>
 </w:numbering>
@@ -3595,6 +4522,26 @@
       </w:tblBorders>
     </w:tblPr>
   </w:style>
+  <w:style w:type="paragraph" w:customStyle="1" w:styleId="paragraph">
+    <w:name w:val="paragraph"/>
+    <w:basedOn w:val="Normal"/>
+    <w:rsid w:val="00CB3308"/>
+    <w:pPr>
+      <w:spacing w:before="100" w:beforeAutospacing="1" w:after="100" w:afterAutospacing="1" w:line="240" w:lineRule="auto"/>
+    </w:pPr>
+    <w:rPr>
+      <w:rFonts w:ascii="Times New Roman" w:eastAsia="Times New Roman" w:hAnsi="Times New Roman" w:cs="Times New Roman"/>
+      <w:kern w:val="0"/>
+      <w:sz w:val="24"/>
+      <w:szCs w:val="24"/>
+      <w14:ligatures w14:val="none"/>
+    </w:rPr>
+  </w:style>
+  <w:style w:type="character" w:customStyle="1" w:styleId="normaltextrun">
+    <w:name w:val="normaltextrun"/>
+    <w:basedOn w:val="DefaultParagraphFont"/>
+    <w:rsid w:val="00CB3308"/>
+  </w:style>
 </w:styles>
 </file>
 
@@ -3891,4 +4838,16 @@
     </a:ext>
   </a:extLst>
 </a:theme>
+</file>
+
+<file path=customXml/item1.xml><?xml version="1.0" encoding="utf-8"?>
+<b:Sources xmlns:b="http://schemas.openxmlformats.org/officeDocument/2006/bibliography" xmlns="http://schemas.openxmlformats.org/officeDocument/2006/bibliography" SelectedStyle="\APASixthEditionOfficeOnline.xsl" StyleName="APA" Version="6"/>
+</file>
+
+<file path=customXml/itemProps1.xml><?xml version="1.0" encoding="utf-8"?>
+<ds:datastoreItem xmlns:ds="http://schemas.openxmlformats.org/officeDocument/2006/customXml" ds:itemID="{2FD5876E-B720-4B95-96FC-B6F0EF3FC12F}">
+  <ds:schemaRefs>
+    <ds:schemaRef ds:uri="http://schemas.openxmlformats.org/officeDocument/2006/bibliography"/>
+  </ds:schemaRefs>
+</ds:datastoreItem>
 </file>
</xml_diff>